<commit_message>
support for bookmarks and for internal hyperlinks
</commit_message>
<xml_diff>
--- a/t/etc/tt2_template.docx
+++ b/t/etc/tt2_template.docx
@@ -6,43 +6,248 @@
       <w:pPr>
         <w:pStyle w:val="Titre1"/>
       </w:pPr>
+      <w:bookmarkStart w:id="0" w:name="_Testing_templates"/>
+      <w:bookmarkEnd w:id="0"/>
       <w:r>
         <w:t>Testing templates</w:t>
       </w:r>
     </w:p>
     <w:p/>
     <w:p>
-      <w:r>
+      <w:pPr>
+        <w:rPr>
+          <w:lang w:val="de-CH"/>
+        </w:rPr>
+      </w:pPr>
+      <w:r>
+        <w:rPr>
+          <w:lang w:val="de-CH"/>
+        </w:rPr>
         <w:t xml:space="preserve">Hello, </w:t>
       </w:r>
       <w:r>
         <w:rPr>
           <w:highlight w:val="yellow"/>
+          <w:lang w:val="de-CH"/>
         </w:rPr>
         <w:t>foo</w:t>
       </w:r>
     </w:p>
     <w:p>
-      <w:r>
+      <w:pPr>
+        <w:rPr>
+          <w:lang w:val="de-CH"/>
+        </w:rPr>
+      </w:pPr>
+      <w:r>
+        <w:rPr>
+          <w:lang w:val="de-CH"/>
+        </w:rPr>
         <w:t xml:space="preserve">This is a nice template for </w:t>
       </w:r>
       <w:r>
         <w:rPr>
           <w:highlight w:val="yellow"/>
+          <w:lang w:val="de-CH"/>
         </w:rPr>
         <w:t>foo</w:t>
       </w:r>
       <w:r>
+        <w:rPr>
+          <w:lang w:val="de-CH"/>
+        </w:rPr>
         <w:t xml:space="preserve"> and </w:t>
       </w:r>
       <w:r>
         <w:rPr>
           <w:highlight w:val="yellow"/>
+          <w:lang w:val="de-CH"/>
         </w:rPr>
         <w:t>bar</w:t>
       </w:r>
       <w:r>
+        <w:rPr>
+          <w:lang w:val="de-CH"/>
+        </w:rPr>
         <w:t>.</w:t>
+      </w:r>
+    </w:p>
+    <w:p>
+      <w:pPr>
+        <w:rPr>
+          <w:lang w:val="de-CH"/>
+        </w:rPr>
+      </w:pPr>
+      <w:r>
+        <w:rPr>
+          <w:lang w:val="de-CH"/>
+        </w:rPr>
+        <w:t xml:space="preserve">Here </w:t>
+      </w:r>
+      <w:r>
+        <w:rPr>
+          <w:lang w:val="de-CH"/>
+        </w:rPr>
+        <w:t xml:space="preserve">are links to </w:t>
+      </w:r>
+      <w:r>
+        <w:rPr>
+          <w:lang w:val="de-CH"/>
+        </w:rPr>
+        <w:t xml:space="preserve"> </w:t>
+      </w:r>
+      <w:r>
+        <w:rPr>
+          <w:highlight w:val="green"/>
+          <w:lang w:val="de-CH"/>
+        </w:rPr>
+        <w:t>W</w:t>
+      </w:r>
+      <w:r>
+        <w:rPr>
+          <w:highlight w:val="green"/>
+          <w:lang w:val="de-CH"/>
+        </w:rPr>
+        <w:t xml:space="preserve">RAPPER </w:t>
+      </w:r>
+      <w:r>
+        <w:rPr>
+          <w:highlight w:val="green"/>
+          <w:lang w:val="de-CH"/>
+        </w:rPr>
+        <w:t>link_to_</w:t>
+      </w:r>
+      <w:r>
+        <w:rPr>
+          <w:highlight w:val="green"/>
+          <w:lang w:val="de-CH"/>
+        </w:rPr>
+        <w:t xml:space="preserve">bookmark </w:t>
+      </w:r>
+      <w:r>
+        <w:rPr>
+          <w:highlight w:val="green"/>
+          <w:lang w:val="de-CH"/>
+        </w:rPr>
+        <w:t>name="bkm</w:t>
+      </w:r>
+      <w:r>
+        <w:rPr>
+          <w:highlight w:val="green"/>
+          <w:lang w:val="de-CH"/>
+        </w:rPr>
+        <w:t>1</w:t>
+      </w:r>
+      <w:r>
+        <w:rPr>
+          <w:highlight w:val="green"/>
+          <w:lang w:val="de-CH"/>
+        </w:rPr>
+        <w:t>"</w:t>
+      </w:r>
+      <w:r>
+        <w:rPr>
+          <w:rStyle w:val="Lienhypertexte"/>
+          <w:lang w:val="de-CH"/>
+        </w:rPr>
+        <w:t>first</w:t>
+      </w:r>
+      <w:r>
+        <w:rPr>
+          <w:highlight w:val="green"/>
+          <w:lang w:val="de-CH"/>
+        </w:rPr>
+        <w:t>E</w:t>
+      </w:r>
+      <w:r>
+        <w:rPr>
+          <w:highlight w:val="green"/>
+          <w:lang w:val="de-CH"/>
+        </w:rPr>
+        <w:t>ND</w:t>
+      </w:r>
+      <w:r>
+        <w:rPr>
+          <w:lang w:val="de-CH"/>
+        </w:rPr>
+        <w:t xml:space="preserve"> and </w:t>
+      </w:r>
+      <w:r>
+        <w:rPr>
+          <w:lang w:val="de-CH"/>
+        </w:rPr>
+        <w:t xml:space="preserve">to  </w:t>
+      </w:r>
+      <w:r>
+        <w:rPr>
+          <w:highlight w:val="green"/>
+          <w:lang w:val="de-CH"/>
+        </w:rPr>
+        <w:t xml:space="preserve">WRAPPER </w:t>
+      </w:r>
+      <w:r>
+        <w:rPr>
+          <w:highlight w:val="green"/>
+          <w:lang w:val="de-CH"/>
+        </w:rPr>
+        <w:t>link_to_bookmark</w:t>
+      </w:r>
+      <w:bookmarkStart w:id="1" w:name="_GoBack"/>
+      <w:bookmarkEnd w:id="1"/>
+      <w:r>
+        <w:rPr>
+          <w:highlight w:val="green"/>
+          <w:lang w:val="de-CH"/>
+        </w:rPr>
+        <w:t xml:space="preserve"> </w:t>
+      </w:r>
+      <w:r>
+        <w:rPr>
+          <w:highlight w:val="green"/>
+          <w:lang w:val="de-CH"/>
+        </w:rPr>
+        <w:t>name="bkm</w:t>
+      </w:r>
+      <w:r>
+        <w:rPr>
+          <w:highlight w:val="green"/>
+          <w:lang w:val="de-CH"/>
+        </w:rPr>
+        <w:t>2</w:t>
+      </w:r>
+      <w:r>
+        <w:rPr>
+          <w:highlight w:val="green"/>
+          <w:lang w:val="de-CH"/>
+        </w:rPr>
+        <w:t>"</w:t>
+      </w:r>
+      <w:r>
+        <w:rPr>
+          <w:rStyle w:val="Lienhypertexte"/>
+          <w:lang w:val="de-CH"/>
+        </w:rPr>
+        <w:t>second</w:t>
+      </w:r>
+      <w:r>
+        <w:rPr>
+          <w:highlight w:val="green"/>
+          <w:lang w:val="de-CH"/>
+        </w:rPr>
+        <w:t>E</w:t>
+      </w:r>
+      <w:r>
+        <w:rPr>
+          <w:highlight w:val="green"/>
+          <w:lang w:val="de-CH"/>
+        </w:rPr>
+        <w:t>ND</w:t>
+      </w:r>
+      <w:r>
+        <w:rPr>
+          <w:lang w:val="de-CH"/>
+        </w:rPr>
+        <w:t xml:space="preserve"> bookmarks in last paragraph.</w:t>
       </w:r>
     </w:p>
     <w:p>
@@ -182,47 +387,43 @@
     </w:tbl>
     <w:p/>
     <w:p>
-      <w:r>
-        <w:rPr>
-          <w:highlight w:val="green"/>
-        </w:rPr>
-        <w:t>FOREACH num</w:t>
-      </w:r>
-      <w:r>
-        <w:rPr>
-          <w:highlight w:val="green"/>
-        </w:rPr>
-        <w:t xml:space="preserve"> IN </w:t>
-      </w:r>
-      <w:proofErr w:type="gramStart"/>
-      <w:r>
-        <w:rPr>
-          <w:highlight w:val="green"/>
+      <w:pPr>
+        <w:rPr>
+          <w:lang w:val="de-CH"/>
+        </w:rPr>
+      </w:pPr>
+      <w:r>
+        <w:rPr>
+          <w:highlight w:val="green"/>
+          <w:lang w:val="de-CH"/>
+        </w:rPr>
+        <w:t xml:space="preserve">FOREACH num IN </w:t>
+      </w:r>
+      <w:r>
+        <w:rPr>
+          <w:highlight w:val="green"/>
+          <w:lang w:val="de-CH"/>
         </w:rPr>
         <w:t xml:space="preserve">[ </w:t>
       </w:r>
       <w:r>
         <w:rPr>
           <w:highlight w:val="green"/>
-        </w:rPr>
-        <w:t>1</w:t>
-      </w:r>
-      <w:proofErr w:type="gramEnd"/>
-      <w:r>
-        <w:rPr>
-          <w:highlight w:val="green"/>
-        </w:rPr>
-        <w:t xml:space="preserve"> .. 5 </w:t>
-      </w:r>
-      <w:r>
-        <w:rPr>
-          <w:highlight w:val="green"/>
+          <w:lang w:val="de-CH"/>
+        </w:rPr>
+        <w:t xml:space="preserve">1 .. 5 </w:t>
+      </w:r>
+      <w:r>
+        <w:rPr>
+          <w:highlight w:val="green"/>
+          <w:lang w:val="de-CH"/>
         </w:rPr>
         <w:t>] ;</w:t>
       </w:r>
       <w:r>
         <w:rPr>
           <w:highlight w:val="green"/>
+          <w:lang w:val="de-CH"/>
         </w:rPr>
         <w:br/>
         <w:t xml:space="preserve">    </w:t>
@@ -230,55 +431,199 @@
       <w:r>
         <w:rPr>
           <w:highlight w:val="green"/>
+          <w:lang w:val="de-CH"/>
         </w:rPr>
         <w:t xml:space="preserve">GET </w:t>
       </w:r>
       <w:r>
         <w:rPr>
           <w:highlight w:val="green"/>
+          <w:lang w:val="de-CH"/>
         </w:rPr>
         <w:t xml:space="preserve">"&lt;w:p&gt;&lt;w:r&gt;&lt;w:t&gt;Here is </w:t>
       </w:r>
       <w:r>
         <w:rPr>
           <w:highlight w:val="green"/>
+          <w:lang w:val="de-CH"/>
         </w:rPr>
         <w:t xml:space="preserve">computed </w:t>
       </w:r>
       <w:r>
         <w:rPr>
           <w:highlight w:val="green"/>
+          <w:lang w:val="de-CH"/>
         </w:rPr>
         <w:t>paragraph N° " _ num _ "&lt;/w:t&gt;&lt;/w:r&gt;&lt;/w:p&gt;"</w:t>
       </w:r>
       <w:r>
         <w:rPr>
           <w:highlight w:val="green"/>
+          <w:lang w:val="de-CH"/>
         </w:rPr>
         <w:t xml:space="preserve"> | none</w:t>
       </w:r>
       <w:r>
         <w:rPr>
           <w:highlight w:val="green"/>
+          <w:lang w:val="de-CH"/>
         </w:rPr>
         <w:t>;</w:t>
       </w:r>
       <w:r>
         <w:rPr>
           <w:highlight w:val="green"/>
+          <w:lang w:val="de-CH"/>
         </w:rPr>
         <w:br/>
         <w:t>END ; # FOREACH</w:t>
       </w:r>
-      <w:bookmarkStart w:id="0" w:name="_GoBack"/>
-      <w:bookmarkEnd w:id="0"/>
     </w:p>
     <w:p>
-      <w:r>
+      <w:pPr>
+        <w:rPr>
+          <w:lang w:val="de-CH"/>
+        </w:rPr>
+      </w:pPr>
+      <w:r>
+        <w:rPr>
+          <w:lang w:val="de-CH"/>
+        </w:rPr>
         <w:t>That’s the end.</w:t>
       </w:r>
     </w:p>
-    <w:p/>
+    <w:p>
+      <w:pPr>
+        <w:rPr>
+          <w:lang w:val="de-CH"/>
+        </w:rPr>
+      </w:pPr>
+      <w:r>
+        <w:rPr>
+          <w:lang w:val="de-CH"/>
+        </w:rPr>
+        <w:t xml:space="preserve">Well, not really, here is more : we can </w:t>
+      </w:r>
+      <w:r>
+        <w:rPr>
+          <w:lang w:val="de-CH"/>
+        </w:rPr>
+        <w:t xml:space="preserve">can </w:t>
+      </w:r>
+      <w:r>
+        <w:rPr>
+          <w:highlight w:val="green"/>
+          <w:lang w:val="de-CH"/>
+        </w:rPr>
+        <w:t>WRA</w:t>
+      </w:r>
+      <w:r>
+        <w:rPr>
+          <w:highlight w:val="green"/>
+          <w:lang w:val="de-CH"/>
+        </w:rPr>
+        <w:t xml:space="preserve">PPER bookmark </w:t>
+      </w:r>
+      <w:r>
+        <w:rPr>
+          <w:highlight w:val="green"/>
+          <w:lang w:val="de-CH"/>
+        </w:rPr>
+        <w:t>name="bkm1</w:t>
+      </w:r>
+      <w:r>
+        <w:rPr>
+          <w:highlight w:val="green"/>
+          <w:lang w:val="de-CH"/>
+        </w:rPr>
+        <w:t>"</w:t>
+      </w:r>
+      <w:r>
+        <w:rPr>
+          <w:lang w:val="de-CH"/>
+        </w:rPr>
+        <w:t>bookmark some content</w:t>
+      </w:r>
+      <w:r>
+        <w:rPr>
+          <w:highlight w:val="green"/>
+          <w:lang w:val="de-CH"/>
+        </w:rPr>
+        <w:t>END</w:t>
+      </w:r>
+      <w:r>
+        <w:rPr>
+          <w:lang w:val="de-CH"/>
+        </w:rPr>
+        <w:t xml:space="preserve"> </w:t>
+      </w:r>
+      <w:r>
+        <w:rPr>
+          <w:lang w:val="de-CH"/>
+        </w:rPr>
+        <w:t>, as</w:t>
+      </w:r>
+      <w:r>
+        <w:rPr>
+          <w:lang w:val="de-CH"/>
+        </w:rPr>
+        <w:t xml:space="preserve"> </w:t>
+      </w:r>
+      <w:r>
+        <w:rPr>
+          <w:lang w:val="de-CH"/>
+        </w:rPr>
+        <w:t xml:space="preserve"> </w:t>
+      </w:r>
+      <w:r>
+        <w:rPr>
+          <w:highlight w:val="green"/>
+          <w:lang w:val="de-CH"/>
+        </w:rPr>
+        <w:t>WRA</w:t>
+      </w:r>
+      <w:r>
+        <w:rPr>
+          <w:highlight w:val="green"/>
+          <w:lang w:val="de-CH"/>
+        </w:rPr>
+        <w:t xml:space="preserve">PPER bookmark </w:t>
+      </w:r>
+      <w:r>
+        <w:rPr>
+          <w:highlight w:val="green"/>
+          <w:lang w:val="de-CH"/>
+        </w:rPr>
+        <w:t>name="bkm</w:t>
+      </w:r>
+      <w:r>
+        <w:rPr>
+          <w:highlight w:val="green"/>
+          <w:lang w:val="de-CH"/>
+        </w:rPr>
+        <w:t>2</w:t>
+      </w:r>
+      <w:r>
+        <w:rPr>
+          <w:highlight w:val="green"/>
+          <w:lang w:val="de-CH"/>
+        </w:rPr>
+        <w:t>"</w:t>
+      </w:r>
+      <w:r>
+        <w:rPr>
+          <w:lang w:val="de-CH"/>
+        </w:rPr>
+        <w:t>demonstrated here</w:t>
+      </w:r>
+      <w:r>
+        <w:rPr>
+          <w:highlight w:val="green"/>
+          <w:lang w:val="de-CH"/>
+        </w:rPr>
+        <w:t>END</w:t>
+      </w:r>
+    </w:p>
     <w:sectPr>
       <w:pgSz w:w="11906" w:h="16838"/>
       <w:pgMar w:top="1417" w:right="1417" w:bottom="1417" w:left="1417" w:header="708" w:footer="708" w:gutter="0"/>
@@ -868,6 +1213,17 @@
       </w:tblBorders>
     </w:tblPr>
   </w:style>
+  <w:style w:type="character" w:styleId="Lienhypertexte">
+    <w:name w:val="Hyperlink"/>
+    <w:basedOn w:val="Policepardfaut"/>
+    <w:uiPriority w:val="99"/>
+    <w:unhideWhenUsed/>
+    <w:rsid w:val="00490AC9"/>
+    <w:rPr>
+      <w:color w:val="0563C1" w:themeColor="hyperlink"/>
+      <w:u w:val="single"/>
+    </w:rPr>
+  </w:style>
 </w:styles>
 </file>
 

</xml_diff>

<commit_message>
better handling of template directives within XML markup cleaner support for bookmarks
</commit_message>
<xml_diff>
--- a/t/etc/tt2_template.docx
+++ b/t/etc/tt2_template.docx
@@ -8,246 +8,371 @@
       </w:pPr>
       <w:bookmarkStart w:id="0" w:name="_Testing_templates"/>
       <w:bookmarkEnd w:id="0"/>
-      <w:r>
-        <w:t>Testing templates</w:t>
-      </w:r>
+      <w:proofErr w:type="spellStart"/>
+      <w:r>
+        <w:t>Testing</w:t>
+      </w:r>
+      <w:proofErr w:type="spellEnd"/>
+      <w:r>
+        <w:t xml:space="preserve"> </w:t>
+      </w:r>
+      <w:proofErr w:type="spellStart"/>
+      <w:r>
+        <w:t>templates</w:t>
+      </w:r>
+      <w:proofErr w:type="spellEnd"/>
     </w:p>
     <w:p/>
     <w:p>
-      <w:pPr>
-        <w:rPr>
-          <w:lang w:val="de-CH"/>
-        </w:rPr>
-      </w:pPr>
-      <w:r>
-        <w:rPr>
-          <w:lang w:val="de-CH"/>
-        </w:rPr>
+      <w:r>
         <w:t xml:space="preserve">Hello, </w:t>
       </w:r>
+      <w:proofErr w:type="spellStart"/>
       <w:r>
         <w:rPr>
           <w:highlight w:val="yellow"/>
-          <w:lang w:val="de-CH"/>
         </w:rPr>
         <w:t>foo</w:t>
       </w:r>
+      <w:proofErr w:type="spellEnd"/>
     </w:p>
     <w:p>
-      <w:pPr>
-        <w:rPr>
-          <w:lang w:val="de-CH"/>
-        </w:rPr>
-      </w:pPr>
-      <w:r>
-        <w:rPr>
-          <w:lang w:val="de-CH"/>
-        </w:rPr>
-        <w:t xml:space="preserve">This is a nice template for </w:t>
-      </w:r>
+      <w:r>
+        <w:t xml:space="preserve">This </w:t>
+      </w:r>
+      <w:proofErr w:type="spellStart"/>
+      <w:r>
+        <w:t>is</w:t>
+      </w:r>
+      <w:proofErr w:type="spellEnd"/>
+      <w:r>
+        <w:t xml:space="preserve"> a </w:t>
+      </w:r>
+      <w:proofErr w:type="spellStart"/>
+      <w:r>
+        <w:t>nice</w:t>
+      </w:r>
+      <w:proofErr w:type="spellEnd"/>
+      <w:r>
+        <w:t xml:space="preserve"> </w:t>
+      </w:r>
+      <w:proofErr w:type="spellStart"/>
+      <w:r>
+        <w:t>template</w:t>
+      </w:r>
+      <w:proofErr w:type="spellEnd"/>
+      <w:r>
+        <w:t xml:space="preserve"> for </w:t>
+      </w:r>
+      <w:proofErr w:type="spellStart"/>
       <w:r>
         <w:rPr>
           <w:highlight w:val="yellow"/>
-          <w:lang w:val="de-CH"/>
         </w:rPr>
         <w:t>foo</w:t>
       </w:r>
-      <w:r>
-        <w:rPr>
-          <w:lang w:val="de-CH"/>
-        </w:rPr>
+      <w:proofErr w:type="spellEnd"/>
+      <w:r>
         <w:t xml:space="preserve"> and </w:t>
       </w:r>
       <w:r>
         <w:rPr>
           <w:highlight w:val="yellow"/>
-          <w:lang w:val="de-CH"/>
         </w:rPr>
         <w:t>bar</w:t>
       </w:r>
       <w:r>
-        <w:rPr>
-          <w:lang w:val="de-CH"/>
-        </w:rPr>
         <w:t>.</w:t>
       </w:r>
     </w:p>
     <w:p>
-      <w:pPr>
-        <w:rPr>
-          <w:lang w:val="de-CH"/>
-        </w:rPr>
-      </w:pPr>
-      <w:r>
-        <w:rPr>
-          <w:lang w:val="de-CH"/>
-        </w:rPr>
-        <w:t xml:space="preserve">Here </w:t>
-      </w:r>
-      <w:r>
-        <w:rPr>
-          <w:lang w:val="de-CH"/>
-        </w:rPr>
-        <w:t xml:space="preserve">are links to </w:t>
-      </w:r>
-      <w:r>
-        <w:rPr>
-          <w:lang w:val="de-CH"/>
-        </w:rPr>
+      <w:proofErr w:type="spellStart"/>
+      <w:r>
+        <w:t>Here</w:t>
+      </w:r>
+      <w:proofErr w:type="spellEnd"/>
+      <w:r>
         <w:t xml:space="preserve"> </w:t>
       </w:r>
       <w:r>
-        <w:rPr>
-          <w:highlight w:val="green"/>
-          <w:lang w:val="de-CH"/>
+        <w:t xml:space="preserve">are links </w:t>
+      </w:r>
+      <w:proofErr w:type="gramStart"/>
+      <w:r>
+        <w:t xml:space="preserve">to </w:t>
+      </w:r>
+      <w:r>
+        <w:t xml:space="preserve"> </w:t>
+      </w:r>
+      <w:r>
+        <w:rPr>
+          <w:highlight w:val="green"/>
         </w:rPr>
         <w:t>W</w:t>
       </w:r>
       <w:r>
         <w:rPr>
           <w:highlight w:val="green"/>
-          <w:lang w:val="de-CH"/>
-        </w:rPr>
-        <w:t xml:space="preserve">RAPPER </w:t>
-      </w:r>
-      <w:r>
-        <w:rPr>
-          <w:highlight w:val="green"/>
-          <w:lang w:val="de-CH"/>
+        </w:rPr>
+        <w:t>RAPPER</w:t>
+      </w:r>
+      <w:proofErr w:type="gramEnd"/>
+      <w:r>
+        <w:rPr>
+          <w:highlight w:val="green"/>
+        </w:rPr>
+        <w:t xml:space="preserve"> </w:t>
+      </w:r>
+      <w:proofErr w:type="spellStart"/>
+      <w:r>
+        <w:rPr>
+          <w:highlight w:val="green"/>
         </w:rPr>
         <w:t>link_to_</w:t>
       </w:r>
       <w:r>
         <w:rPr>
           <w:highlight w:val="green"/>
-          <w:lang w:val="de-CH"/>
-        </w:rPr>
-        <w:t xml:space="preserve">bookmark </w:t>
-      </w:r>
-      <w:r>
-        <w:rPr>
-          <w:highlight w:val="green"/>
-          <w:lang w:val="de-CH"/>
-        </w:rPr>
-        <w:t>name="bkm</w:t>
-      </w:r>
-      <w:r>
-        <w:rPr>
-          <w:highlight w:val="green"/>
-          <w:lang w:val="de-CH"/>
+        </w:rPr>
+        <w:t>bookmark</w:t>
+      </w:r>
+      <w:proofErr w:type="spellEnd"/>
+      <w:r>
+        <w:rPr>
+          <w:highlight w:val="green"/>
+        </w:rPr>
+        <w:t xml:space="preserve"> </w:t>
+      </w:r>
+      <w:proofErr w:type="spellStart"/>
+      <w:r>
+        <w:rPr>
+          <w:highlight w:val="green"/>
+        </w:rPr>
+        <w:t>name</w:t>
+      </w:r>
+      <w:proofErr w:type="spellEnd"/>
+      <w:r>
+        <w:rPr>
+          <w:highlight w:val="green"/>
+        </w:rPr>
+        <w:t>="bkm</w:t>
+      </w:r>
+      <w:r>
+        <w:rPr>
+          <w:highlight w:val="green"/>
         </w:rPr>
         <w:t>1</w:t>
       </w:r>
       <w:r>
         <w:rPr>
           <w:highlight w:val="green"/>
-          <w:lang w:val="de-CH"/>
         </w:rPr>
         <w:t>"</w:t>
       </w:r>
       <w:r>
         <w:rPr>
           <w:rStyle w:val="Lienhypertexte"/>
-          <w:lang w:val="de-CH"/>
         </w:rPr>
         <w:t>first</w:t>
       </w:r>
       <w:r>
         <w:rPr>
           <w:highlight w:val="green"/>
-          <w:lang w:val="de-CH"/>
         </w:rPr>
         <w:t>E</w:t>
       </w:r>
       <w:r>
         <w:rPr>
           <w:highlight w:val="green"/>
-          <w:lang w:val="de-CH"/>
         </w:rPr>
         <w:t>ND</w:t>
       </w:r>
       <w:r>
-        <w:rPr>
-          <w:lang w:val="de-CH"/>
-        </w:rPr>
-        <w:t xml:space="preserve"> and </w:t>
-      </w:r>
-      <w:r>
-        <w:rPr>
-          <w:lang w:val="de-CH"/>
-        </w:rPr>
-        <w:t xml:space="preserve">to  </w:t>
-      </w:r>
-      <w:r>
-        <w:rPr>
-          <w:highlight w:val="green"/>
-          <w:lang w:val="de-CH"/>
+        <w:t xml:space="preserve"> and to  </w:t>
+      </w:r>
+      <w:r>
+        <w:rPr>
+          <w:highlight w:val="green"/>
         </w:rPr>
         <w:t xml:space="preserve">WRAPPER </w:t>
       </w:r>
-      <w:r>
-        <w:rPr>
-          <w:highlight w:val="green"/>
-          <w:lang w:val="de-CH"/>
+      <w:proofErr w:type="spellStart"/>
+      <w:r>
+        <w:rPr>
+          <w:highlight w:val="green"/>
         </w:rPr>
         <w:t>link_to_bookmark</w:t>
+      </w:r>
+      <w:proofErr w:type="spellEnd"/>
+      <w:r>
+        <w:rPr>
+          <w:highlight w:val="green"/>
+        </w:rPr>
+        <w:t xml:space="preserve"> </w:t>
+      </w:r>
+      <w:proofErr w:type="spellStart"/>
+      <w:r>
+        <w:rPr>
+          <w:highlight w:val="green"/>
+        </w:rPr>
+        <w:t>name</w:t>
+      </w:r>
+      <w:proofErr w:type="spellEnd"/>
+      <w:r>
+        <w:rPr>
+          <w:highlight w:val="green"/>
+        </w:rPr>
+        <w:t>="bkm2"</w:t>
+      </w:r>
+      <w:r>
+        <w:rPr>
+          <w:rStyle w:val="Lienhypertexte"/>
+        </w:rPr>
+        <w:t>second</w:t>
+      </w:r>
+      <w:r>
+        <w:rPr>
+          <w:highlight w:val="green"/>
+        </w:rPr>
+        <w:t>END</w:t>
+      </w:r>
+      <w:r>
+        <w:t xml:space="preserve">, </w:t>
+      </w:r>
+      <w:r>
+        <w:rPr>
+          <w:highlight w:val="green"/>
+        </w:rPr>
+        <w:t xml:space="preserve">WRAPPER </w:t>
+      </w:r>
+      <w:proofErr w:type="spellStart"/>
+      <w:r>
+        <w:rPr>
+          <w:highlight w:val="green"/>
+        </w:rPr>
+        <w:t>link_to_bookmark</w:t>
+      </w:r>
+      <w:proofErr w:type="spellEnd"/>
+      <w:r>
+        <w:rPr>
+          <w:highlight w:val="green"/>
+        </w:rPr>
+        <w:t xml:space="preserve"> </w:t>
+      </w:r>
+      <w:proofErr w:type="spellStart"/>
+      <w:r>
+        <w:rPr>
+          <w:highlight w:val="green"/>
+        </w:rPr>
+        <w:t>name</w:t>
+      </w:r>
+      <w:proofErr w:type="spellEnd"/>
+      <w:r>
+        <w:rPr>
+          <w:highlight w:val="green"/>
+        </w:rPr>
+        <w:t>="bkm</w:t>
+      </w:r>
+      <w:r>
+        <w:rPr>
+          <w:highlight w:val="green"/>
+        </w:rPr>
+        <w:t>3</w:t>
+      </w:r>
+      <w:r>
+        <w:rPr>
+          <w:highlight w:val="green"/>
+        </w:rPr>
+        <w:t>"</w:t>
+      </w:r>
+      <w:r>
+        <w:rPr>
+          <w:rStyle w:val="Lienhypertexte"/>
+        </w:rPr>
+        <w:t>third</w:t>
+      </w:r>
+      <w:r>
+        <w:rPr>
+          <w:highlight w:val="green"/>
+        </w:rPr>
+        <w:t>END</w:t>
+      </w:r>
+      <w:r>
+        <w:t xml:space="preserve"> AND </w:t>
+      </w:r>
+      <w:r>
+        <w:rPr>
+          <w:highlight w:val="green"/>
+        </w:rPr>
+        <w:t xml:space="preserve">WRAPPER </w:t>
+      </w:r>
+      <w:proofErr w:type="spellStart"/>
+      <w:r>
+        <w:rPr>
+          <w:highlight w:val="green"/>
+        </w:rPr>
+        <w:t>link_to_bookmark</w:t>
+      </w:r>
+      <w:proofErr w:type="spellEnd"/>
+      <w:r>
+        <w:rPr>
+          <w:highlight w:val="green"/>
+        </w:rPr>
+        <w:t xml:space="preserve"> </w:t>
+      </w:r>
+      <w:proofErr w:type="spellStart"/>
+      <w:r>
+        <w:rPr>
+          <w:highlight w:val="green"/>
+        </w:rPr>
+        <w:t>name</w:t>
+      </w:r>
+      <w:proofErr w:type="spellEnd"/>
+      <w:r>
+        <w:rPr>
+          <w:highlight w:val="green"/>
+        </w:rPr>
+        <w:t>="bkm</w:t>
+      </w:r>
+      <w:r>
+        <w:rPr>
+          <w:highlight w:val="green"/>
+        </w:rPr>
+        <w:t>4</w:t>
+      </w:r>
+      <w:r>
+        <w:rPr>
+          <w:highlight w:val="green"/>
+        </w:rPr>
+        <w:t>"</w:t>
+      </w:r>
+      <w:r>
+        <w:rPr>
+          <w:rStyle w:val="Lienhypertexte"/>
+        </w:rPr>
+        <w:t>fourth</w:t>
+      </w:r>
+      <w:r>
+        <w:rPr>
+          <w:highlight w:val="green"/>
+        </w:rPr>
+        <w:t>END</w:t>
+      </w:r>
+      <w:r>
+        <w:t xml:space="preserve"> bookmarks in last </w:t>
+      </w:r>
+      <w:proofErr w:type="spellStart"/>
+      <w:r>
+        <w:t>paragrap</w:t>
       </w:r>
       <w:bookmarkStart w:id="1" w:name="_GoBack"/>
       <w:bookmarkEnd w:id="1"/>
       <w:r>
-        <w:rPr>
-          <w:highlight w:val="green"/>
-          <w:lang w:val="de-CH"/>
-        </w:rPr>
-        <w:t xml:space="preserve"> </w:t>
-      </w:r>
-      <w:r>
-        <w:rPr>
-          <w:highlight w:val="green"/>
-          <w:lang w:val="de-CH"/>
-        </w:rPr>
-        <w:t>name="bkm</w:t>
-      </w:r>
-      <w:r>
-        <w:rPr>
-          <w:highlight w:val="green"/>
-          <w:lang w:val="de-CH"/>
-        </w:rPr>
-        <w:t>2</w:t>
-      </w:r>
-      <w:r>
-        <w:rPr>
-          <w:highlight w:val="green"/>
-          <w:lang w:val="de-CH"/>
-        </w:rPr>
-        <w:t>"</w:t>
-      </w:r>
-      <w:r>
-        <w:rPr>
-          <w:rStyle w:val="Lienhypertexte"/>
-          <w:lang w:val="de-CH"/>
-        </w:rPr>
-        <w:t>second</w:t>
-      </w:r>
-      <w:r>
-        <w:rPr>
-          <w:highlight w:val="green"/>
-          <w:lang w:val="de-CH"/>
-        </w:rPr>
-        <w:t>E</w:t>
-      </w:r>
-      <w:r>
-        <w:rPr>
-          <w:highlight w:val="green"/>
-          <w:lang w:val="de-CH"/>
-        </w:rPr>
-        <w:t>ND</w:t>
-      </w:r>
-      <w:r>
-        <w:rPr>
-          <w:lang w:val="de-CH"/>
-        </w:rPr>
-        <w:t xml:space="preserve"> bookmarks in last paragraph.</w:t>
+        <w:t>h</w:t>
+      </w:r>
+      <w:proofErr w:type="spellEnd"/>
+      <w:r>
+        <w:t>.</w:t>
       </w:r>
     </w:p>
     <w:p>
@@ -255,8 +380,16 @@
         <w:rPr>
           <w:highlight w:val="green"/>
         </w:rPr>
-        <w:t>FOREACH item IN list</w:t>
-      </w:r>
+        <w:t xml:space="preserve">FOREACH item IN </w:t>
+      </w:r>
+      <w:proofErr w:type="spellStart"/>
+      <w:r>
+        <w:rPr>
+          <w:highlight w:val="green"/>
+        </w:rPr>
+        <w:t>list</w:t>
+      </w:r>
+      <w:proofErr w:type="spellEnd"/>
     </w:p>
     <w:p>
       <w:pPr>
@@ -276,25 +409,51 @@
       <w:r>
         <w:t xml:space="preserve"> = </w:t>
       </w:r>
+      <w:proofErr w:type="spellStart"/>
       <w:r>
         <w:rPr>
           <w:highlight w:val="yellow"/>
         </w:rPr>
         <w:t>item.value</w:t>
       </w:r>
+      <w:proofErr w:type="spellEnd"/>
     </w:p>
     <w:p>
       <w:r>
         <w:rPr>
           <w:highlight w:val="green"/>
         </w:rPr>
-        <w:t>END # foreach</w:t>
-      </w:r>
+        <w:t xml:space="preserve">END # </w:t>
+      </w:r>
+      <w:proofErr w:type="spellStart"/>
+      <w:r>
+        <w:rPr>
+          <w:highlight w:val="green"/>
+        </w:rPr>
+        <w:t>foreach</w:t>
+      </w:r>
+      <w:proofErr w:type="spellEnd"/>
     </w:p>
     <w:p/>
     <w:p>
       <w:r>
-        <w:t>And now for a table</w:t>
+        <w:t xml:space="preserve">And </w:t>
+      </w:r>
+      <w:proofErr w:type="spellStart"/>
+      <w:r>
+        <w:t>now</w:t>
+      </w:r>
+      <w:proofErr w:type="spellEnd"/>
+      <w:r>
+        <w:t xml:space="preserve"> for </w:t>
+      </w:r>
+      <w:proofErr w:type="spellStart"/>
+      <w:r>
+        <w:t>a</w:t>
+      </w:r>
+      <w:proofErr w:type="spellEnd"/>
+      <w:r>
+        <w:t xml:space="preserve"> table</w:t>
       </w:r>
     </w:p>
     <w:tbl>
@@ -318,8 +477,16 @@
               <w:rPr>
                 <w:highlight w:val="green"/>
               </w:rPr>
-              <w:t>FOREACH item IN list</w:t>
+              <w:t xml:space="preserve">FOREACH item IN </w:t>
             </w:r>
+            <w:proofErr w:type="spellStart"/>
+            <w:r>
+              <w:rPr>
+                <w:highlight w:val="green"/>
+              </w:rPr>
+              <w:t>list</w:t>
+            </w:r>
+            <w:proofErr w:type="spellEnd"/>
           </w:p>
         </w:tc>
         <w:tc>
@@ -353,6 +520,7 @@
                 <w:i/>
               </w:rPr>
             </w:pPr>
+            <w:proofErr w:type="spellStart"/>
             <w:r>
               <w:rPr>
                 <w:i/>
@@ -360,6 +528,7 @@
               </w:rPr>
               <w:t>item.value</w:t>
             </w:r>
+            <w:proofErr w:type="spellEnd"/>
           </w:p>
         </w:tc>
       </w:tr>
@@ -373,8 +542,16 @@
               <w:rPr>
                 <w:highlight w:val="green"/>
               </w:rPr>
-              <w:t>END # foreach</w:t>
+              <w:t xml:space="preserve">END # </w:t>
             </w:r>
+            <w:proofErr w:type="spellStart"/>
+            <w:r>
+              <w:rPr>
+                <w:highlight w:val="green"/>
+              </w:rPr>
+              <w:t>foreach</w:t>
+            </w:r>
+            <w:proofErr w:type="spellEnd"/>
           </w:p>
         </w:tc>
         <w:tc>
@@ -397,7 +574,23 @@
           <w:highlight w:val="green"/>
           <w:lang w:val="de-CH"/>
         </w:rPr>
-        <w:t xml:space="preserve">FOREACH num IN </w:t>
+        <w:t xml:space="preserve">FOREACH </w:t>
+      </w:r>
+      <w:proofErr w:type="spellStart"/>
+      <w:r>
+        <w:rPr>
+          <w:highlight w:val="green"/>
+          <w:lang w:val="de-CH"/>
+        </w:rPr>
+        <w:t>num</w:t>
+      </w:r>
+      <w:proofErr w:type="spellEnd"/>
+      <w:r>
+        <w:rPr>
+          <w:highlight w:val="green"/>
+          <w:lang w:val="de-CH"/>
+        </w:rPr>
+        <w:t xml:space="preserve"> IN </w:t>
       </w:r>
       <w:r>
         <w:rPr>
@@ -411,7 +604,23 @@
           <w:highlight w:val="green"/>
           <w:lang w:val="de-CH"/>
         </w:rPr>
-        <w:t xml:space="preserve">1 .. 5 </w:t>
+        <w:t>1</w:t>
+      </w:r>
+      <w:proofErr w:type="gramStart"/>
+      <w:r>
+        <w:rPr>
+          <w:highlight w:val="green"/>
+          <w:lang w:val="de-CH"/>
+        </w:rPr>
+        <w:t xml:space="preserve"> ..</w:t>
+      </w:r>
+      <w:proofErr w:type="gramEnd"/>
+      <w:r>
+        <w:rPr>
+          <w:highlight w:val="green"/>
+          <w:lang w:val="de-CH"/>
+        </w:rPr>
+        <w:t xml:space="preserve"> 5 </w:t>
       </w:r>
       <w:r>
         <w:rPr>
@@ -440,29 +649,200 @@
           <w:highlight w:val="green"/>
           <w:lang w:val="de-CH"/>
         </w:rPr>
-        <w:t xml:space="preserve">"&lt;w:p&gt;&lt;w:r&gt;&lt;w:t&gt;Here is </w:t>
-      </w:r>
-      <w:r>
-        <w:rPr>
-          <w:highlight w:val="green"/>
-          <w:lang w:val="de-CH"/>
-        </w:rPr>
-        <w:t xml:space="preserve">computed </w:t>
-      </w:r>
-      <w:r>
-        <w:rPr>
-          <w:highlight w:val="green"/>
-          <w:lang w:val="de-CH"/>
-        </w:rPr>
-        <w:t>paragraph N° " _ num _ "&lt;/w:t&gt;&lt;/w:r&gt;&lt;/w:p&gt;"</w:t>
-      </w:r>
-      <w:r>
-        <w:rPr>
-          <w:highlight w:val="green"/>
-          <w:lang w:val="de-CH"/>
-        </w:rPr>
-        <w:t xml:space="preserve"> | none</w:t>
-      </w:r>
+        <w:t>"&lt;</w:t>
+      </w:r>
+      <w:proofErr w:type="spellStart"/>
+      <w:r>
+        <w:rPr>
+          <w:highlight w:val="green"/>
+          <w:lang w:val="de-CH"/>
+        </w:rPr>
+        <w:t>w:p</w:t>
+      </w:r>
+      <w:proofErr w:type="spellEnd"/>
+      <w:r>
+        <w:rPr>
+          <w:highlight w:val="green"/>
+          <w:lang w:val="de-CH"/>
+        </w:rPr>
+        <w:t>&gt;&lt;</w:t>
+      </w:r>
+      <w:proofErr w:type="spellStart"/>
+      <w:r>
+        <w:rPr>
+          <w:highlight w:val="green"/>
+          <w:lang w:val="de-CH"/>
+        </w:rPr>
+        <w:t>w:r</w:t>
+      </w:r>
+      <w:proofErr w:type="spellEnd"/>
+      <w:r>
+        <w:rPr>
+          <w:highlight w:val="green"/>
+          <w:lang w:val="de-CH"/>
+        </w:rPr>
+        <w:t>&gt;&lt;</w:t>
+      </w:r>
+      <w:proofErr w:type="spellStart"/>
+      <w:r>
+        <w:rPr>
+          <w:highlight w:val="green"/>
+          <w:lang w:val="de-CH"/>
+        </w:rPr>
+        <w:t>w:t</w:t>
+      </w:r>
+      <w:proofErr w:type="spellEnd"/>
+      <w:r>
+        <w:rPr>
+          <w:highlight w:val="green"/>
+          <w:lang w:val="de-CH"/>
+        </w:rPr>
+        <w:t>&gt;</w:t>
+      </w:r>
+      <w:proofErr w:type="spellStart"/>
+      <w:r>
+        <w:rPr>
+          <w:highlight w:val="green"/>
+          <w:lang w:val="de-CH"/>
+        </w:rPr>
+        <w:t>Here</w:t>
+      </w:r>
+      <w:proofErr w:type="spellEnd"/>
+      <w:r>
+        <w:rPr>
+          <w:highlight w:val="green"/>
+          <w:lang w:val="de-CH"/>
+        </w:rPr>
+        <w:t xml:space="preserve"> </w:t>
+      </w:r>
+      <w:proofErr w:type="spellStart"/>
+      <w:r>
+        <w:rPr>
+          <w:highlight w:val="green"/>
+          <w:lang w:val="de-CH"/>
+        </w:rPr>
+        <w:t>is</w:t>
+      </w:r>
+      <w:proofErr w:type="spellEnd"/>
+      <w:r>
+        <w:rPr>
+          <w:highlight w:val="green"/>
+          <w:lang w:val="de-CH"/>
+        </w:rPr>
+        <w:t xml:space="preserve"> </w:t>
+      </w:r>
+      <w:proofErr w:type="spellStart"/>
+      <w:r>
+        <w:rPr>
+          <w:highlight w:val="green"/>
+          <w:lang w:val="de-CH"/>
+        </w:rPr>
+        <w:t>computed</w:t>
+      </w:r>
+      <w:proofErr w:type="spellEnd"/>
+      <w:r>
+        <w:rPr>
+          <w:highlight w:val="green"/>
+          <w:lang w:val="de-CH"/>
+        </w:rPr>
+        <w:t xml:space="preserve"> </w:t>
+      </w:r>
+      <w:proofErr w:type="spellStart"/>
+      <w:r>
+        <w:rPr>
+          <w:highlight w:val="green"/>
+          <w:lang w:val="de-CH"/>
+        </w:rPr>
+        <w:t>paragraph</w:t>
+      </w:r>
+      <w:proofErr w:type="spellEnd"/>
+      <w:r>
+        <w:rPr>
+          <w:highlight w:val="green"/>
+          <w:lang w:val="de-CH"/>
+        </w:rPr>
+        <w:t xml:space="preserve"> N° " _ </w:t>
+      </w:r>
+      <w:proofErr w:type="spellStart"/>
+      <w:r>
+        <w:rPr>
+          <w:highlight w:val="green"/>
+          <w:lang w:val="de-CH"/>
+        </w:rPr>
+        <w:t>num</w:t>
+      </w:r>
+      <w:proofErr w:type="spellEnd"/>
+      <w:r>
+        <w:rPr>
+          <w:highlight w:val="green"/>
+          <w:lang w:val="de-CH"/>
+        </w:rPr>
+        <w:t xml:space="preserve"> _ "&lt;/</w:t>
+      </w:r>
+      <w:proofErr w:type="spellStart"/>
+      <w:r>
+        <w:rPr>
+          <w:highlight w:val="green"/>
+          <w:lang w:val="de-CH"/>
+        </w:rPr>
+        <w:t>w:t</w:t>
+      </w:r>
+      <w:proofErr w:type="spellEnd"/>
+      <w:r>
+        <w:rPr>
+          <w:highlight w:val="green"/>
+          <w:lang w:val="de-CH"/>
+        </w:rPr>
+        <w:t>&gt;&lt;/</w:t>
+      </w:r>
+      <w:proofErr w:type="spellStart"/>
+      <w:r>
+        <w:rPr>
+          <w:highlight w:val="green"/>
+          <w:lang w:val="de-CH"/>
+        </w:rPr>
+        <w:t>w:r</w:t>
+      </w:r>
+      <w:proofErr w:type="spellEnd"/>
+      <w:r>
+        <w:rPr>
+          <w:highlight w:val="green"/>
+          <w:lang w:val="de-CH"/>
+        </w:rPr>
+        <w:t>&gt;&lt;/</w:t>
+      </w:r>
+      <w:proofErr w:type="spellStart"/>
+      <w:r>
+        <w:rPr>
+          <w:highlight w:val="green"/>
+          <w:lang w:val="de-CH"/>
+        </w:rPr>
+        <w:t>w:p</w:t>
+      </w:r>
+      <w:proofErr w:type="spellEnd"/>
+      <w:r>
+        <w:rPr>
+          <w:highlight w:val="green"/>
+          <w:lang w:val="de-CH"/>
+        </w:rPr>
+        <w:t>&gt;"</w:t>
+      </w:r>
+      <w:r>
+        <w:rPr>
+          <w:highlight w:val="green"/>
+          <w:lang w:val="de-CH"/>
+        </w:rPr>
+        <w:t xml:space="preserve"> | </w:t>
+      </w:r>
+      <w:proofErr w:type="spellStart"/>
+      <w:r>
+        <w:rPr>
+          <w:highlight w:val="green"/>
+          <w:lang w:val="de-CH"/>
+        </w:rPr>
+        <w:t>none</w:t>
+      </w:r>
+      <w:proofErr w:type="spellEnd"/>
       <w:r>
         <w:rPr>
           <w:highlight w:val="green"/>
@@ -485,11 +865,39 @@
           <w:lang w:val="de-CH"/>
         </w:rPr>
       </w:pPr>
-      <w:r>
-        <w:rPr>
-          <w:lang w:val="de-CH"/>
-        </w:rPr>
-        <w:t>That’s the end.</w:t>
+      <w:proofErr w:type="spellStart"/>
+      <w:r>
+        <w:rPr>
+          <w:lang w:val="de-CH"/>
+        </w:rPr>
+        <w:t>That’s</w:t>
+      </w:r>
+      <w:proofErr w:type="spellEnd"/>
+      <w:r>
+        <w:rPr>
+          <w:lang w:val="de-CH"/>
+        </w:rPr>
+        <w:t xml:space="preserve"> </w:t>
+      </w:r>
+      <w:proofErr w:type="spellStart"/>
+      <w:r>
+        <w:rPr>
+          <w:lang w:val="de-CH"/>
+        </w:rPr>
+        <w:t>the</w:t>
+      </w:r>
+      <w:proofErr w:type="spellEnd"/>
+      <w:r>
+        <w:rPr>
+          <w:lang w:val="de-CH"/>
+        </w:rPr>
+        <w:t xml:space="preserve"> end</w:t>
+      </w:r>
+      <w:r>
+        <w:rPr>
+          <w:lang w:val="de-CH"/>
+        </w:rPr>
+        <w:t>…</w:t>
       </w:r>
     </w:p>
     <w:p>
@@ -502,13 +910,127 @@
         <w:rPr>
           <w:lang w:val="de-CH"/>
         </w:rPr>
-        <w:t xml:space="preserve">Well, not really, here is more : we can </w:t>
-      </w:r>
-      <w:r>
-        <w:rPr>
-          <w:lang w:val="de-CH"/>
-        </w:rPr>
-        <w:t xml:space="preserve">can </w:t>
+        <w:t>…</w:t>
+      </w:r>
+      <w:proofErr w:type="spellStart"/>
+      <w:r>
+        <w:rPr>
+          <w:lang w:val="de-CH"/>
+        </w:rPr>
+        <w:t>Well</w:t>
+      </w:r>
+      <w:proofErr w:type="spellEnd"/>
+      <w:r>
+        <w:rPr>
+          <w:lang w:val="de-CH"/>
+        </w:rPr>
+        <w:t xml:space="preserve">, not </w:t>
+      </w:r>
+      <w:proofErr w:type="spellStart"/>
+      <w:r>
+        <w:rPr>
+          <w:lang w:val="de-CH"/>
+        </w:rPr>
+        <w:t>really</w:t>
+      </w:r>
+      <w:proofErr w:type="spellEnd"/>
+      <w:r>
+        <w:rPr>
+          <w:lang w:val="de-CH"/>
+        </w:rPr>
+        <w:t xml:space="preserve">, </w:t>
+      </w:r>
+      <w:proofErr w:type="spellStart"/>
+      <w:r>
+        <w:rPr>
+          <w:lang w:val="de-CH"/>
+        </w:rPr>
+        <w:t>here</w:t>
+      </w:r>
+      <w:proofErr w:type="spellEnd"/>
+      <w:r>
+        <w:rPr>
+          <w:lang w:val="de-CH"/>
+        </w:rPr>
+        <w:t xml:space="preserve"> </w:t>
+      </w:r>
+      <w:proofErr w:type="spellStart"/>
+      <w:r>
+        <w:rPr>
+          <w:lang w:val="de-CH"/>
+        </w:rPr>
+        <w:t>is</w:t>
+      </w:r>
+      <w:proofErr w:type="spellEnd"/>
+      <w:r>
+        <w:rPr>
+          <w:lang w:val="de-CH"/>
+        </w:rPr>
+        <w:t xml:space="preserve"> </w:t>
+      </w:r>
+      <w:proofErr w:type="spellStart"/>
+      <w:proofErr w:type="gramStart"/>
+      <w:r>
+        <w:rPr>
+          <w:lang w:val="de-CH"/>
+        </w:rPr>
+        <w:t>more</w:t>
+      </w:r>
+      <w:proofErr w:type="spellEnd"/>
+      <w:r>
+        <w:rPr>
+          <w:lang w:val="de-CH"/>
+        </w:rPr>
+        <w:t xml:space="preserve"> :</w:t>
+      </w:r>
+      <w:proofErr w:type="gramEnd"/>
+      <w:r>
+        <w:rPr>
+          <w:lang w:val="de-CH"/>
+        </w:rPr>
+        <w:t xml:space="preserve"> </w:t>
+      </w:r>
+      <w:proofErr w:type="spellStart"/>
+      <w:r>
+        <w:rPr>
+          <w:lang w:val="de-CH"/>
+        </w:rPr>
+        <w:t>we</w:t>
+      </w:r>
+      <w:proofErr w:type="spellEnd"/>
+      <w:r>
+        <w:rPr>
+          <w:lang w:val="de-CH"/>
+        </w:rPr>
+        <w:t xml:space="preserve"> </w:t>
+      </w:r>
+      <w:proofErr w:type="spellStart"/>
+      <w:r>
+        <w:rPr>
+          <w:lang w:val="de-CH"/>
+        </w:rPr>
+        <w:t>can</w:t>
+      </w:r>
+      <w:proofErr w:type="spellEnd"/>
+      <w:r>
+        <w:rPr>
+          <w:lang w:val="de-CH"/>
+        </w:rPr>
+        <w:t xml:space="preserve"> </w:t>
+      </w:r>
+      <w:proofErr w:type="spellStart"/>
+      <w:r>
+        <w:rPr>
+          <w:lang w:val="de-CH"/>
+        </w:rPr>
+        <w:t>can</w:t>
+      </w:r>
+      <w:proofErr w:type="spellEnd"/>
+      <w:r>
+        <w:rPr>
+          <w:lang w:val="de-CH"/>
+        </w:rPr>
+        <w:t xml:space="preserve"> </w:t>
       </w:r>
       <w:r>
         <w:rPr>
@@ -524,12 +1046,21 @@
         </w:rPr>
         <w:t xml:space="preserve">PPER bookmark </w:t>
       </w:r>
-      <w:r>
-        <w:rPr>
-          <w:highlight w:val="green"/>
-          <w:lang w:val="de-CH"/>
-        </w:rPr>
-        <w:t>name="bkm1</w:t>
+      <w:proofErr w:type="spellStart"/>
+      <w:r>
+        <w:rPr>
+          <w:highlight w:val="green"/>
+          <w:lang w:val="de-CH"/>
+        </w:rPr>
+        <w:t>name</w:t>
+      </w:r>
+      <w:proofErr w:type="spellEnd"/>
+      <w:r>
+        <w:rPr>
+          <w:highlight w:val="green"/>
+          <w:lang w:val="de-CH"/>
+        </w:rPr>
+        <w:t>="bkm1</w:t>
       </w:r>
       <w:r>
         <w:rPr>
@@ -542,7 +1073,28 @@
         <w:rPr>
           <w:lang w:val="de-CH"/>
         </w:rPr>
-        <w:t>bookmark some content</w:t>
+        <w:t xml:space="preserve">bookmark </w:t>
+      </w:r>
+      <w:proofErr w:type="spellStart"/>
+      <w:r>
+        <w:rPr>
+          <w:lang w:val="de-CH"/>
+        </w:rPr>
+        <w:t>some</w:t>
+      </w:r>
+      <w:proofErr w:type="spellEnd"/>
+      <w:r>
+        <w:rPr>
+          <w:lang w:val="de-CH"/>
+        </w:rPr>
+        <w:t xml:space="preserve"> </w:t>
+      </w:r>
+      <w:proofErr w:type="spellStart"/>
+      <w:r>
+        <w:rPr>
+          <w:lang w:val="de-CH"/>
+        </w:rPr>
+        <w:t>content</w:t>
       </w:r>
       <w:r>
         <w:rPr>
@@ -551,6 +1103,7 @@
         </w:rPr>
         <w:t>END</w:t>
       </w:r>
+      <w:proofErr w:type="spellEnd"/>
       <w:r>
         <w:rPr>
           <w:lang w:val="de-CH"/>
@@ -561,68 +1114,328 @@
         <w:rPr>
           <w:lang w:val="de-CH"/>
         </w:rPr>
-        <w:t>, as</w:t>
-      </w:r>
+        <w:t xml:space="preserve">, </w:t>
+      </w:r>
+      <w:proofErr w:type="spellStart"/>
+      <w:r>
+        <w:rPr>
+          <w:lang w:val="de-CH"/>
+        </w:rPr>
+        <w:t>as</w:t>
+      </w:r>
+      <w:proofErr w:type="spellEnd"/>
+      <w:r>
+        <w:rPr>
+          <w:lang w:val="de-CH"/>
+        </w:rPr>
+        <w:t xml:space="preserve">  </w:t>
+      </w:r>
+      <w:r>
+        <w:rPr>
+          <w:highlight w:val="green"/>
+          <w:lang w:val="de-CH"/>
+        </w:rPr>
+        <w:t>WRA</w:t>
+      </w:r>
+      <w:r>
+        <w:rPr>
+          <w:highlight w:val="green"/>
+          <w:lang w:val="de-CH"/>
+        </w:rPr>
+        <w:t xml:space="preserve">PPER bookmark </w:t>
+      </w:r>
+      <w:proofErr w:type="spellStart"/>
+      <w:r>
+        <w:rPr>
+          <w:highlight w:val="green"/>
+          <w:lang w:val="de-CH"/>
+        </w:rPr>
+        <w:t>name</w:t>
+      </w:r>
+      <w:proofErr w:type="spellEnd"/>
+      <w:r>
+        <w:rPr>
+          <w:highlight w:val="green"/>
+          <w:lang w:val="de-CH"/>
+        </w:rPr>
+        <w:t>="bkm</w:t>
+      </w:r>
+      <w:r>
+        <w:rPr>
+          <w:highlight w:val="green"/>
+          <w:lang w:val="de-CH"/>
+        </w:rPr>
+        <w:t>2</w:t>
+      </w:r>
+      <w:r>
+        <w:rPr>
+          <w:highlight w:val="green"/>
+          <w:lang w:val="de-CH"/>
+        </w:rPr>
+        <w:t>"</w:t>
+      </w:r>
+      <w:r>
+        <w:rPr>
+          <w:lang w:val="de-CH"/>
+        </w:rPr>
+        <w:t xml:space="preserve">demonstrated </w:t>
+      </w:r>
+      <w:proofErr w:type="spellStart"/>
+      <w:r>
+        <w:rPr>
+          <w:lang w:val="de-CH"/>
+        </w:rPr>
+        <w:t>here</w:t>
+      </w:r>
+      <w:r>
+        <w:rPr>
+          <w:highlight w:val="green"/>
+          <w:lang w:val="de-CH"/>
+        </w:rPr>
+        <w:t>END</w:t>
+      </w:r>
+      <w:proofErr w:type="spellEnd"/>
+    </w:p>
+    <w:p>
+      <w:pPr>
+        <w:pStyle w:val="Titre2"/>
+        <w:rPr>
+          <w:lang w:val="de-CH"/>
+        </w:rPr>
+      </w:pPr>
+      <w:r>
+        <w:rPr>
+          <w:lang w:val="de-CH"/>
+        </w:rPr>
+        <w:t xml:space="preserve">Title 2 </w:t>
+      </w:r>
+      <w:proofErr w:type="spellStart"/>
+      <w:r>
+        <w:rPr>
+          <w:lang w:val="de-CH"/>
+        </w:rPr>
+        <w:t>with</w:t>
+      </w:r>
+      <w:proofErr w:type="spellEnd"/>
+      <w:r>
+        <w:rPr>
+          <w:lang w:val="de-CH"/>
+        </w:rPr>
+        <w:t xml:space="preserve"> an </w:t>
+      </w:r>
+      <w:r>
+        <w:rPr>
+          <w:highlight w:val="green"/>
+          <w:lang w:val="de-CH"/>
+        </w:rPr>
+        <w:t>WRA</w:t>
+      </w:r>
+      <w:r>
+        <w:rPr>
+          <w:highlight w:val="green"/>
+          <w:lang w:val="de-CH"/>
+        </w:rPr>
+        <w:t xml:space="preserve">PPER bookmark </w:t>
+      </w:r>
+      <w:proofErr w:type="spellStart"/>
+      <w:r>
+        <w:rPr>
+          <w:highlight w:val="green"/>
+          <w:lang w:val="de-CH"/>
+        </w:rPr>
+        <w:t>name</w:t>
+      </w:r>
+      <w:proofErr w:type="spellEnd"/>
+      <w:r>
+        <w:rPr>
+          <w:highlight w:val="green"/>
+          <w:lang w:val="de-CH"/>
+        </w:rPr>
+        <w:t>="bkm</w:t>
+      </w:r>
+      <w:r>
+        <w:rPr>
+          <w:highlight w:val="green"/>
+          <w:lang w:val="de-CH"/>
+        </w:rPr>
+        <w:t>3</w:t>
+      </w:r>
+      <w:r>
+        <w:rPr>
+          <w:highlight w:val="green"/>
+          <w:lang w:val="de-CH"/>
+        </w:rPr>
+        <w:t>"</w:t>
+      </w:r>
+      <w:r>
+        <w:rPr>
+          <w:lang w:val="de-CH"/>
+        </w:rPr>
+        <w:t xml:space="preserve">embedded </w:t>
+      </w:r>
+      <w:proofErr w:type="spellStart"/>
+      <w:r>
+        <w:rPr>
+          <w:lang w:val="de-CH"/>
+        </w:rPr>
+        <w:t>bookmark</w:t>
+      </w:r>
+      <w:r>
+        <w:rPr>
+          <w:highlight w:val="green"/>
+          <w:lang w:val="de-CH"/>
+        </w:rPr>
+        <w:t>END</w:t>
+      </w:r>
+      <w:proofErr w:type="spellEnd"/>
+    </w:p>
+    <w:p>
+      <w:pPr>
+        <w:rPr>
+          <w:lang w:val="de-CH"/>
+        </w:rPr>
+      </w:pPr>
+      <w:r>
+        <w:rPr>
+          <w:lang w:val="de-CH"/>
+        </w:rPr>
+        <w:t xml:space="preserve">Bullet </w:t>
+      </w:r>
+      <w:proofErr w:type="spellStart"/>
+      <w:r>
+        <w:rPr>
+          <w:lang w:val="de-CH"/>
+        </w:rPr>
+        <w:t>list</w:t>
+      </w:r>
+      <w:proofErr w:type="spellEnd"/>
+    </w:p>
+    <w:p>
+      <w:pPr>
+        <w:pStyle w:val="Paragraphedeliste"/>
+        <w:numPr>
+          <w:ilvl w:val="0"/>
+          <w:numId w:val="2"/>
+        </w:numPr>
+        <w:rPr>
+          <w:lang w:val="de-CH"/>
+        </w:rPr>
+      </w:pPr>
+      <w:r>
+        <w:rPr>
+          <w:highlight w:val="green"/>
+          <w:lang w:val="de-CH"/>
+        </w:rPr>
+        <w:t>WRA</w:t>
+      </w:r>
+      <w:r>
+        <w:rPr>
+          <w:highlight w:val="green"/>
+          <w:lang w:val="de-CH"/>
+        </w:rPr>
+        <w:t xml:space="preserve">PPER bookmark </w:t>
+      </w:r>
+      <w:proofErr w:type="spellStart"/>
+      <w:r>
+        <w:rPr>
+          <w:highlight w:val="green"/>
+          <w:lang w:val="de-CH"/>
+        </w:rPr>
+        <w:t>name</w:t>
+      </w:r>
+      <w:proofErr w:type="spellEnd"/>
+      <w:r>
+        <w:rPr>
+          <w:highlight w:val="green"/>
+          <w:lang w:val="de-CH"/>
+        </w:rPr>
+        <w:t>="bkm</w:t>
+      </w:r>
+      <w:r>
+        <w:rPr>
+          <w:highlight w:val="green"/>
+          <w:lang w:val="de-CH"/>
+        </w:rPr>
+        <w:t>4</w:t>
+      </w:r>
+      <w:r>
+        <w:rPr>
+          <w:highlight w:val="green"/>
+          <w:lang w:val="de-CH"/>
+        </w:rPr>
+        <w:t>"</w:t>
+      </w:r>
+      <w:r>
+        <w:rPr>
+          <w:lang w:val="de-CH"/>
+        </w:rPr>
+        <w:t xml:space="preserve">bookmarked </w:t>
+      </w:r>
+      <w:proofErr w:type="spellStart"/>
+      <w:r>
+        <w:rPr>
+          <w:lang w:val="de-CH"/>
+        </w:rPr>
+        <w:t>list</w:t>
+      </w:r>
+      <w:proofErr w:type="spellEnd"/>
       <w:r>
         <w:rPr>
           <w:lang w:val="de-CH"/>
         </w:rPr>
         <w:t xml:space="preserve"> </w:t>
       </w:r>
+      <w:proofErr w:type="spellStart"/>
+      <w:proofErr w:type="gramStart"/>
+      <w:r>
+        <w:rPr>
+          <w:lang w:val="de-CH"/>
+        </w:rPr>
+        <w:t>item</w:t>
+      </w:r>
+      <w:r>
+        <w:rPr>
+          <w:highlight w:val="green"/>
+          <w:lang w:val="de-CH"/>
+        </w:rPr>
+        <w:t>END</w:t>
+      </w:r>
+      <w:proofErr w:type="spellEnd"/>
+      <w:r>
+        <w:rPr>
+          <w:lang w:val="de-CH"/>
+        </w:rPr>
+        <w:t xml:space="preserve"> :</w:t>
+      </w:r>
+      <w:proofErr w:type="gramEnd"/>
       <w:r>
         <w:rPr>
           <w:lang w:val="de-CH"/>
         </w:rPr>
         <w:t xml:space="preserve"> </w:t>
       </w:r>
-      <w:r>
-        <w:rPr>
-          <w:highlight w:val="green"/>
-          <w:lang w:val="de-CH"/>
-        </w:rPr>
-        <w:t>WRA</w:t>
-      </w:r>
-      <w:r>
-        <w:rPr>
-          <w:highlight w:val="green"/>
-          <w:lang w:val="de-CH"/>
-        </w:rPr>
-        <w:t xml:space="preserve">PPER bookmark </w:t>
-      </w:r>
-      <w:r>
-        <w:rPr>
-          <w:highlight w:val="green"/>
-          <w:lang w:val="de-CH"/>
-        </w:rPr>
-        <w:t>name="bkm</w:t>
-      </w:r>
-      <w:r>
-        <w:rPr>
-          <w:highlight w:val="green"/>
-          <w:lang w:val="de-CH"/>
-        </w:rPr>
-        <w:t>2</w:t>
-      </w:r>
-      <w:r>
-        <w:rPr>
-          <w:highlight w:val="green"/>
-          <w:lang w:val="de-CH"/>
-        </w:rPr>
-        <w:t>"</w:t>
-      </w:r>
-      <w:r>
-        <w:rPr>
-          <w:lang w:val="de-CH"/>
-        </w:rPr>
-        <w:t>demonstrated here</w:t>
-      </w:r>
-      <w:r>
-        <w:rPr>
-          <w:highlight w:val="green"/>
-          <w:lang w:val="de-CH"/>
-        </w:rPr>
-        <w:t>END</w:t>
-      </w:r>
+      <w:proofErr w:type="spellStart"/>
+      <w:r>
+        <w:rPr>
+          <w:lang w:val="de-CH"/>
+        </w:rPr>
+        <w:t>bla</w:t>
+      </w:r>
+      <w:proofErr w:type="spellEnd"/>
+      <w:r>
+        <w:rPr>
+          <w:lang w:val="de-CH"/>
+        </w:rPr>
+        <w:t xml:space="preserve"> </w:t>
+      </w:r>
+      <w:proofErr w:type="spellStart"/>
+      <w:r>
+        <w:rPr>
+          <w:lang w:val="de-CH"/>
+        </w:rPr>
+        <w:t>bla</w:t>
+      </w:r>
+      <w:proofErr w:type="spellEnd"/>
     </w:p>
     <w:sectPr>
       <w:pgSz w:w="11906" w:h="16838"/>
@@ -637,6 +1450,119 @@
 <file path=word/numbering.xml><?xml version="1.0" encoding="utf-8"?>
 <w:numbering xmlns:wpc="http://schemas.microsoft.com/office/word/2010/wordprocessingCanvas" xmlns:cx="http://schemas.microsoft.com/office/drawing/2014/chartex" xmlns:cx1="http://schemas.microsoft.com/office/drawing/2015/9/8/chartex" xmlns:mc="http://schemas.openxmlformats.org/markup-compatibility/2006" xmlns:o="urn:schemas-microsoft-com:office:office" xmlns:r="http://schemas.openxmlformats.org/officeDocument/2006/relationships" xmlns:m="http://schemas.openxmlformats.org/officeDocument/2006/math" xmlns:v="urn:schemas-microsoft-com:vml" xmlns:wp14="http://schemas.microsoft.com/office/word/2010/wordprocessingDrawing" xmlns:wp="http://schemas.openxmlformats.org/drawingml/2006/wordprocessingDrawing" xmlns:w10="urn:schemas-microsoft-com:office:word" xmlns:w="http://schemas.openxmlformats.org/wordprocessingml/2006/main" xmlns:w14="http://schemas.microsoft.com/office/word/2010/wordml" xmlns:w15="http://schemas.microsoft.com/office/word/2012/wordml" xmlns:w16se="http://schemas.microsoft.com/office/word/2015/wordml/symex" xmlns:wpg="http://schemas.microsoft.com/office/word/2010/wordprocessingGroup" xmlns:wpi="http://schemas.microsoft.com/office/word/2010/wordprocessingInk" xmlns:wne="http://schemas.microsoft.com/office/word/2006/wordml" xmlns:wps="http://schemas.microsoft.com/office/word/2010/wordprocessingShape" mc:Ignorable="w14 w15 w16se wp14">
   <w:abstractNum w:abstractNumId="0" w15:restartNumberingAfterBreak="0">
+    <w:nsid w:val="0E841549"/>
+    <w:multiLevelType w:val="hybridMultilevel"/>
+    <w:tmpl w:val="66D696F2"/>
+    <w:lvl w:ilvl="0" w:tplc="100C0001">
+      <w:start w:val="1"/>
+      <w:numFmt w:val="bullet"/>
+      <w:lvlText w:val=""/>
+      <w:lvlJc w:val="left"/>
+      <w:pPr>
+        <w:ind w:left="720" w:hanging="360"/>
+      </w:pPr>
+      <w:rPr>
+        <w:rFonts w:ascii="Symbol" w:hAnsi="Symbol" w:hint="default"/>
+      </w:rPr>
+    </w:lvl>
+    <w:lvl w:ilvl="1" w:tplc="100C0003" w:tentative="1">
+      <w:start w:val="1"/>
+      <w:numFmt w:val="bullet"/>
+      <w:lvlText w:val="o"/>
+      <w:lvlJc w:val="left"/>
+      <w:pPr>
+        <w:ind w:left="1440" w:hanging="360"/>
+      </w:pPr>
+      <w:rPr>
+        <w:rFonts w:ascii="Courier New" w:hAnsi="Courier New" w:cs="Courier New" w:hint="default"/>
+      </w:rPr>
+    </w:lvl>
+    <w:lvl w:ilvl="2" w:tplc="100C0005" w:tentative="1">
+      <w:start w:val="1"/>
+      <w:numFmt w:val="bullet"/>
+      <w:lvlText w:val=""/>
+      <w:lvlJc w:val="left"/>
+      <w:pPr>
+        <w:ind w:left="2160" w:hanging="360"/>
+      </w:pPr>
+      <w:rPr>
+        <w:rFonts w:ascii="Wingdings" w:hAnsi="Wingdings" w:hint="default"/>
+      </w:rPr>
+    </w:lvl>
+    <w:lvl w:ilvl="3" w:tplc="100C0001" w:tentative="1">
+      <w:start w:val="1"/>
+      <w:numFmt w:val="bullet"/>
+      <w:lvlText w:val=""/>
+      <w:lvlJc w:val="left"/>
+      <w:pPr>
+        <w:ind w:left="2880" w:hanging="360"/>
+      </w:pPr>
+      <w:rPr>
+        <w:rFonts w:ascii="Symbol" w:hAnsi="Symbol" w:hint="default"/>
+      </w:rPr>
+    </w:lvl>
+    <w:lvl w:ilvl="4" w:tplc="100C0003" w:tentative="1">
+      <w:start w:val="1"/>
+      <w:numFmt w:val="bullet"/>
+      <w:lvlText w:val="o"/>
+      <w:lvlJc w:val="left"/>
+      <w:pPr>
+        <w:ind w:left="3600" w:hanging="360"/>
+      </w:pPr>
+      <w:rPr>
+        <w:rFonts w:ascii="Courier New" w:hAnsi="Courier New" w:cs="Courier New" w:hint="default"/>
+      </w:rPr>
+    </w:lvl>
+    <w:lvl w:ilvl="5" w:tplc="100C0005" w:tentative="1">
+      <w:start w:val="1"/>
+      <w:numFmt w:val="bullet"/>
+      <w:lvlText w:val=""/>
+      <w:lvlJc w:val="left"/>
+      <w:pPr>
+        <w:ind w:left="4320" w:hanging="360"/>
+      </w:pPr>
+      <w:rPr>
+        <w:rFonts w:ascii="Wingdings" w:hAnsi="Wingdings" w:hint="default"/>
+      </w:rPr>
+    </w:lvl>
+    <w:lvl w:ilvl="6" w:tplc="100C0001" w:tentative="1">
+      <w:start w:val="1"/>
+      <w:numFmt w:val="bullet"/>
+      <w:lvlText w:val=""/>
+      <w:lvlJc w:val="left"/>
+      <w:pPr>
+        <w:ind w:left="5040" w:hanging="360"/>
+      </w:pPr>
+      <w:rPr>
+        <w:rFonts w:ascii="Symbol" w:hAnsi="Symbol" w:hint="default"/>
+      </w:rPr>
+    </w:lvl>
+    <w:lvl w:ilvl="7" w:tplc="100C0003" w:tentative="1">
+      <w:start w:val="1"/>
+      <w:numFmt w:val="bullet"/>
+      <w:lvlText w:val="o"/>
+      <w:lvlJc w:val="left"/>
+      <w:pPr>
+        <w:ind w:left="5760" w:hanging="360"/>
+      </w:pPr>
+      <w:rPr>
+        <w:rFonts w:ascii="Courier New" w:hAnsi="Courier New" w:cs="Courier New" w:hint="default"/>
+      </w:rPr>
+    </w:lvl>
+    <w:lvl w:ilvl="8" w:tplc="100C0005" w:tentative="1">
+      <w:start w:val="1"/>
+      <w:numFmt w:val="bullet"/>
+      <w:lvlText w:val=""/>
+      <w:lvlJc w:val="left"/>
+      <w:pPr>
+        <w:ind w:left="6480" w:hanging="360"/>
+      </w:pPr>
+      <w:rPr>
+        <w:rFonts w:ascii="Wingdings" w:hAnsi="Wingdings" w:hint="default"/>
+      </w:rPr>
+    </w:lvl>
+  </w:abstractNum>
+  <w:abstractNum w:abstractNumId="1" w15:restartNumberingAfterBreak="0">
     <w:nsid w:val="46B37BB4"/>
     <w:multiLevelType w:val="hybridMultilevel"/>
     <w:tmpl w:val="D6C8458C"/>
@@ -723,6 +1649,9 @@
     </w:lvl>
   </w:abstractNum>
   <w:num w:numId="1">
+    <w:abstractNumId w:val="1"/>
+  </w:num>
+  <w:num w:numId="2">
     <w:abstractNumId w:val="0"/>
   </w:num>
 </w:numbering>
@@ -1143,6 +2072,28 @@
       <w:szCs w:val="32"/>
     </w:rPr>
   </w:style>
+  <w:style w:type="paragraph" w:styleId="Titre2">
+    <w:name w:val="heading 2"/>
+    <w:basedOn w:val="Normal"/>
+    <w:next w:val="Normal"/>
+    <w:link w:val="Titre2Car"/>
+    <w:uiPriority w:val="9"/>
+    <w:unhideWhenUsed/>
+    <w:qFormat/>
+    <w:rsid w:val="00235A1F"/>
+    <w:pPr>
+      <w:keepNext/>
+      <w:keepLines/>
+      <w:spacing w:before="40" w:after="0"/>
+      <w:outlineLvl w:val="1"/>
+    </w:pPr>
+    <w:rPr>
+      <w:rFonts w:asciiTheme="majorHAnsi" w:eastAsiaTheme="majorEastAsia" w:hAnsiTheme="majorHAnsi" w:cstheme="majorBidi"/>
+      <w:color w:val="2E74B5" w:themeColor="accent1" w:themeShade="BF"/>
+      <w:sz w:val="26"/>
+      <w:szCs w:val="26"/>
+    </w:rPr>
+  </w:style>
   <w:style w:type="character" w:default="1" w:styleId="Policepardfaut">
     <w:name w:val="Default Paragraph Font"/>
     <w:uiPriority w:val="1"/>
@@ -1222,6 +2173,19 @@
     <w:rPr>
       <w:color w:val="0563C1" w:themeColor="hyperlink"/>
       <w:u w:val="single"/>
+    </w:rPr>
+  </w:style>
+  <w:style w:type="character" w:customStyle="1" w:styleId="Titre2Car">
+    <w:name w:val="Titre 2 Car"/>
+    <w:basedOn w:val="Policepardfaut"/>
+    <w:link w:val="Titre2"/>
+    <w:uiPriority w:val="9"/>
+    <w:rsid w:val="00235A1F"/>
+    <w:rPr>
+      <w:rFonts w:asciiTheme="majorHAnsi" w:eastAsiaTheme="majorEastAsia" w:hAnsiTheme="majorHAnsi" w:cstheme="majorBidi"/>
+      <w:color w:val="2E74B5" w:themeColor="accent1" w:themeShade="BF"/>
+      <w:sz w:val="26"/>
+      <w:szCs w:val="26"/>
     </w:rPr>
   </w:style>
 </w:styles>

</xml_diff>

<commit_message>
support for Word fields
</commit_message>
<xml_diff>
--- a/t/etc/tt2_template.docx
+++ b/t/etc/tt2_template.docx
@@ -3,11 +3,107 @@
 <w:document xmlns:wpc="http://schemas.microsoft.com/office/word/2010/wordprocessingCanvas" xmlns:cx="http://schemas.microsoft.com/office/drawing/2014/chartex" xmlns:cx1="http://schemas.microsoft.com/office/drawing/2015/9/8/chartex" xmlns:mc="http://schemas.openxmlformats.org/markup-compatibility/2006" xmlns:o="urn:schemas-microsoft-com:office:office" xmlns:r="http://schemas.openxmlformats.org/officeDocument/2006/relationships" xmlns:m="http://schemas.openxmlformats.org/officeDocument/2006/math" xmlns:v="urn:schemas-microsoft-com:vml" xmlns:wp14="http://schemas.microsoft.com/office/word/2010/wordprocessingDrawing" xmlns:wp="http://schemas.openxmlformats.org/drawingml/2006/wordprocessingDrawing" xmlns:w10="urn:schemas-microsoft-com:office:word" xmlns:w="http://schemas.openxmlformats.org/wordprocessingml/2006/main" xmlns:w14="http://schemas.microsoft.com/office/word/2010/wordml" xmlns:w15="http://schemas.microsoft.com/office/word/2012/wordml" xmlns:w16se="http://schemas.microsoft.com/office/word/2015/wordml/symex" xmlns:wpg="http://schemas.microsoft.com/office/word/2010/wordprocessingGroup" xmlns:wpi="http://schemas.microsoft.com/office/word/2010/wordprocessingInk" xmlns:wne="http://schemas.microsoft.com/office/word/2006/wordml" xmlns:wps="http://schemas.microsoft.com/office/word/2010/wordprocessingShape" mc:Ignorable="w14 w15 w16se wp14">
   <w:body>
     <w:p>
+      <w:r>
+        <w:rPr>
+          <w:highlight w:val="yellow"/>
+        </w:rPr>
+        <w:br/>
+      </w:r>
+      <w:r>
+        <w:rPr>
+          <w:highlight w:val="yellow"/>
+        </w:rPr>
+        <w:t xml:space="preserve">PROCESS </w:t>
+      </w:r>
+      <w:proofErr w:type="spellStart"/>
+      <w:r>
+        <w:rPr>
+          <w:highlight w:val="yellow"/>
+        </w:rPr>
+        <w:t>field</w:t>
+      </w:r>
+      <w:proofErr w:type="spellEnd"/>
+      <w:r>
+        <w:rPr>
+          <w:highlight w:val="yellow"/>
+        </w:rPr>
+        <w:t xml:space="preserve"> code</w:t>
+      </w:r>
+      <w:r>
+        <w:rPr>
+          <w:highlight w:val="yellow"/>
+        </w:rPr>
+        <w:t xml:space="preserve">="TOC \o \"1-3\" \h \z \u" </w:t>
+      </w:r>
+      <w:proofErr w:type="spellStart"/>
+      <w:r>
+        <w:rPr>
+          <w:highlight w:val="yellow"/>
+        </w:rPr>
+        <w:t>alt</w:t>
+      </w:r>
+      <w:proofErr w:type="spellEnd"/>
+      <w:r>
+        <w:rPr>
+          <w:highlight w:val="yellow"/>
+        </w:rPr>
+        <w:t xml:space="preserve">="Table of contents – </w:t>
+      </w:r>
+      <w:proofErr w:type="spellStart"/>
+      <w:r>
+        <w:rPr>
+          <w:highlight w:val="yellow"/>
+        </w:rPr>
+        <w:t>press</w:t>
+      </w:r>
+      <w:proofErr w:type="spellEnd"/>
+      <w:r>
+        <w:rPr>
+          <w:highlight w:val="yellow"/>
+        </w:rPr>
+        <w:t xml:space="preserve"> F9 to update"</w:t>
+      </w:r>
+      <w:r>
+        <w:rPr>
+          <w:highlight w:val="yellow"/>
+        </w:rPr>
+        <w:t xml:space="preserve"> </w:t>
+      </w:r>
+      <w:proofErr w:type="spellStart"/>
+      <w:r>
+        <w:rPr>
+          <w:highlight w:val="yellow"/>
+        </w:rPr>
+        <w:t>altPr</w:t>
+      </w:r>
+      <w:proofErr w:type="spellEnd"/>
+      <w:r>
+        <w:rPr>
+          <w:highlight w:val="yellow"/>
+        </w:rPr>
+        <w:t>="&lt;</w:t>
+      </w:r>
+      <w:proofErr w:type="spellStart"/>
+      <w:proofErr w:type="gramStart"/>
+      <w:r>
+        <w:rPr>
+          <w:highlight w:val="yellow"/>
+        </w:rPr>
+        <w:t>w:b</w:t>
+      </w:r>
+      <w:proofErr w:type="spellEnd"/>
+      <w:proofErr w:type="gramEnd"/>
+      <w:r>
+        <w:rPr>
+          <w:highlight w:val="yellow"/>
+        </w:rPr>
+        <w:t>/&gt;"</w:t>
+      </w:r>
+    </w:p>
+    <w:p>
       <w:pPr>
         <w:pStyle w:val="Titre1"/>
       </w:pPr>
-      <w:bookmarkStart w:id="0" w:name="_Testing_templates"/>
-      <w:bookmarkEnd w:id="0"/>
       <w:proofErr w:type="spellStart"/>
       <w:r>
         <w:t>Testing</w:t>
@@ -363,12 +459,7 @@
       </w:r>
       <w:proofErr w:type="spellStart"/>
       <w:r>
-        <w:t>paragrap</w:t>
-      </w:r>
-      <w:bookmarkStart w:id="1" w:name="_GoBack"/>
-      <w:bookmarkEnd w:id="1"/>
-      <w:r>
-        <w:t>h</w:t>
+        <w:t>paragraph</w:t>
       </w:r>
       <w:proofErr w:type="spellEnd"/>
       <w:r>
@@ -865,339 +956,557 @@
           <w:lang w:val="de-CH"/>
         </w:rPr>
       </w:pPr>
-      <w:proofErr w:type="spellStart"/>
-      <w:r>
-        <w:rPr>
-          <w:lang w:val="de-CH"/>
-        </w:rPr>
-        <w:t>That’s</w:t>
-      </w:r>
-      <w:proofErr w:type="spellEnd"/>
-      <w:r>
-        <w:rPr>
-          <w:lang w:val="de-CH"/>
-        </w:rPr>
-        <w:t xml:space="preserve"> </w:t>
-      </w:r>
-      <w:proofErr w:type="spellStart"/>
-      <w:r>
-        <w:rPr>
-          <w:lang w:val="de-CH"/>
-        </w:rPr>
-        <w:t>the</w:t>
-      </w:r>
-      <w:proofErr w:type="spellEnd"/>
-      <w:r>
-        <w:rPr>
-          <w:lang w:val="de-CH"/>
-        </w:rPr>
-        <w:t xml:space="preserve"> end</w:t>
-      </w:r>
-      <w:r>
-        <w:rPr>
-          <w:lang w:val="de-CH"/>
-        </w:rPr>
-        <w:t>…</w:t>
-      </w:r>
     </w:p>
     <w:p>
       <w:pPr>
         <w:rPr>
-          <w:lang w:val="de-CH"/>
-        </w:rPr>
-      </w:pPr>
+          <w:i/>
+        </w:rPr>
+      </w:pPr>
+      <w:proofErr w:type="spellStart"/>
+      <w:r>
+        <w:rPr>
+          <w:i/>
+        </w:rPr>
+        <w:t>Today</w:t>
+      </w:r>
+      <w:proofErr w:type="spellEnd"/>
+      <w:r>
+        <w:rPr>
+          <w:i/>
+        </w:rPr>
+        <w:t xml:space="preserve"> </w:t>
+      </w:r>
+      <w:proofErr w:type="spellStart"/>
+      <w:r>
+        <w:rPr>
+          <w:i/>
+        </w:rPr>
+        <w:t>is</w:t>
+      </w:r>
+      <w:proofErr w:type="spellEnd"/>
+      <w:r>
+        <w:rPr>
+          <w:i/>
+        </w:rPr>
+        <w:t xml:space="preserve"> </w:t>
+      </w:r>
+      <w:r>
+        <w:rPr>
+          <w:i/>
+          <w:highlight w:val="yellow"/>
+        </w:rPr>
+        <w:t xml:space="preserve">PROCESS </w:t>
+      </w:r>
+      <w:proofErr w:type="spellStart"/>
+      <w:r>
+        <w:rPr>
+          <w:i/>
+          <w:highlight w:val="yellow"/>
+        </w:rPr>
+        <w:t>field</w:t>
+      </w:r>
+      <w:proofErr w:type="spellEnd"/>
+      <w:r>
+        <w:rPr>
+          <w:i/>
+          <w:highlight w:val="yellow"/>
+        </w:rPr>
+        <w:t xml:space="preserve"> code="</w:t>
+      </w:r>
+      <w:r>
+        <w:rPr>
+          <w:i/>
+          <w:highlight w:val="yellow"/>
+        </w:rPr>
+        <w:t>DATE</w:t>
+      </w:r>
+      <w:r>
+        <w:rPr>
+          <w:i/>
+          <w:highlight w:val="yellow"/>
+        </w:rPr>
+        <w:t xml:space="preserve"> \</w:t>
+      </w:r>
+      <w:r>
+        <w:rPr>
+          <w:i/>
+          <w:highlight w:val="yellow"/>
+        </w:rPr>
+        <w:t>\</w:t>
+      </w:r>
+      <w:r>
+        <w:rPr>
+          <w:i/>
+          <w:highlight w:val="yellow"/>
+        </w:rPr>
+        <w:t xml:space="preserve">@ </w:t>
+      </w:r>
+      <w:r>
+        <w:rPr>
+          <w:i/>
+          <w:highlight w:val="yellow"/>
+        </w:rPr>
+        <w:t>\</w:t>
+      </w:r>
+      <w:r>
+        <w:rPr>
+          <w:i/>
+          <w:highlight w:val="yellow"/>
+        </w:rPr>
+        <w:t xml:space="preserve">"h:mm </w:t>
+      </w:r>
+      <w:proofErr w:type="spellStart"/>
+      <w:r>
+        <w:rPr>
+          <w:i/>
+          <w:highlight w:val="yellow"/>
+        </w:rPr>
+        <w:t>am</w:t>
+      </w:r>
+      <w:proofErr w:type="spellEnd"/>
+      <w:r>
+        <w:rPr>
+          <w:i/>
+          <w:highlight w:val="yellow"/>
+        </w:rPr>
+        <w:t xml:space="preserve">/pm, </w:t>
+      </w:r>
+      <w:proofErr w:type="spellStart"/>
+      <w:r>
+        <w:rPr>
+          <w:i/>
+          <w:highlight w:val="yellow"/>
+        </w:rPr>
+        <w:t>dddd</w:t>
+      </w:r>
+      <w:proofErr w:type="spellEnd"/>
+      <w:r>
+        <w:rPr>
+          <w:i/>
+          <w:highlight w:val="yellow"/>
+        </w:rPr>
+        <w:t>, MMMM d</w:t>
+      </w:r>
+      <w:r>
+        <w:rPr>
+          <w:i/>
+          <w:highlight w:val="yellow"/>
+        </w:rPr>
+        <w:t>\</w:t>
+      </w:r>
+      <w:r>
+        <w:rPr>
+          <w:i/>
+          <w:highlight w:val="yellow"/>
+        </w:rPr>
+        <w:t>""</w:t>
+      </w:r>
+      <w:r>
+        <w:rPr>
+          <w:i/>
+          <w:highlight w:val="yellow"/>
+        </w:rPr>
+        <w:t xml:space="preserve"> </w:t>
+      </w:r>
+      <w:proofErr w:type="spellStart"/>
+      <w:r>
+        <w:rPr>
+          <w:i/>
+          <w:highlight w:val="yellow"/>
+        </w:rPr>
+        <w:t>alt</w:t>
+      </w:r>
+      <w:proofErr w:type="spellEnd"/>
+      <w:r>
+        <w:rPr>
+          <w:i/>
+          <w:highlight w:val="yellow"/>
+        </w:rPr>
+        <w:t>="</w:t>
+      </w:r>
+      <w:proofErr w:type="spellStart"/>
+      <w:r>
+        <w:rPr>
+          <w:i/>
+          <w:highlight w:val="yellow"/>
+        </w:rPr>
+        <w:t>Computed</w:t>
+      </w:r>
+      <w:proofErr w:type="spellEnd"/>
+      <w:r>
+        <w:rPr>
+          <w:i/>
+          <w:highlight w:val="yellow"/>
+        </w:rPr>
+        <w:t xml:space="preserve"> </w:t>
+      </w:r>
+      <w:proofErr w:type="spellStart"/>
+      <w:r>
+        <w:rPr>
+          <w:i/>
+          <w:highlight w:val="yellow"/>
+        </w:rPr>
+        <w:t>current</w:t>
+      </w:r>
+      <w:proofErr w:type="spellEnd"/>
+      <w:r>
+        <w:rPr>
+          <w:i/>
+          <w:highlight w:val="yellow"/>
+        </w:rPr>
+        <w:t xml:space="preserve"> date</w:t>
+      </w:r>
+      <w:r>
+        <w:rPr>
+          <w:i/>
+          <w:highlight w:val="yellow"/>
+        </w:rPr>
+        <w:t xml:space="preserve">" </w:t>
+      </w:r>
+    </w:p>
+    <w:p/>
+    <w:p>
+      <w:pPr>
+        <w:rPr>
+          <w:lang w:val="de-CH"/>
+        </w:rPr>
+      </w:pPr>
+      <w:proofErr w:type="spellStart"/>
+      <w:r>
+        <w:rPr>
+          <w:lang w:val="de-CH"/>
+        </w:rPr>
+        <w:t>That’s</w:t>
+      </w:r>
+      <w:proofErr w:type="spellEnd"/>
+      <w:r>
+        <w:rPr>
+          <w:lang w:val="de-CH"/>
+        </w:rPr>
+        <w:t xml:space="preserve"> </w:t>
+      </w:r>
+      <w:proofErr w:type="spellStart"/>
+      <w:r>
+        <w:rPr>
+          <w:lang w:val="de-CH"/>
+        </w:rPr>
+        <w:t>the</w:t>
+      </w:r>
+      <w:proofErr w:type="spellEnd"/>
+      <w:r>
+        <w:rPr>
+          <w:lang w:val="de-CH"/>
+        </w:rPr>
+        <w:t xml:space="preserve"> end</w:t>
+      </w:r>
       <w:r>
         <w:rPr>
           <w:lang w:val="de-CH"/>
         </w:rPr>
         <w:t>…</w:t>
       </w:r>
-      <w:proofErr w:type="spellStart"/>
-      <w:r>
-        <w:rPr>
-          <w:lang w:val="de-CH"/>
-        </w:rPr>
-        <w:t>Well</w:t>
-      </w:r>
-      <w:proofErr w:type="spellEnd"/>
-      <w:r>
-        <w:rPr>
-          <w:lang w:val="de-CH"/>
-        </w:rPr>
-        <w:t xml:space="preserve">, not </w:t>
-      </w:r>
-      <w:proofErr w:type="spellStart"/>
-      <w:r>
-        <w:rPr>
-          <w:lang w:val="de-CH"/>
-        </w:rPr>
-        <w:t>really</w:t>
-      </w:r>
-      <w:proofErr w:type="spellEnd"/>
-      <w:r>
-        <w:rPr>
-          <w:lang w:val="de-CH"/>
-        </w:rPr>
-        <w:t xml:space="preserve">, </w:t>
-      </w:r>
-      <w:proofErr w:type="spellStart"/>
-      <w:r>
-        <w:rPr>
-          <w:lang w:val="de-CH"/>
-        </w:rPr>
-        <w:t>here</w:t>
-      </w:r>
-      <w:proofErr w:type="spellEnd"/>
-      <w:r>
-        <w:rPr>
-          <w:lang w:val="de-CH"/>
-        </w:rPr>
-        <w:t xml:space="preserve"> </w:t>
-      </w:r>
-      <w:proofErr w:type="spellStart"/>
-      <w:r>
-        <w:rPr>
-          <w:lang w:val="de-CH"/>
-        </w:rPr>
-        <w:t>is</w:t>
-      </w:r>
-      <w:proofErr w:type="spellEnd"/>
-      <w:r>
-        <w:rPr>
-          <w:lang w:val="de-CH"/>
-        </w:rPr>
-        <w:t xml:space="preserve"> </w:t>
-      </w:r>
-      <w:proofErr w:type="spellStart"/>
-      <w:proofErr w:type="gramStart"/>
-      <w:r>
-        <w:rPr>
-          <w:lang w:val="de-CH"/>
-        </w:rPr>
-        <w:t>more</w:t>
-      </w:r>
-      <w:proofErr w:type="spellEnd"/>
-      <w:r>
-        <w:rPr>
-          <w:lang w:val="de-CH"/>
-        </w:rPr>
-        <w:t xml:space="preserve"> :</w:t>
-      </w:r>
-      <w:proofErr w:type="gramEnd"/>
-      <w:r>
-        <w:rPr>
-          <w:lang w:val="de-CH"/>
-        </w:rPr>
-        <w:t xml:space="preserve"> </w:t>
-      </w:r>
-      <w:proofErr w:type="spellStart"/>
-      <w:r>
-        <w:rPr>
-          <w:lang w:val="de-CH"/>
-        </w:rPr>
-        <w:t>we</w:t>
-      </w:r>
-      <w:proofErr w:type="spellEnd"/>
-      <w:r>
-        <w:rPr>
-          <w:lang w:val="de-CH"/>
-        </w:rPr>
-        <w:t xml:space="preserve"> </w:t>
-      </w:r>
-      <w:proofErr w:type="spellStart"/>
-      <w:r>
-        <w:rPr>
-          <w:lang w:val="de-CH"/>
-        </w:rPr>
-        <w:t>can</w:t>
-      </w:r>
-      <w:proofErr w:type="spellEnd"/>
-      <w:r>
-        <w:rPr>
-          <w:lang w:val="de-CH"/>
-        </w:rPr>
-        <w:t xml:space="preserve"> </w:t>
-      </w:r>
-      <w:proofErr w:type="spellStart"/>
-      <w:r>
-        <w:rPr>
-          <w:lang w:val="de-CH"/>
-        </w:rPr>
-        <w:t>can</w:t>
-      </w:r>
-      <w:proofErr w:type="spellEnd"/>
-      <w:r>
-        <w:rPr>
-          <w:lang w:val="de-CH"/>
-        </w:rPr>
-        <w:t xml:space="preserve"> </w:t>
-      </w:r>
-      <w:r>
-        <w:rPr>
-          <w:highlight w:val="green"/>
-          <w:lang w:val="de-CH"/>
-        </w:rPr>
-        <w:t>WRA</w:t>
-      </w:r>
-      <w:r>
-        <w:rPr>
-          <w:highlight w:val="green"/>
-          <w:lang w:val="de-CH"/>
-        </w:rPr>
-        <w:t xml:space="preserve">PPER bookmark </w:t>
-      </w:r>
-      <w:proofErr w:type="spellStart"/>
-      <w:r>
-        <w:rPr>
-          <w:highlight w:val="green"/>
-          <w:lang w:val="de-CH"/>
-        </w:rPr>
-        <w:t>name</w:t>
-      </w:r>
-      <w:proofErr w:type="spellEnd"/>
-      <w:r>
-        <w:rPr>
-          <w:highlight w:val="green"/>
-          <w:lang w:val="de-CH"/>
-        </w:rPr>
-        <w:t>="bkm1</w:t>
-      </w:r>
-      <w:r>
-        <w:rPr>
-          <w:highlight w:val="green"/>
-          <w:lang w:val="de-CH"/>
-        </w:rPr>
-        <w:t>"</w:t>
-      </w:r>
-      <w:r>
-        <w:rPr>
-          <w:lang w:val="de-CH"/>
-        </w:rPr>
-        <w:t xml:space="preserve">bookmark </w:t>
-      </w:r>
-      <w:proofErr w:type="spellStart"/>
-      <w:r>
-        <w:rPr>
-          <w:lang w:val="de-CH"/>
-        </w:rPr>
-        <w:t>some</w:t>
-      </w:r>
-      <w:proofErr w:type="spellEnd"/>
-      <w:r>
-        <w:rPr>
-          <w:lang w:val="de-CH"/>
-        </w:rPr>
-        <w:t xml:space="preserve"> </w:t>
-      </w:r>
-      <w:proofErr w:type="spellStart"/>
-      <w:r>
-        <w:rPr>
-          <w:lang w:val="de-CH"/>
-        </w:rPr>
-        <w:t>content</w:t>
-      </w:r>
-      <w:r>
-        <w:rPr>
-          <w:highlight w:val="green"/>
-          <w:lang w:val="de-CH"/>
-        </w:rPr>
-        <w:t>END</w:t>
-      </w:r>
-      <w:proofErr w:type="spellEnd"/>
-      <w:r>
-        <w:rPr>
-          <w:lang w:val="de-CH"/>
-        </w:rPr>
-        <w:t xml:space="preserve"> </w:t>
-      </w:r>
-      <w:r>
-        <w:rPr>
-          <w:lang w:val="de-CH"/>
-        </w:rPr>
-        <w:t xml:space="preserve">, </w:t>
-      </w:r>
-      <w:proofErr w:type="spellStart"/>
-      <w:r>
-        <w:rPr>
-          <w:lang w:val="de-CH"/>
-        </w:rPr>
-        <w:t>as</w:t>
-      </w:r>
-      <w:proofErr w:type="spellEnd"/>
-      <w:r>
-        <w:rPr>
-          <w:lang w:val="de-CH"/>
-        </w:rPr>
-        <w:t xml:space="preserve">  </w:t>
-      </w:r>
-      <w:r>
-        <w:rPr>
-          <w:highlight w:val="green"/>
-          <w:lang w:val="de-CH"/>
-        </w:rPr>
-        <w:t>WRA</w:t>
-      </w:r>
-      <w:r>
-        <w:rPr>
-          <w:highlight w:val="green"/>
-          <w:lang w:val="de-CH"/>
-        </w:rPr>
-        <w:t xml:space="preserve">PPER bookmark </w:t>
-      </w:r>
-      <w:proofErr w:type="spellStart"/>
-      <w:r>
-        <w:rPr>
-          <w:highlight w:val="green"/>
-          <w:lang w:val="de-CH"/>
-        </w:rPr>
-        <w:t>name</w:t>
-      </w:r>
-      <w:proofErr w:type="spellEnd"/>
-      <w:r>
-        <w:rPr>
-          <w:highlight w:val="green"/>
-          <w:lang w:val="de-CH"/>
-        </w:rPr>
-        <w:t>="bkm</w:t>
-      </w:r>
-      <w:r>
-        <w:rPr>
-          <w:highlight w:val="green"/>
-          <w:lang w:val="de-CH"/>
-        </w:rPr>
-        <w:t>2</w:t>
-      </w:r>
-      <w:r>
-        <w:rPr>
-          <w:highlight w:val="green"/>
-          <w:lang w:val="de-CH"/>
-        </w:rPr>
-        <w:t>"</w:t>
-      </w:r>
-      <w:r>
-        <w:rPr>
-          <w:lang w:val="de-CH"/>
-        </w:rPr>
-        <w:t xml:space="preserve">demonstrated </w:t>
-      </w:r>
-      <w:proofErr w:type="spellStart"/>
-      <w:r>
-        <w:rPr>
-          <w:lang w:val="de-CH"/>
-        </w:rPr>
-        <w:t>here</w:t>
-      </w:r>
-      <w:r>
-        <w:rPr>
-          <w:highlight w:val="green"/>
-          <w:lang w:val="de-CH"/>
-        </w:rPr>
-        <w:t>END</w:t>
-      </w:r>
-      <w:proofErr w:type="spellEnd"/>
+      <w:bookmarkStart w:id="0" w:name="_GoBack"/>
+      <w:bookmarkEnd w:id="0"/>
     </w:p>
     <w:p>
       <w:pPr>
+        <w:rPr>
+          <w:lang w:val="de-CH"/>
+        </w:rPr>
+      </w:pPr>
+      <w:r>
+        <w:rPr>
+          <w:lang w:val="de-CH"/>
+        </w:rPr>
+        <w:t>…</w:t>
+      </w:r>
+      <w:proofErr w:type="spellStart"/>
+      <w:r>
+        <w:rPr>
+          <w:lang w:val="de-CH"/>
+        </w:rPr>
+        <w:t>Well</w:t>
+      </w:r>
+      <w:proofErr w:type="spellEnd"/>
+      <w:r>
+        <w:rPr>
+          <w:lang w:val="de-CH"/>
+        </w:rPr>
+        <w:t xml:space="preserve">, not </w:t>
+      </w:r>
+      <w:proofErr w:type="spellStart"/>
+      <w:r>
+        <w:rPr>
+          <w:lang w:val="de-CH"/>
+        </w:rPr>
+        <w:t>really</w:t>
+      </w:r>
+      <w:proofErr w:type="spellEnd"/>
+      <w:r>
+        <w:rPr>
+          <w:lang w:val="de-CH"/>
+        </w:rPr>
+        <w:t xml:space="preserve">, </w:t>
+      </w:r>
+      <w:proofErr w:type="spellStart"/>
+      <w:r>
+        <w:rPr>
+          <w:lang w:val="de-CH"/>
+        </w:rPr>
+        <w:t>here</w:t>
+      </w:r>
+      <w:proofErr w:type="spellEnd"/>
+      <w:r>
+        <w:rPr>
+          <w:lang w:val="de-CH"/>
+        </w:rPr>
+        <w:t xml:space="preserve"> </w:t>
+      </w:r>
+      <w:proofErr w:type="spellStart"/>
+      <w:r>
+        <w:rPr>
+          <w:lang w:val="de-CH"/>
+        </w:rPr>
+        <w:t>is</w:t>
+      </w:r>
+      <w:proofErr w:type="spellEnd"/>
+      <w:r>
+        <w:rPr>
+          <w:lang w:val="de-CH"/>
+        </w:rPr>
+        <w:t xml:space="preserve"> </w:t>
+      </w:r>
+      <w:proofErr w:type="spellStart"/>
+      <w:proofErr w:type="gramStart"/>
+      <w:r>
+        <w:rPr>
+          <w:lang w:val="de-CH"/>
+        </w:rPr>
+        <w:t>more</w:t>
+      </w:r>
+      <w:proofErr w:type="spellEnd"/>
+      <w:r>
+        <w:rPr>
+          <w:lang w:val="de-CH"/>
+        </w:rPr>
+        <w:t xml:space="preserve"> :</w:t>
+      </w:r>
+      <w:proofErr w:type="gramEnd"/>
+      <w:r>
+        <w:rPr>
+          <w:lang w:val="de-CH"/>
+        </w:rPr>
+        <w:t xml:space="preserve"> </w:t>
+      </w:r>
+      <w:proofErr w:type="spellStart"/>
+      <w:r>
+        <w:rPr>
+          <w:lang w:val="de-CH"/>
+        </w:rPr>
+        <w:t>we</w:t>
+      </w:r>
+      <w:proofErr w:type="spellEnd"/>
+      <w:r>
+        <w:rPr>
+          <w:lang w:val="de-CH"/>
+        </w:rPr>
+        <w:t xml:space="preserve"> </w:t>
+      </w:r>
+      <w:proofErr w:type="spellStart"/>
+      <w:r>
+        <w:rPr>
+          <w:lang w:val="de-CH"/>
+        </w:rPr>
+        <w:t>can</w:t>
+      </w:r>
+      <w:proofErr w:type="spellEnd"/>
+      <w:r>
+        <w:rPr>
+          <w:lang w:val="de-CH"/>
+        </w:rPr>
+        <w:t xml:space="preserve"> </w:t>
+      </w:r>
+      <w:proofErr w:type="spellStart"/>
+      <w:r>
+        <w:rPr>
+          <w:lang w:val="de-CH"/>
+        </w:rPr>
+        <w:t>can</w:t>
+      </w:r>
+      <w:proofErr w:type="spellEnd"/>
+      <w:r>
+        <w:rPr>
+          <w:lang w:val="de-CH"/>
+        </w:rPr>
+        <w:t xml:space="preserve"> </w:t>
+      </w:r>
+      <w:r>
+        <w:rPr>
+          <w:highlight w:val="green"/>
+          <w:lang w:val="de-CH"/>
+        </w:rPr>
+        <w:t>WRA</w:t>
+      </w:r>
+      <w:r>
+        <w:rPr>
+          <w:highlight w:val="green"/>
+          <w:lang w:val="de-CH"/>
+        </w:rPr>
+        <w:t xml:space="preserve">PPER bookmark </w:t>
+      </w:r>
+      <w:proofErr w:type="spellStart"/>
+      <w:r>
+        <w:rPr>
+          <w:highlight w:val="green"/>
+          <w:lang w:val="de-CH"/>
+        </w:rPr>
+        <w:t>name</w:t>
+      </w:r>
+      <w:proofErr w:type="spellEnd"/>
+      <w:r>
+        <w:rPr>
+          <w:highlight w:val="green"/>
+          <w:lang w:val="de-CH"/>
+        </w:rPr>
+        <w:t>="bkm1</w:t>
+      </w:r>
+      <w:r>
+        <w:rPr>
+          <w:highlight w:val="green"/>
+          <w:lang w:val="de-CH"/>
+        </w:rPr>
+        <w:t>"</w:t>
+      </w:r>
+      <w:r>
+        <w:rPr>
+          <w:lang w:val="de-CH"/>
+        </w:rPr>
+        <w:t xml:space="preserve">bookmark </w:t>
+      </w:r>
+      <w:proofErr w:type="spellStart"/>
+      <w:r>
+        <w:rPr>
+          <w:lang w:val="de-CH"/>
+        </w:rPr>
+        <w:t>some</w:t>
+      </w:r>
+      <w:proofErr w:type="spellEnd"/>
+      <w:r>
+        <w:rPr>
+          <w:lang w:val="de-CH"/>
+        </w:rPr>
+        <w:t xml:space="preserve"> </w:t>
+      </w:r>
+      <w:proofErr w:type="spellStart"/>
+      <w:r>
+        <w:rPr>
+          <w:lang w:val="de-CH"/>
+        </w:rPr>
+        <w:t>content</w:t>
+      </w:r>
+      <w:r>
+        <w:rPr>
+          <w:highlight w:val="green"/>
+          <w:lang w:val="de-CH"/>
+        </w:rPr>
+        <w:t>END</w:t>
+      </w:r>
+      <w:proofErr w:type="spellEnd"/>
+      <w:r>
+        <w:rPr>
+          <w:lang w:val="de-CH"/>
+        </w:rPr>
+        <w:t xml:space="preserve"> </w:t>
+      </w:r>
+      <w:r>
+        <w:rPr>
+          <w:lang w:val="de-CH"/>
+        </w:rPr>
+        <w:t xml:space="preserve">, </w:t>
+      </w:r>
+      <w:proofErr w:type="spellStart"/>
+      <w:r>
+        <w:rPr>
+          <w:lang w:val="de-CH"/>
+        </w:rPr>
+        <w:t>as</w:t>
+      </w:r>
+      <w:proofErr w:type="spellEnd"/>
+      <w:r>
+        <w:rPr>
+          <w:lang w:val="de-CH"/>
+        </w:rPr>
+        <w:t xml:space="preserve">  </w:t>
+      </w:r>
+      <w:r>
+        <w:rPr>
+          <w:highlight w:val="green"/>
+          <w:lang w:val="de-CH"/>
+        </w:rPr>
+        <w:t>WRA</w:t>
+      </w:r>
+      <w:r>
+        <w:rPr>
+          <w:highlight w:val="green"/>
+          <w:lang w:val="de-CH"/>
+        </w:rPr>
+        <w:t xml:space="preserve">PPER bookmark </w:t>
+      </w:r>
+      <w:proofErr w:type="spellStart"/>
+      <w:r>
+        <w:rPr>
+          <w:highlight w:val="green"/>
+          <w:lang w:val="de-CH"/>
+        </w:rPr>
+        <w:t>name</w:t>
+      </w:r>
+      <w:proofErr w:type="spellEnd"/>
+      <w:r>
+        <w:rPr>
+          <w:highlight w:val="green"/>
+          <w:lang w:val="de-CH"/>
+        </w:rPr>
+        <w:t>="bkm</w:t>
+      </w:r>
+      <w:r>
+        <w:rPr>
+          <w:highlight w:val="green"/>
+          <w:lang w:val="de-CH"/>
+        </w:rPr>
+        <w:t>2</w:t>
+      </w:r>
+      <w:r>
+        <w:rPr>
+          <w:highlight w:val="green"/>
+          <w:lang w:val="de-CH"/>
+        </w:rPr>
+        <w:t>"</w:t>
+      </w:r>
+      <w:r>
+        <w:rPr>
+          <w:lang w:val="de-CH"/>
+        </w:rPr>
+        <w:t xml:space="preserve">demonstrated </w:t>
+      </w:r>
+      <w:proofErr w:type="spellStart"/>
+      <w:r>
+        <w:rPr>
+          <w:lang w:val="de-CH"/>
+        </w:rPr>
+        <w:t>here</w:t>
+      </w:r>
+      <w:r>
+        <w:rPr>
+          <w:highlight w:val="green"/>
+          <w:lang w:val="de-CH"/>
+        </w:rPr>
+        <w:t>END</w:t>
+      </w:r>
+      <w:proofErr w:type="spellEnd"/>
+    </w:p>
+    <w:p>
+      <w:pPr>
         <w:pStyle w:val="Titre2"/>
         <w:rPr>
           <w:lang w:val="de-CH"/>
@@ -1251,14 +1560,7 @@
           <w:highlight w:val="green"/>
           <w:lang w:val="de-CH"/>
         </w:rPr>
-        <w:t>="bkm</w:t>
-      </w:r>
-      <w:r>
-        <w:rPr>
-          <w:highlight w:val="green"/>
-          <w:lang w:val="de-CH"/>
-        </w:rPr>
-        <w:t>3</w:t>
+        <w:t>="bkm3</w:t>
       </w:r>
       <w:r>
         <w:rPr>
@@ -1349,14 +1651,7 @@
           <w:highlight w:val="green"/>
           <w:lang w:val="de-CH"/>
         </w:rPr>
-        <w:t>="bkm</w:t>
-      </w:r>
-      <w:r>
-        <w:rPr>
-          <w:highlight w:val="green"/>
-          <w:lang w:val="de-CH"/>
-        </w:rPr>
-        <w:t>4</w:t>
+        <w:t>="bkm4</w:t>
       </w:r>
       <w:r>
         <w:rPr>
@@ -1436,6 +1731,76 @@
         <w:t>bla</w:t>
       </w:r>
       <w:proofErr w:type="spellEnd"/>
+    </w:p>
+    <w:p>
+      <w:pPr>
+        <w:rPr>
+          <w:lang w:val="de-CH"/>
+        </w:rPr>
+      </w:pPr>
+    </w:p>
+    <w:p>
+      <w:pPr>
+        <w:rPr>
+          <w:b/>
+        </w:rPr>
+      </w:pPr>
+      <w:r>
+        <w:rPr>
+          <w:b/>
+          <w:highlight w:val="yellow"/>
+        </w:rPr>
+        <w:br/>
+        <w:t xml:space="preserve">PROCESS </w:t>
+      </w:r>
+      <w:proofErr w:type="spellStart"/>
+      <w:r>
+        <w:rPr>
+          <w:b/>
+          <w:highlight w:val="yellow"/>
+        </w:rPr>
+        <w:t>field</w:t>
+      </w:r>
+      <w:proofErr w:type="spellEnd"/>
+      <w:r>
+        <w:rPr>
+          <w:b/>
+          <w:highlight w:val="yellow"/>
+        </w:rPr>
+        <w:t xml:space="preserve"> code="TOC \o \"1-3\" \h \z \u" </w:t>
+      </w:r>
+      <w:proofErr w:type="spellStart"/>
+      <w:r>
+        <w:rPr>
+          <w:b/>
+          <w:highlight w:val="yellow"/>
+        </w:rPr>
+        <w:t>alt</w:t>
+      </w:r>
+      <w:proofErr w:type="spellEnd"/>
+      <w:r>
+        <w:rPr>
+          <w:b/>
+          <w:highlight w:val="yellow"/>
+        </w:rPr>
+        <w:t xml:space="preserve">="Table of contents – </w:t>
+      </w:r>
+      <w:proofErr w:type="spellStart"/>
+      <w:r>
+        <w:rPr>
+          <w:b/>
+          <w:highlight w:val="yellow"/>
+        </w:rPr>
+        <w:t>press</w:t>
+      </w:r>
+      <w:proofErr w:type="spellEnd"/>
+      <w:r>
+        <w:rPr>
+          <w:b/>
+          <w:highlight w:val="yellow"/>
+        </w:rPr>
+        <w:t xml:space="preserve"> F9 to update"</w:t>
+      </w:r>
     </w:p>
     <w:sectPr>
       <w:pgSz w:w="11906" w:h="16838"/>

</xml_diff>

<commit_message>
better implementation for Word fields -- and documentation
</commit_message>
<xml_diff>
--- a/t/etc/tt2_template.docx
+++ b/t/etc/tt2_template.docx
@@ -11,94 +11,86 @@
       </w:r>
       <w:r>
         <w:rPr>
-          <w:highlight w:val="yellow"/>
-        </w:rPr>
-        <w:t xml:space="preserve">PROCESS </w:t>
-      </w:r>
-      <w:proofErr w:type="spellStart"/>
-      <w:r>
-        <w:rPr>
-          <w:highlight w:val="yellow"/>
+          <w:highlight w:val="green"/>
+        </w:rPr>
+        <w:t>WRAPPER</w:t>
+      </w:r>
+      <w:r>
+        <w:rPr>
+          <w:highlight w:val="green"/>
+        </w:rPr>
+        <w:t xml:space="preserve"> </w:t>
+      </w:r>
+      <w:proofErr w:type="spellStart"/>
+      <w:r>
+        <w:rPr>
+          <w:highlight w:val="green"/>
         </w:rPr>
         <w:t>field</w:t>
       </w:r>
       <w:proofErr w:type="spellEnd"/>
       <w:r>
         <w:rPr>
-          <w:highlight w:val="yellow"/>
+          <w:highlight w:val="green"/>
         </w:rPr>
         <w:t xml:space="preserve"> code</w:t>
       </w:r>
       <w:r>
         <w:rPr>
-          <w:highlight w:val="yellow"/>
-        </w:rPr>
-        <w:t xml:space="preserve">="TOC \o \"1-3\" \h \z \u" </w:t>
-      </w:r>
-      <w:proofErr w:type="spellStart"/>
-      <w:r>
-        <w:rPr>
-          <w:highlight w:val="yellow"/>
-        </w:rPr>
-        <w:t>alt</w:t>
-      </w:r>
-      <w:proofErr w:type="spellEnd"/>
-      <w:r>
-        <w:rPr>
-          <w:highlight w:val="yellow"/>
-        </w:rPr>
-        <w:t xml:space="preserve">="Table of contents – </w:t>
-      </w:r>
-      <w:proofErr w:type="spellStart"/>
-      <w:r>
-        <w:rPr>
-          <w:highlight w:val="yellow"/>
+          <w:highlight w:val="green"/>
+        </w:rPr>
+        <w:t>="TOC \o \"1-3\" \h \z \</w:t>
+      </w:r>
+      <w:proofErr w:type="spellStart"/>
+      <w:r>
+        <w:rPr>
+          <w:highlight w:val="green"/>
+        </w:rPr>
+        <w:t>u"</w:t>
+      </w:r>
+      <w:bookmarkStart w:id="0" w:name="_GoBack"/>
+      <w:r>
+        <w:rPr>
+          <w:b/>
+        </w:rPr>
+        <w:t>Table</w:t>
+      </w:r>
+      <w:proofErr w:type="spellEnd"/>
+      <w:r>
+        <w:rPr>
+          <w:b/>
+        </w:rPr>
+        <w:t xml:space="preserve"> of contents – </w:t>
+      </w:r>
+      <w:proofErr w:type="spellStart"/>
+      <w:r>
+        <w:rPr>
+          <w:b/>
         </w:rPr>
         <w:t>press</w:t>
       </w:r>
       <w:proofErr w:type="spellEnd"/>
       <w:r>
         <w:rPr>
-          <w:highlight w:val="yellow"/>
-        </w:rPr>
-        <w:t xml:space="preserve"> F9 to update"</w:t>
-      </w:r>
-      <w:r>
-        <w:rPr>
-          <w:highlight w:val="yellow"/>
-        </w:rPr>
-        <w:t xml:space="preserve"> </w:t>
-      </w:r>
-      <w:proofErr w:type="spellStart"/>
-      <w:r>
-        <w:rPr>
-          <w:highlight w:val="yellow"/>
-        </w:rPr>
-        <w:t>altPr</w:t>
-      </w:r>
-      <w:proofErr w:type="spellEnd"/>
-      <w:r>
-        <w:rPr>
-          <w:highlight w:val="yellow"/>
-        </w:rPr>
-        <w:t>="&lt;</w:t>
-      </w:r>
-      <w:proofErr w:type="spellStart"/>
-      <w:proofErr w:type="gramStart"/>
-      <w:r>
-        <w:rPr>
-          <w:highlight w:val="yellow"/>
-        </w:rPr>
-        <w:t>w:b</w:t>
-      </w:r>
-      <w:proofErr w:type="spellEnd"/>
-      <w:proofErr w:type="gramEnd"/>
-      <w:r>
-        <w:rPr>
-          <w:highlight w:val="yellow"/>
-        </w:rPr>
-        <w:t>/&gt;"</w:t>
-      </w:r>
+          <w:b/>
+        </w:rPr>
+        <w:t xml:space="preserve"> F9 to </w:t>
+      </w:r>
+      <w:proofErr w:type="spellStart"/>
+      <w:r>
+        <w:rPr>
+          <w:b/>
+        </w:rPr>
+        <w:t>update</w:t>
+      </w:r>
+      <w:bookmarkEnd w:id="0"/>
+      <w:r>
+        <w:rPr>
+          <w:highlight w:val="green"/>
+        </w:rPr>
+        <w:t>END</w:t>
+      </w:r>
+      <w:proofErr w:type="spellEnd"/>
     </w:p>
     <w:p>
       <w:pPr>
@@ -267,6 +259,81 @@
       </w:r>
       <w:r>
         <w:rPr>
+          <w:highlight w:val="green"/>
+        </w:rPr>
+        <w:t xml:space="preserve"> </w:t>
+      </w:r>
+      <w:proofErr w:type="spellStart"/>
+      <w:r>
+        <w:rPr>
+          <w:highlight w:val="green"/>
+        </w:rPr>
+        <w:t>tooltip</w:t>
+      </w:r>
+      <w:proofErr w:type="spellEnd"/>
+      <w:r>
+        <w:rPr>
+          <w:highlight w:val="green"/>
+        </w:rPr>
+        <w:t>="</w:t>
+      </w:r>
+      <w:proofErr w:type="spellStart"/>
+      <w:r>
+        <w:rPr>
+          <w:highlight w:val="green"/>
+        </w:rPr>
+        <w:t>yes</w:t>
+      </w:r>
+      <w:proofErr w:type="spellEnd"/>
+      <w:r>
+        <w:rPr>
+          <w:highlight w:val="green"/>
+        </w:rPr>
+        <w:t xml:space="preserve"> </w:t>
+      </w:r>
+      <w:proofErr w:type="spellStart"/>
+      <w:r>
+        <w:rPr>
+          <w:highlight w:val="green"/>
+        </w:rPr>
+        <w:t>you</w:t>
+      </w:r>
+      <w:proofErr w:type="spellEnd"/>
+      <w:r>
+        <w:rPr>
+          <w:highlight w:val="green"/>
+        </w:rPr>
+        <w:t xml:space="preserve"> </w:t>
+      </w:r>
+      <w:proofErr w:type="spellStart"/>
+      <w:r>
+        <w:rPr>
+          <w:highlight w:val="green"/>
+        </w:rPr>
+        <w:t>can</w:t>
+      </w:r>
+      <w:proofErr w:type="spellEnd"/>
+      <w:r>
+        <w:rPr>
+          <w:highlight w:val="green"/>
+        </w:rPr>
+        <w:t xml:space="preserve"> </w:t>
+      </w:r>
+      <w:proofErr w:type="spellStart"/>
+      <w:r>
+        <w:rPr>
+          <w:highlight w:val="green"/>
+        </w:rPr>
+        <w:t>click</w:t>
+      </w:r>
+      <w:r>
+        <w:rPr>
+          <w:highlight w:val="green"/>
+        </w:rPr>
+        <w:t>"</w:t>
+      </w:r>
+      <w:r>
+        <w:rPr>
           <w:rStyle w:val="Lienhypertexte"/>
         </w:rPr>
         <w:t>first</w:t>
@@ -283,6 +350,7 @@
         </w:rPr>
         <w:t>ND</w:t>
       </w:r>
+      <w:proofErr w:type="spellEnd"/>
       <w:r>
         <w:t xml:space="preserve"> and to  </w:t>
       </w:r>
@@ -1100,7 +1168,7 @@
           <w:i/>
           <w:highlight w:val="yellow"/>
         </w:rPr>
-        <w:t>""</w:t>
+        <w:t>"</w:t>
       </w:r>
       <w:r>
         <w:rPr>
@@ -1108,61 +1176,6 @@
           <w:highlight w:val="yellow"/>
         </w:rPr>
         <w:t xml:space="preserve"> </w:t>
-      </w:r>
-      <w:proofErr w:type="spellStart"/>
-      <w:r>
-        <w:rPr>
-          <w:i/>
-          <w:highlight w:val="yellow"/>
-        </w:rPr>
-        <w:t>alt</w:t>
-      </w:r>
-      <w:proofErr w:type="spellEnd"/>
-      <w:r>
-        <w:rPr>
-          <w:i/>
-          <w:highlight w:val="yellow"/>
-        </w:rPr>
-        <w:t>="</w:t>
-      </w:r>
-      <w:proofErr w:type="spellStart"/>
-      <w:r>
-        <w:rPr>
-          <w:i/>
-          <w:highlight w:val="yellow"/>
-        </w:rPr>
-        <w:t>Computed</w:t>
-      </w:r>
-      <w:proofErr w:type="spellEnd"/>
-      <w:r>
-        <w:rPr>
-          <w:i/>
-          <w:highlight w:val="yellow"/>
-        </w:rPr>
-        <w:t xml:space="preserve"> </w:t>
-      </w:r>
-      <w:proofErr w:type="spellStart"/>
-      <w:r>
-        <w:rPr>
-          <w:i/>
-          <w:highlight w:val="yellow"/>
-        </w:rPr>
-        <w:t>current</w:t>
-      </w:r>
-      <w:proofErr w:type="spellEnd"/>
-      <w:r>
-        <w:rPr>
-          <w:i/>
-          <w:highlight w:val="yellow"/>
-        </w:rPr>
-        <w:t xml:space="preserve"> date</w:t>
-      </w:r>
-      <w:r>
-        <w:rPr>
-          <w:i/>
-          <w:highlight w:val="yellow"/>
-        </w:rPr>
-        <w:t xml:space="preserve">" </w:t>
       </w:r>
     </w:p>
     <w:p/>
@@ -1206,8 +1219,6 @@
         </w:rPr>
         <w:t>…</w:t>
       </w:r>
-      <w:bookmarkStart w:id="0" w:name="_GoBack"/>
-      <w:bookmarkEnd w:id="0"/>
     </w:p>
     <w:p>
       <w:pPr>
@@ -1735,72 +1746,9 @@
     <w:p>
       <w:pPr>
         <w:rPr>
-          <w:lang w:val="de-CH"/>
-        </w:rPr>
-      </w:pPr>
-    </w:p>
-    <w:p>
-      <w:pPr>
-        <w:rPr>
           <w:b/>
         </w:rPr>
       </w:pPr>
-      <w:r>
-        <w:rPr>
-          <w:b/>
-          <w:highlight w:val="yellow"/>
-        </w:rPr>
-        <w:br/>
-        <w:t xml:space="preserve">PROCESS </w:t>
-      </w:r>
-      <w:proofErr w:type="spellStart"/>
-      <w:r>
-        <w:rPr>
-          <w:b/>
-          <w:highlight w:val="yellow"/>
-        </w:rPr>
-        <w:t>field</w:t>
-      </w:r>
-      <w:proofErr w:type="spellEnd"/>
-      <w:r>
-        <w:rPr>
-          <w:b/>
-          <w:highlight w:val="yellow"/>
-        </w:rPr>
-        <w:t xml:space="preserve"> code="TOC \o \"1-3\" \h \z \u" </w:t>
-      </w:r>
-      <w:proofErr w:type="spellStart"/>
-      <w:r>
-        <w:rPr>
-          <w:b/>
-          <w:highlight w:val="yellow"/>
-        </w:rPr>
-        <w:t>alt</w:t>
-      </w:r>
-      <w:proofErr w:type="spellEnd"/>
-      <w:r>
-        <w:rPr>
-          <w:b/>
-          <w:highlight w:val="yellow"/>
-        </w:rPr>
-        <w:t xml:space="preserve">="Table of contents – </w:t>
-      </w:r>
-      <w:proofErr w:type="spellStart"/>
-      <w:r>
-        <w:rPr>
-          <w:b/>
-          <w:highlight w:val="yellow"/>
-        </w:rPr>
-        <w:t>press</w:t>
-      </w:r>
-      <w:proofErr w:type="spellEnd"/>
-      <w:r>
-        <w:rPr>
-          <w:b/>
-          <w:highlight w:val="yellow"/>
-        </w:rPr>
-        <w:t xml:space="preserve"> F9 to update"</w:t>
-      </w:r>
     </w:p>
     <w:sectPr>
       <w:pgSz w:w="11906" w:h="16838"/>

</xml_diff>

<commit_message>
ready for shipping (v2.0)
</commit_message>
<xml_diff>
--- a/t/etc/tt2_template.docx
+++ b/t/etc/tt2_template.docx
@@ -19,19 +19,68 @@
         <w:rPr>
           <w:highlight w:val="green"/>
         </w:rPr>
-        <w:t xml:space="preserve"> field code</w:t>
-      </w:r>
-      <w:r>
-        <w:rPr>
-          <w:highlight w:val="green"/>
-        </w:rPr>
-        <w:t>="TOC \o \"1-3\" \h \z \u"</w:t>
+        <w:t xml:space="preserve"> </w:t>
+      </w:r>
+      <w:proofErr w:type="spellStart"/>
+      <w:r>
+        <w:rPr>
+          <w:highlight w:val="green"/>
+        </w:rPr>
+        <w:t>field</w:t>
+      </w:r>
+      <w:proofErr w:type="spellEnd"/>
+      <w:r>
+        <w:rPr>
+          <w:highlight w:val="green"/>
+        </w:rPr>
+        <w:t xml:space="preserve"> code</w:t>
+      </w:r>
+      <w:r>
+        <w:rPr>
+          <w:highlight w:val="green"/>
+        </w:rPr>
+        <w:t>="TOC \o \"1-3\" \h \z \</w:t>
+      </w:r>
+      <w:proofErr w:type="spellStart"/>
+      <w:r>
+        <w:rPr>
+          <w:highlight w:val="green"/>
+        </w:rPr>
+        <w:t>u"</w:t>
       </w:r>
       <w:r>
         <w:rPr>
           <w:b/>
         </w:rPr>
-        <w:t>Table of contents – press F9 to update</w:t>
+        <w:t>Table</w:t>
+      </w:r>
+      <w:proofErr w:type="spellEnd"/>
+      <w:r>
+        <w:rPr>
+          <w:b/>
+        </w:rPr>
+        <w:t xml:space="preserve"> of contents – </w:t>
+      </w:r>
+      <w:proofErr w:type="spellStart"/>
+      <w:r>
+        <w:rPr>
+          <w:b/>
+        </w:rPr>
+        <w:t>press</w:t>
+      </w:r>
+      <w:proofErr w:type="spellEnd"/>
+      <w:r>
+        <w:rPr>
+          <w:b/>
+        </w:rPr>
+        <w:t xml:space="preserve"> F9 to </w:t>
+      </w:r>
+      <w:proofErr w:type="spellStart"/>
+      <w:r>
+        <w:rPr>
+          <w:b/>
+        </w:rPr>
+        <w:t>update</w:t>
       </w:r>
       <w:r>
         <w:rPr>
@@ -39,37 +88,76 @@
         </w:rPr>
         <w:t>END</w:t>
       </w:r>
+      <w:proofErr w:type="spellEnd"/>
     </w:p>
     <w:p>
       <w:pPr>
         <w:pStyle w:val="Titre1"/>
       </w:pPr>
-      <w:r>
-        <w:t>Testing templates</w:t>
-      </w:r>
+      <w:proofErr w:type="spellStart"/>
+      <w:r>
+        <w:t>Testing</w:t>
+      </w:r>
+      <w:proofErr w:type="spellEnd"/>
+      <w:r>
+        <w:t xml:space="preserve"> </w:t>
+      </w:r>
+      <w:proofErr w:type="spellStart"/>
+      <w:r>
+        <w:t>templates</w:t>
+      </w:r>
+      <w:proofErr w:type="spellEnd"/>
     </w:p>
     <w:p/>
     <w:p>
       <w:r>
         <w:t xml:space="preserve">Hello, </w:t>
       </w:r>
+      <w:proofErr w:type="spellStart"/>
       <w:r>
         <w:rPr>
           <w:highlight w:val="yellow"/>
         </w:rPr>
         <w:t>foo</w:t>
       </w:r>
+      <w:proofErr w:type="spellEnd"/>
     </w:p>
     <w:p>
       <w:r>
-        <w:t xml:space="preserve">This is a nice template for </w:t>
-      </w:r>
+        <w:t xml:space="preserve">This </w:t>
+      </w:r>
+      <w:proofErr w:type="spellStart"/>
+      <w:r>
+        <w:t>is</w:t>
+      </w:r>
+      <w:proofErr w:type="spellEnd"/>
+      <w:r>
+        <w:t xml:space="preserve"> a </w:t>
+      </w:r>
+      <w:proofErr w:type="spellStart"/>
+      <w:r>
+        <w:t>nice</w:t>
+      </w:r>
+      <w:proofErr w:type="spellEnd"/>
+      <w:r>
+        <w:t xml:space="preserve"> </w:t>
+      </w:r>
+      <w:proofErr w:type="spellStart"/>
+      <w:r>
+        <w:t>template</w:t>
+      </w:r>
+      <w:proofErr w:type="spellEnd"/>
+      <w:r>
+        <w:t xml:space="preserve"> for </w:t>
+      </w:r>
+      <w:proofErr w:type="spellStart"/>
       <w:r>
         <w:rPr>
           <w:highlight w:val="yellow"/>
         </w:rPr>
         <w:t>foo</w:t>
       </w:r>
+      <w:proofErr w:type="spellEnd"/>
       <w:r>
         <w:t xml:space="preserve"> and </w:t>
       </w:r>
@@ -84,11 +172,20 @@
       </w:r>
     </w:p>
     <w:p>
-      <w:r>
-        <w:t xml:space="preserve">Here </w:t>
-      </w:r>
-      <w:r>
-        <w:t xml:space="preserve">are links to </w:t>
+      <w:proofErr w:type="spellStart"/>
+      <w:r>
+        <w:t>Here</w:t>
+      </w:r>
+      <w:proofErr w:type="spellEnd"/>
+      <w:r>
+        <w:t xml:space="preserve"> </w:t>
+      </w:r>
+      <w:r>
+        <w:t xml:space="preserve">are links </w:t>
+      </w:r>
+      <w:proofErr w:type="gramStart"/>
+      <w:r>
+        <w:t xml:space="preserve">to </w:t>
       </w:r>
       <w:r>
         <w:t xml:space="preserve"> </w:t>
@@ -103,8 +200,16 @@
         <w:rPr>
           <w:highlight w:val="green"/>
         </w:rPr>
-        <w:t xml:space="preserve">RAPPER </w:t>
-      </w:r>
+        <w:t>RAPPER</w:t>
+      </w:r>
+      <w:proofErr w:type="gramEnd"/>
+      <w:r>
+        <w:rPr>
+          <w:highlight w:val="green"/>
+        </w:rPr>
+        <w:t xml:space="preserve"> </w:t>
+      </w:r>
+      <w:proofErr w:type="spellStart"/>
       <w:r>
         <w:rPr>
           <w:highlight w:val="green"/>
@@ -115,13 +220,28 @@
         <w:rPr>
           <w:highlight w:val="green"/>
         </w:rPr>
-        <w:t xml:space="preserve">bookmark </w:t>
-      </w:r>
-      <w:r>
-        <w:rPr>
-          <w:highlight w:val="green"/>
-        </w:rPr>
-        <w:t>name="bkm</w:t>
+        <w:t>bookmark</w:t>
+      </w:r>
+      <w:proofErr w:type="spellEnd"/>
+      <w:r>
+        <w:rPr>
+          <w:highlight w:val="green"/>
+        </w:rPr>
+        <w:t xml:space="preserve"> </w:t>
+      </w:r>
+      <w:proofErr w:type="spellStart"/>
+      <w:r>
+        <w:rPr>
+          <w:highlight w:val="green"/>
+        </w:rPr>
+        <w:t>name</w:t>
+      </w:r>
+      <w:proofErr w:type="spellEnd"/>
+      <w:r>
+        <w:rPr>
+          <w:highlight w:val="green"/>
+        </w:rPr>
+        <w:t>="bkm</w:t>
       </w:r>
       <w:r>
         <w:rPr>
@@ -141,23 +261,68 @@
         </w:rPr>
         <w:t xml:space="preserve"> </w:t>
       </w:r>
+      <w:proofErr w:type="spellStart"/>
       <w:r>
         <w:rPr>
           <w:highlight w:val="green"/>
         </w:rPr>
         <w:t>tooltip</w:t>
       </w:r>
+      <w:proofErr w:type="spellEnd"/>
       <w:r>
         <w:rPr>
           <w:highlight w:val="green"/>
         </w:rPr>
         <w:t>="</w:t>
       </w:r>
-      <w:r>
-        <w:rPr>
-          <w:highlight w:val="green"/>
-        </w:rPr>
-        <w:t>yes you can click</w:t>
+      <w:proofErr w:type="spellStart"/>
+      <w:r>
+        <w:rPr>
+          <w:highlight w:val="green"/>
+        </w:rPr>
+        <w:t>yes</w:t>
+      </w:r>
+      <w:proofErr w:type="spellEnd"/>
+      <w:r>
+        <w:rPr>
+          <w:highlight w:val="green"/>
+        </w:rPr>
+        <w:t xml:space="preserve"> </w:t>
+      </w:r>
+      <w:proofErr w:type="spellStart"/>
+      <w:r>
+        <w:rPr>
+          <w:highlight w:val="green"/>
+        </w:rPr>
+        <w:t>you</w:t>
+      </w:r>
+      <w:proofErr w:type="spellEnd"/>
+      <w:r>
+        <w:rPr>
+          <w:highlight w:val="green"/>
+        </w:rPr>
+        <w:t xml:space="preserve"> </w:t>
+      </w:r>
+      <w:proofErr w:type="spellStart"/>
+      <w:r>
+        <w:rPr>
+          <w:highlight w:val="green"/>
+        </w:rPr>
+        <w:t>can</w:t>
+      </w:r>
+      <w:proofErr w:type="spellEnd"/>
+      <w:r>
+        <w:rPr>
+          <w:highlight w:val="green"/>
+        </w:rPr>
+        <w:t xml:space="preserve"> </w:t>
+      </w:r>
+      <w:proofErr w:type="spellStart"/>
+      <w:r>
+        <w:rPr>
+          <w:highlight w:val="green"/>
+        </w:rPr>
+        <w:t>click</w:t>
       </w:r>
       <w:r>
         <w:rPr>
@@ -183,6 +348,7 @@
         </w:rPr>
         <w:t>ND</w:t>
       </w:r>
+      <w:proofErr w:type="spellEnd"/>
       <w:r>
         <w:t xml:space="preserve"> and to  </w:t>
       </w:r>
@@ -192,17 +358,33 @@
         </w:rPr>
         <w:t xml:space="preserve">WRAPPER </w:t>
       </w:r>
+      <w:proofErr w:type="spellStart"/>
       <w:r>
         <w:rPr>
           <w:highlight w:val="green"/>
         </w:rPr>
         <w:t>link_to_bookmark</w:t>
       </w:r>
-      <w:r>
-        <w:rPr>
-          <w:highlight w:val="green"/>
-        </w:rPr>
-        <w:t xml:space="preserve"> name="bkm2"</w:t>
+      <w:proofErr w:type="spellEnd"/>
+      <w:r>
+        <w:rPr>
+          <w:highlight w:val="green"/>
+        </w:rPr>
+        <w:t xml:space="preserve"> </w:t>
+      </w:r>
+      <w:proofErr w:type="spellStart"/>
+      <w:r>
+        <w:rPr>
+          <w:highlight w:val="green"/>
+        </w:rPr>
+        <w:t>name</w:t>
+      </w:r>
+      <w:proofErr w:type="spellEnd"/>
+      <w:r>
+        <w:rPr>
+          <w:highlight w:val="green"/>
+        </w:rPr>
+        <w:t>="bkm2"</w:t>
       </w:r>
       <w:r>
         <w:rPr>
@@ -223,7 +405,35 @@
         <w:rPr>
           <w:highlight w:val="green"/>
         </w:rPr>
-        <w:t>WRAPPER link_to_bookmark name="bkm</w:t>
+        <w:t xml:space="preserve">WRAPPER </w:t>
+      </w:r>
+      <w:proofErr w:type="spellStart"/>
+      <w:r>
+        <w:rPr>
+          <w:highlight w:val="green"/>
+        </w:rPr>
+        <w:t>link_to_bookmark</w:t>
+      </w:r>
+      <w:proofErr w:type="spellEnd"/>
+      <w:r>
+        <w:rPr>
+          <w:highlight w:val="green"/>
+        </w:rPr>
+        <w:t xml:space="preserve"> </w:t>
+      </w:r>
+      <w:proofErr w:type="spellStart"/>
+      <w:r>
+        <w:rPr>
+          <w:highlight w:val="green"/>
+        </w:rPr>
+        <w:t>name</w:t>
+      </w:r>
+      <w:proofErr w:type="spellEnd"/>
+      <w:r>
+        <w:rPr>
+          <w:highlight w:val="green"/>
+        </w:rPr>
+        <w:t>="bkm</w:t>
       </w:r>
       <w:r>
         <w:rPr>
@@ -256,7 +466,35 @@
         <w:rPr>
           <w:highlight w:val="green"/>
         </w:rPr>
-        <w:t>WRAPPER link_to_bookmark name="bkm</w:t>
+        <w:t xml:space="preserve">WRAPPER </w:t>
+      </w:r>
+      <w:proofErr w:type="spellStart"/>
+      <w:r>
+        <w:rPr>
+          <w:highlight w:val="green"/>
+        </w:rPr>
+        <w:t>link_to_bookmark</w:t>
+      </w:r>
+      <w:proofErr w:type="spellEnd"/>
+      <w:r>
+        <w:rPr>
+          <w:highlight w:val="green"/>
+        </w:rPr>
+        <w:t xml:space="preserve"> </w:t>
+      </w:r>
+      <w:proofErr w:type="spellStart"/>
+      <w:r>
+        <w:rPr>
+          <w:highlight w:val="green"/>
+        </w:rPr>
+        <w:t>name</w:t>
+      </w:r>
+      <w:proofErr w:type="spellEnd"/>
+      <w:r>
+        <w:rPr>
+          <w:highlight w:val="green"/>
+        </w:rPr>
+        <w:t>="bkm</w:t>
       </w:r>
       <w:r>
         <w:rPr>
@@ -283,7 +521,15 @@
         <w:t>END</w:t>
       </w:r>
       <w:r>
-        <w:t xml:space="preserve"> bookmarks in last paragraph.</w:t>
+        <w:t xml:space="preserve"> bookmarks in last </w:t>
+      </w:r>
+      <w:proofErr w:type="spellStart"/>
+      <w:r>
+        <w:t>paragraph</w:t>
+      </w:r>
+      <w:proofErr w:type="spellEnd"/>
+      <w:r>
+        <w:t>.</w:t>
       </w:r>
     </w:p>
     <w:p>
@@ -291,8 +537,16 @@
         <w:rPr>
           <w:highlight w:val="green"/>
         </w:rPr>
-        <w:t>FOREACH item IN list</w:t>
-      </w:r>
+        <w:t xml:space="preserve">FOREACH item IN </w:t>
+      </w:r>
+      <w:proofErr w:type="spellStart"/>
+      <w:r>
+        <w:rPr>
+          <w:highlight w:val="green"/>
+        </w:rPr>
+        <w:t>list</w:t>
+      </w:r>
+      <w:proofErr w:type="spellEnd"/>
     </w:p>
     <w:p>
       <w:pPr>
@@ -312,25 +566,51 @@
       <w:r>
         <w:t xml:space="preserve"> = </w:t>
       </w:r>
+      <w:proofErr w:type="spellStart"/>
       <w:r>
         <w:rPr>
           <w:highlight w:val="yellow"/>
         </w:rPr>
         <w:t>item.value</w:t>
       </w:r>
+      <w:proofErr w:type="spellEnd"/>
     </w:p>
     <w:p>
       <w:r>
         <w:rPr>
           <w:highlight w:val="green"/>
         </w:rPr>
-        <w:t>END # foreach</w:t>
-      </w:r>
+        <w:t xml:space="preserve">END # </w:t>
+      </w:r>
+      <w:proofErr w:type="spellStart"/>
+      <w:r>
+        <w:rPr>
+          <w:highlight w:val="green"/>
+        </w:rPr>
+        <w:t>foreach</w:t>
+      </w:r>
+      <w:proofErr w:type="spellEnd"/>
     </w:p>
     <w:p/>
     <w:p>
       <w:r>
-        <w:t>And now for a table</w:t>
+        <w:t xml:space="preserve">And </w:t>
+      </w:r>
+      <w:proofErr w:type="spellStart"/>
+      <w:r>
+        <w:t>now</w:t>
+      </w:r>
+      <w:proofErr w:type="spellEnd"/>
+      <w:r>
+        <w:t xml:space="preserve"> for </w:t>
+      </w:r>
+      <w:proofErr w:type="spellStart"/>
+      <w:r>
+        <w:t>a</w:t>
+      </w:r>
+      <w:proofErr w:type="spellEnd"/>
+      <w:r>
+        <w:t xml:space="preserve"> table</w:t>
       </w:r>
     </w:p>
     <w:tbl>
@@ -354,8 +634,16 @@
               <w:rPr>
                 <w:highlight w:val="green"/>
               </w:rPr>
-              <w:t>FOREACH item IN list</w:t>
+              <w:t xml:space="preserve">FOREACH item IN </w:t>
             </w:r>
+            <w:proofErr w:type="spellStart"/>
+            <w:r>
+              <w:rPr>
+                <w:highlight w:val="green"/>
+              </w:rPr>
+              <w:t>list</w:t>
+            </w:r>
+            <w:proofErr w:type="spellEnd"/>
           </w:p>
         </w:tc>
         <w:tc>
@@ -389,6 +677,7 @@
                 <w:i/>
               </w:rPr>
             </w:pPr>
+            <w:proofErr w:type="spellStart"/>
             <w:r>
               <w:rPr>
                 <w:i/>
@@ -396,6 +685,7 @@
               </w:rPr>
               <w:t>item.value</w:t>
             </w:r>
+            <w:proofErr w:type="spellEnd"/>
           </w:p>
         </w:tc>
       </w:tr>
@@ -409,8 +699,16 @@
               <w:rPr>
                 <w:highlight w:val="green"/>
               </w:rPr>
-              <w:t>END # foreach</w:t>
+              <w:t xml:space="preserve">END # </w:t>
             </w:r>
+            <w:proofErr w:type="spellStart"/>
+            <w:r>
+              <w:rPr>
+                <w:highlight w:val="green"/>
+              </w:rPr>
+              <w:t>foreach</w:t>
+            </w:r>
+            <w:proofErr w:type="spellEnd"/>
           </w:p>
         </w:tc>
         <w:tc>
@@ -433,7 +731,23 @@
           <w:highlight w:val="green"/>
           <w:lang w:val="de-CH"/>
         </w:rPr>
-        <w:t xml:space="preserve">FOREACH num IN </w:t>
+        <w:t xml:space="preserve">FOREACH </w:t>
+      </w:r>
+      <w:proofErr w:type="spellStart"/>
+      <w:r>
+        <w:rPr>
+          <w:highlight w:val="green"/>
+          <w:lang w:val="de-CH"/>
+        </w:rPr>
+        <w:t>num</w:t>
+      </w:r>
+      <w:proofErr w:type="spellEnd"/>
+      <w:r>
+        <w:rPr>
+          <w:highlight w:val="green"/>
+          <w:lang w:val="de-CH"/>
+        </w:rPr>
+        <w:t xml:space="preserve"> IN </w:t>
       </w:r>
       <w:r>
         <w:rPr>
@@ -447,7 +761,23 @@
           <w:highlight w:val="green"/>
           <w:lang w:val="de-CH"/>
         </w:rPr>
-        <w:t xml:space="preserve">1 .. 5 </w:t>
+        <w:t>1</w:t>
+      </w:r>
+      <w:proofErr w:type="gramStart"/>
+      <w:r>
+        <w:rPr>
+          <w:highlight w:val="green"/>
+          <w:lang w:val="de-CH"/>
+        </w:rPr>
+        <w:t xml:space="preserve"> ..</w:t>
+      </w:r>
+      <w:proofErr w:type="gramEnd"/>
+      <w:r>
+        <w:rPr>
+          <w:highlight w:val="green"/>
+          <w:lang w:val="de-CH"/>
+        </w:rPr>
+        <w:t xml:space="preserve"> 5 </w:t>
       </w:r>
       <w:r>
         <w:rPr>
@@ -476,29 +806,200 @@
           <w:highlight w:val="green"/>
           <w:lang w:val="de-CH"/>
         </w:rPr>
-        <w:t xml:space="preserve">"&lt;w:p&gt;&lt;w:r&gt;&lt;w:t&gt;Here is </w:t>
-      </w:r>
-      <w:r>
-        <w:rPr>
-          <w:highlight w:val="green"/>
-          <w:lang w:val="de-CH"/>
-        </w:rPr>
-        <w:t xml:space="preserve">computed </w:t>
-      </w:r>
-      <w:r>
-        <w:rPr>
-          <w:highlight w:val="green"/>
-          <w:lang w:val="de-CH"/>
-        </w:rPr>
-        <w:t>paragraph N° " _ num _ "&lt;/w:t&gt;&lt;/w:r&gt;&lt;/w:p&gt;"</w:t>
-      </w:r>
-      <w:r>
-        <w:rPr>
-          <w:highlight w:val="green"/>
-          <w:lang w:val="de-CH"/>
-        </w:rPr>
-        <w:t xml:space="preserve"> | none</w:t>
-      </w:r>
+        <w:t>"&lt;</w:t>
+      </w:r>
+      <w:proofErr w:type="spellStart"/>
+      <w:r>
+        <w:rPr>
+          <w:highlight w:val="green"/>
+          <w:lang w:val="de-CH"/>
+        </w:rPr>
+        <w:t>w:p</w:t>
+      </w:r>
+      <w:proofErr w:type="spellEnd"/>
+      <w:r>
+        <w:rPr>
+          <w:highlight w:val="green"/>
+          <w:lang w:val="de-CH"/>
+        </w:rPr>
+        <w:t>&gt;&lt;</w:t>
+      </w:r>
+      <w:proofErr w:type="spellStart"/>
+      <w:r>
+        <w:rPr>
+          <w:highlight w:val="green"/>
+          <w:lang w:val="de-CH"/>
+        </w:rPr>
+        <w:t>w:r</w:t>
+      </w:r>
+      <w:proofErr w:type="spellEnd"/>
+      <w:r>
+        <w:rPr>
+          <w:highlight w:val="green"/>
+          <w:lang w:val="de-CH"/>
+        </w:rPr>
+        <w:t>&gt;&lt;</w:t>
+      </w:r>
+      <w:proofErr w:type="spellStart"/>
+      <w:r>
+        <w:rPr>
+          <w:highlight w:val="green"/>
+          <w:lang w:val="de-CH"/>
+        </w:rPr>
+        <w:t>w:t</w:t>
+      </w:r>
+      <w:proofErr w:type="spellEnd"/>
+      <w:r>
+        <w:rPr>
+          <w:highlight w:val="green"/>
+          <w:lang w:val="de-CH"/>
+        </w:rPr>
+        <w:t>&gt;</w:t>
+      </w:r>
+      <w:proofErr w:type="spellStart"/>
+      <w:r>
+        <w:rPr>
+          <w:highlight w:val="green"/>
+          <w:lang w:val="de-CH"/>
+        </w:rPr>
+        <w:t>Here</w:t>
+      </w:r>
+      <w:proofErr w:type="spellEnd"/>
+      <w:r>
+        <w:rPr>
+          <w:highlight w:val="green"/>
+          <w:lang w:val="de-CH"/>
+        </w:rPr>
+        <w:t xml:space="preserve"> </w:t>
+      </w:r>
+      <w:proofErr w:type="spellStart"/>
+      <w:r>
+        <w:rPr>
+          <w:highlight w:val="green"/>
+          <w:lang w:val="de-CH"/>
+        </w:rPr>
+        <w:t>is</w:t>
+      </w:r>
+      <w:proofErr w:type="spellEnd"/>
+      <w:r>
+        <w:rPr>
+          <w:highlight w:val="green"/>
+          <w:lang w:val="de-CH"/>
+        </w:rPr>
+        <w:t xml:space="preserve"> </w:t>
+      </w:r>
+      <w:proofErr w:type="spellStart"/>
+      <w:r>
+        <w:rPr>
+          <w:highlight w:val="green"/>
+          <w:lang w:val="de-CH"/>
+        </w:rPr>
+        <w:t>computed</w:t>
+      </w:r>
+      <w:proofErr w:type="spellEnd"/>
+      <w:r>
+        <w:rPr>
+          <w:highlight w:val="green"/>
+          <w:lang w:val="de-CH"/>
+        </w:rPr>
+        <w:t xml:space="preserve"> </w:t>
+      </w:r>
+      <w:proofErr w:type="spellStart"/>
+      <w:r>
+        <w:rPr>
+          <w:highlight w:val="green"/>
+          <w:lang w:val="de-CH"/>
+        </w:rPr>
+        <w:t>paragraph</w:t>
+      </w:r>
+      <w:proofErr w:type="spellEnd"/>
+      <w:r>
+        <w:rPr>
+          <w:highlight w:val="green"/>
+          <w:lang w:val="de-CH"/>
+        </w:rPr>
+        <w:t xml:space="preserve"> N° " _ </w:t>
+      </w:r>
+      <w:proofErr w:type="spellStart"/>
+      <w:r>
+        <w:rPr>
+          <w:highlight w:val="green"/>
+          <w:lang w:val="de-CH"/>
+        </w:rPr>
+        <w:t>num</w:t>
+      </w:r>
+      <w:proofErr w:type="spellEnd"/>
+      <w:r>
+        <w:rPr>
+          <w:highlight w:val="green"/>
+          <w:lang w:val="de-CH"/>
+        </w:rPr>
+        <w:t xml:space="preserve"> _ "&lt;/</w:t>
+      </w:r>
+      <w:proofErr w:type="spellStart"/>
+      <w:r>
+        <w:rPr>
+          <w:highlight w:val="green"/>
+          <w:lang w:val="de-CH"/>
+        </w:rPr>
+        <w:t>w:t</w:t>
+      </w:r>
+      <w:proofErr w:type="spellEnd"/>
+      <w:r>
+        <w:rPr>
+          <w:highlight w:val="green"/>
+          <w:lang w:val="de-CH"/>
+        </w:rPr>
+        <w:t>&gt;&lt;/</w:t>
+      </w:r>
+      <w:proofErr w:type="spellStart"/>
+      <w:r>
+        <w:rPr>
+          <w:highlight w:val="green"/>
+          <w:lang w:val="de-CH"/>
+        </w:rPr>
+        <w:t>w:r</w:t>
+      </w:r>
+      <w:proofErr w:type="spellEnd"/>
+      <w:r>
+        <w:rPr>
+          <w:highlight w:val="green"/>
+          <w:lang w:val="de-CH"/>
+        </w:rPr>
+        <w:t>&gt;&lt;/</w:t>
+      </w:r>
+      <w:proofErr w:type="spellStart"/>
+      <w:r>
+        <w:rPr>
+          <w:highlight w:val="green"/>
+          <w:lang w:val="de-CH"/>
+        </w:rPr>
+        <w:t>w:p</w:t>
+      </w:r>
+      <w:proofErr w:type="spellEnd"/>
+      <w:r>
+        <w:rPr>
+          <w:highlight w:val="green"/>
+          <w:lang w:val="de-CH"/>
+        </w:rPr>
+        <w:t>&gt;"</w:t>
+      </w:r>
+      <w:r>
+        <w:rPr>
+          <w:highlight w:val="green"/>
+          <w:lang w:val="de-CH"/>
+        </w:rPr>
+        <w:t xml:space="preserve"> | </w:t>
+      </w:r>
+      <w:proofErr w:type="spellStart"/>
+      <w:r>
+        <w:rPr>
+          <w:highlight w:val="green"/>
+          <w:lang w:val="de-CH"/>
+        </w:rPr>
+        <w:t>none</w:t>
+      </w:r>
+      <w:proofErr w:type="spellEnd"/>
       <w:r>
         <w:rPr>
           <w:highlight w:val="green"/>
@@ -528,46 +1029,70 @@
           <w:i/>
         </w:rPr>
       </w:pPr>
+      <w:proofErr w:type="spellStart"/>
       <w:r>
         <w:rPr>
           <w:i/>
         </w:rPr>
-        <w:t xml:space="preserve">Today is </w:t>
+        <w:t>Today</w:t>
+      </w:r>
+      <w:proofErr w:type="spellEnd"/>
+      <w:r>
+        <w:rPr>
+          <w:i/>
+        </w:rPr>
+        <w:t xml:space="preserve"> </w:t>
+      </w:r>
+      <w:proofErr w:type="spellStart"/>
+      <w:r>
+        <w:rPr>
+          <w:i/>
+        </w:rPr>
+        <w:t>is</w:t>
+      </w:r>
+      <w:proofErr w:type="spellEnd"/>
+      <w:r>
+        <w:rPr>
+          <w:i/>
+        </w:rPr>
+        <w:t xml:space="preserve"> </w:t>
       </w:r>
       <w:r>
         <w:rPr>
           <w:i/>
           <w:highlight w:val="yellow"/>
         </w:rPr>
-        <w:t>PROCESS field code="</w:t>
-      </w:r>
+        <w:t xml:space="preserve">PROCESS </w:t>
+      </w:r>
+      <w:proofErr w:type="spellStart"/>
       <w:r>
         <w:rPr>
           <w:i/>
           <w:highlight w:val="yellow"/>
         </w:rPr>
-        <w:t>DATE</w:t>
-      </w:r>
+        <w:t>field</w:t>
+      </w:r>
+      <w:proofErr w:type="spellEnd"/>
       <w:r>
         <w:rPr>
           <w:i/>
           <w:highlight w:val="yellow"/>
         </w:rPr>
-        <w:t xml:space="preserve"> \</w:t>
+        <w:t xml:space="preserve"> code="</w:t>
       </w:r>
       <w:r>
         <w:rPr>
           <w:i/>
           <w:highlight w:val="yellow"/>
         </w:rPr>
-        <w:t>\</w:t>
+        <w:t>DATE</w:t>
       </w:r>
       <w:r>
         <w:rPr>
           <w:i/>
           <w:highlight w:val="yellow"/>
         </w:rPr>
-        <w:t xml:space="preserve">@ </w:t>
+        <w:t xml:space="preserve"> \</w:t>
       </w:r>
       <w:r>
         <w:rPr>
@@ -581,736 +1106,493 @@
           <w:i/>
           <w:highlight w:val="yellow"/>
         </w:rPr>
-        <w:t>"h:mm am/pm, dddd, MMMM d</w:t>
+        <w:t xml:space="preserve">@ </w:t>
       </w:r>
       <w:r>
         <w:rPr>
           <w:i/>
           <w:highlight w:val="yellow"/>
         </w:rPr>
-        <w:t>\"</w:t>
+        <w:t>\</w:t>
       </w:r>
       <w:r>
         <w:rPr>
           <w:i/>
           <w:highlight w:val="yellow"/>
         </w:rPr>
+        <w:t xml:space="preserve">"h:mm </w:t>
+      </w:r>
+      <w:proofErr w:type="spellStart"/>
+      <w:r>
+        <w:rPr>
+          <w:i/>
+          <w:highlight w:val="yellow"/>
+        </w:rPr>
+        <w:t>am</w:t>
+      </w:r>
+      <w:proofErr w:type="spellEnd"/>
+      <w:r>
+        <w:rPr>
+          <w:i/>
+          <w:highlight w:val="yellow"/>
+        </w:rPr>
+        <w:t xml:space="preserve">/pm, </w:t>
+      </w:r>
+      <w:proofErr w:type="spellStart"/>
+      <w:r>
+        <w:rPr>
+          <w:i/>
+          <w:highlight w:val="yellow"/>
+        </w:rPr>
+        <w:t>dddd</w:t>
+      </w:r>
+      <w:proofErr w:type="spellEnd"/>
+      <w:r>
+        <w:rPr>
+          <w:i/>
+          <w:highlight w:val="yellow"/>
+        </w:rPr>
+        <w:t>, MMMM d</w:t>
+      </w:r>
+      <w:r>
+        <w:rPr>
+          <w:i/>
+          <w:highlight w:val="yellow"/>
+        </w:rPr>
+        <w:t>\"</w:t>
+      </w:r>
+      <w:r>
+        <w:rPr>
+          <w:i/>
+          <w:highlight w:val="yellow"/>
+        </w:rPr>
         <w:t xml:space="preserve"> </w:t>
       </w:r>
     </w:p>
     <w:p>
       <w:pPr>
         <w:rPr>
-          <w:i/>
-        </w:rPr>
-      </w:pPr>
-    </w:p>
-    <w:tbl>
-      <w:tblPr>
-        <w:tblW w:w="4649" w:type="dxa"/>
-        <w:tblInd w:w="170" w:type="dxa"/>
-        <w:tblCellMar>
-          <w:left w:w="0" w:type="dxa"/>
-          <w:right w:w="0" w:type="dxa"/>
-        </w:tblCellMar>
-        <w:tblLook w:val="04A0" w:firstRow="1" w:lastRow="0" w:firstColumn="1" w:lastColumn="0" w:noHBand="0" w:noVBand="1"/>
-      </w:tblPr>
-      <w:tblGrid>
-        <w:gridCol w:w="3139"/>
-        <w:gridCol w:w="1510"/>
-      </w:tblGrid>
-      <w:tr>
-        <w:trPr>
-          <w:trHeight w:val="851"/>
-        </w:trPr>
-        <w:tc>
-          <w:tcPr>
-            <w:tcW w:w="0" w:type="auto"/>
-            <w:vAlign w:val="bottom"/>
-            <w:hideMark/>
-          </w:tcPr>
-          <w:tbl>
-            <w:tblPr>
-              <w:tblW w:w="0" w:type="auto"/>
-              <w:tblCellMar>
-                <w:left w:w="0" w:type="dxa"/>
-                <w:right w:w="0" w:type="dxa"/>
-              </w:tblCellMar>
-              <w:tblLook w:val="04A0" w:firstRow="1" w:lastRow="0" w:firstColumn="1" w:lastColumn="0" w:noHBand="0" w:noVBand="1"/>
-            </w:tblPr>
-            <w:tblGrid>
-              <w:gridCol w:w="488"/>
-              <w:gridCol w:w="285"/>
-              <w:gridCol w:w="1888"/>
-              <w:gridCol w:w="142"/>
-              <w:gridCol w:w="336"/>
-            </w:tblGrid>
-            <w:tr>
-              <w:trPr>
-                <w:trHeight w:val="15"/>
-              </w:trPr>
-              <w:tc>
-                <w:tcPr>
-                  <w:tcW w:w="15" w:type="dxa"/>
-                  <w:tcMar>
-                    <w:top w:w="0" w:type="dxa"/>
-                    <w:left w:w="68" w:type="dxa"/>
-                    <w:bottom w:w="0" w:type="dxa"/>
-                    <w:right w:w="68" w:type="dxa"/>
-                  </w:tcMar>
-                  <w:vAlign w:val="center"/>
-                  <w:hideMark/>
-                </w:tcPr>
-                <w:p>
-                  <w:pPr>
-                    <w:rPr>
-                      <w:rFonts w:ascii="Arial" w:eastAsia="Times New Roman" w:hAnsi="Arial" w:cs="Arial"/>
-                      <w:sz w:val="16"/>
-                      <w:szCs w:val="16"/>
-                    </w:rPr>
-                  </w:pPr>
-                </w:p>
-              </w:tc>
-              <w:tc>
-                <w:tcPr>
-                  <w:tcW w:w="15" w:type="dxa"/>
-                  <w:tcMar>
-                    <w:top w:w="0" w:type="dxa"/>
-                    <w:left w:w="68" w:type="dxa"/>
-                    <w:bottom w:w="0" w:type="dxa"/>
-                    <w:right w:w="68" w:type="dxa"/>
-                  </w:tcMar>
-                  <w:vAlign w:val="center"/>
-                  <w:hideMark/>
-                </w:tcPr>
-                <w:p>
-                  <w:pPr>
-                    <w:rPr>
-                      <w:rFonts w:eastAsia="Times New Roman"/>
-                      <w:sz w:val="20"/>
-                      <w:szCs w:val="20"/>
-                    </w:rPr>
-                  </w:pPr>
-                </w:p>
-              </w:tc>
-              <w:tc>
-                <w:tcPr>
-                  <w:tcW w:w="15" w:type="dxa"/>
-                  <w:tcMar>
-                    <w:top w:w="0" w:type="dxa"/>
-                    <w:left w:w="68" w:type="dxa"/>
-                    <w:bottom w:w="0" w:type="dxa"/>
-                    <w:right w:w="68" w:type="dxa"/>
-                  </w:tcMar>
-                  <w:vAlign w:val="center"/>
-                  <w:hideMark/>
-                </w:tcPr>
-                <w:p>
-                  <w:pPr>
-                    <w:rPr>
-                      <w:rFonts w:eastAsia="Times New Roman"/>
-                      <w:sz w:val="20"/>
-                      <w:szCs w:val="20"/>
-                    </w:rPr>
-                  </w:pPr>
-                </w:p>
-              </w:tc>
-              <w:tc>
-                <w:tcPr>
-                  <w:tcW w:w="15" w:type="dxa"/>
-                  <w:tcMar>
-                    <w:top w:w="0" w:type="dxa"/>
-                    <w:left w:w="68" w:type="dxa"/>
-                    <w:bottom w:w="0" w:type="dxa"/>
-                    <w:right w:w="68" w:type="dxa"/>
-                  </w:tcMar>
-                  <w:vAlign w:val="center"/>
-                  <w:hideMark/>
-                </w:tcPr>
-                <w:p>
-                  <w:pPr>
-                    <w:rPr>
-                      <w:rFonts w:eastAsia="Times New Roman"/>
-                      <w:sz w:val="20"/>
-                      <w:szCs w:val="20"/>
-                    </w:rPr>
-                  </w:pPr>
-                </w:p>
-              </w:tc>
-              <w:tc>
-                <w:tcPr>
-                  <w:tcW w:w="15" w:type="dxa"/>
-                  <w:tcMar>
-                    <w:top w:w="0" w:type="dxa"/>
-                    <w:left w:w="68" w:type="dxa"/>
-                    <w:bottom w:w="0" w:type="dxa"/>
-                    <w:right w:w="68" w:type="dxa"/>
-                  </w:tcMar>
-                  <w:vAlign w:val="center"/>
-                  <w:hideMark/>
-                </w:tcPr>
-                <w:p>
-                  <w:pPr>
-                    <w:rPr>
-                      <w:rFonts w:eastAsia="Times New Roman"/>
-                      <w:sz w:val="20"/>
-                      <w:szCs w:val="20"/>
-                    </w:rPr>
-                  </w:pPr>
-                </w:p>
-              </w:tc>
-            </w:tr>
-            <w:tr>
-              <w:tc>
-                <w:tcPr>
-                  <w:tcW w:w="0" w:type="auto"/>
-                  <w:vMerge w:val="restart"/>
-                  <w:tcMar>
-                    <w:top w:w="0" w:type="dxa"/>
-                    <w:left w:w="0" w:type="dxa"/>
-                    <w:bottom w:w="57" w:type="dxa"/>
-                    <w:right w:w="170" w:type="dxa"/>
-                  </w:tcMar>
-                  <w:hideMark/>
-                </w:tcPr>
-                <w:p>
-                  <w:pPr>
-                    <w:rPr>
-                      <w:rFonts w:ascii="Arial" w:eastAsia="Times New Roman" w:hAnsi="Arial" w:cs="Arial"/>
-                      <w:sz w:val="20"/>
-                      <w:szCs w:val="20"/>
-                    </w:rPr>
-                  </w:pPr>
-                  <w:r>
-                    <w:rPr>
-                      <w:rFonts w:ascii="Arial" w:eastAsia="Times New Roman" w:hAnsi="Arial" w:cs="Arial"/>
-                      <w:sz w:val="18"/>
-                      <w:szCs w:val="18"/>
-                    </w:rPr>
-                    <w:br/>
-                  </w:r>
-                  <w:r>
-                    <w:rPr>
-                      <w:rFonts w:ascii="Arial" w:eastAsia="Times New Roman" w:hAnsi="Arial" w:cs="Arial"/>
-                      <w:b/>
-                      <w:bCs/>
-                      <w:color w:val="000000"/>
-                      <w:sz w:val="44"/>
-                      <w:szCs w:val="44"/>
-                    </w:rPr>
-                    <w:t>R</w:t>
-                  </w:r>
-                  <w:r>
-                    <w:rPr>
-                      <w:rFonts w:ascii="Arial" w:eastAsia="Times New Roman" w:hAnsi="Arial" w:cs="Arial"/>
-                      <w:sz w:val="20"/>
-                      <w:szCs w:val="20"/>
-                    </w:rPr>
-                    <w:t xml:space="preserve"> </w:t>
-                  </w:r>
-                </w:p>
-              </w:tc>
-              <w:tc>
-                <w:tcPr>
-                  <w:tcW w:w="3750" w:type="dxa"/>
-                  <w:gridSpan w:val="2"/>
-                  <w:tcMar>
-                    <w:top w:w="0" w:type="dxa"/>
-                    <w:left w:w="68" w:type="dxa"/>
-                    <w:bottom w:w="0" w:type="dxa"/>
-                    <w:right w:w="68" w:type="dxa"/>
-                  </w:tcMar>
-                  <w:hideMark/>
-                </w:tcPr>
-                <w:p>
-                  <w:pPr>
-                    <w:jc w:val="right"/>
-                    <w:rPr>
-                      <w:rFonts w:ascii="Arial" w:eastAsia="Times New Roman" w:hAnsi="Arial" w:cs="Arial"/>
-                      <w:sz w:val="20"/>
-                      <w:szCs w:val="20"/>
-                    </w:rPr>
-                  </w:pPr>
-                  <w:r>
-                    <w:rPr>
-                      <w:rFonts w:ascii="Arial" w:eastAsia="Times New Roman" w:hAnsi="Arial" w:cs="Arial"/>
-                      <w:sz w:val="20"/>
-                      <w:szCs w:val="20"/>
-                    </w:rPr>
-                    <w:t>1211 GENEVE 3</w:t>
-                  </w:r>
-                </w:p>
-              </w:tc>
-              <w:tc>
-                <w:tcPr>
-                  <w:tcW w:w="0" w:type="auto"/>
-                  <w:gridSpan w:val="2"/>
-                  <w:tcMar>
-                    <w:top w:w="0" w:type="dxa"/>
-                    <w:left w:w="68" w:type="dxa"/>
-                    <w:bottom w:w="0" w:type="dxa"/>
-                    <w:right w:w="68" w:type="dxa"/>
-                  </w:tcMar>
-                  <w:hideMark/>
-                </w:tcPr>
-                <w:p>
-                  <w:pPr>
-                    <w:jc w:val="center"/>
-                    <w:rPr>
-                      <w:rFonts w:ascii="Arial" w:eastAsia="Times New Roman" w:hAnsi="Arial" w:cs="Arial"/>
-                      <w:b/>
-                      <w:bCs/>
-                      <w:sz w:val="14"/>
-                      <w:szCs w:val="14"/>
-                    </w:rPr>
-                  </w:pPr>
-                  <w:r>
-                    <w:rPr>
-                      <w:rFonts w:ascii="Arial" w:eastAsia="Times New Roman" w:hAnsi="Arial" w:cs="Arial"/>
-                      <w:b/>
-                      <w:bCs/>
-                      <w:sz w:val="14"/>
-                      <w:szCs w:val="14"/>
-                    </w:rPr>
-                    <w:t> </w:t>
-                  </w:r>
-                </w:p>
-              </w:tc>
-            </w:tr>
-            <w:tr>
-              <w:tc>
-                <w:tcPr>
-                  <w:tcW w:w="0" w:type="auto"/>
-                  <w:vMerge/>
-                  <w:vAlign w:val="center"/>
-                  <w:hideMark/>
-                </w:tcPr>
-                <w:p>
-                  <w:pPr>
-                    <w:rPr>
-                      <w:rFonts w:ascii="Arial" w:eastAsia="Times New Roman" w:hAnsi="Arial" w:cs="Arial"/>
-                      <w:sz w:val="20"/>
-                      <w:szCs w:val="20"/>
-                    </w:rPr>
-                  </w:pPr>
-                </w:p>
-              </w:tc>
-              <w:tc>
-                <w:tcPr>
-                  <w:tcW w:w="4536" w:type="dxa"/>
-                  <w:gridSpan w:val="4"/>
-                  <w:hideMark/>
-                </w:tcPr>
-                <w:p>
-                  <w:pPr>
-                    <w:jc w:val="center"/>
-                    <w:rPr>
-                      <w:rFonts w:ascii="Arial" w:eastAsia="Times New Roman" w:hAnsi="Arial" w:cs="Arial"/>
-                      <w:sz w:val="20"/>
-                      <w:szCs w:val="20"/>
-                      <w:lang w:val="de-CH"/>
-                    </w:rPr>
-                  </w:pPr>
-                  <w:r>
-                    <w:rPr>
-                      <w:rFonts w:ascii="Arial" w:eastAsia="Times New Roman" w:hAnsi="Arial" w:cs="Arial"/>
-                      <w:noProof/>
-                      <w:sz w:val="20"/>
-                      <w:szCs w:val="20"/>
-                      <w:lang w:eastAsia="fr-CH"/>
-                    </w:rPr>
-                    <w:drawing>
-                      <wp:inline distT="0" distB="0" distL="0" distR="0" wp14:anchorId="16B8A772" wp14:editId="44FC7E88">
-                        <wp:extent cx="1492250" cy="190500"/>
-                        <wp:effectExtent l="0" t="0" r="0" b="0"/>
-                        <wp:docPr id="2" name="Image 2" descr="C:\foo\files\barcode_produit.png" title="generated_barcode"/>
-                        <wp:cNvGraphicFramePr>
-                          <a:graphicFrameLocks xmlns:a="http://schemas.openxmlformats.org/drawingml/2006/main" noChangeAspect="1"/>
-                        </wp:cNvGraphicFramePr>
-                        <a:graphic xmlns:a="http://schemas.openxmlformats.org/drawingml/2006/main">
-                          <a:graphicData uri="http://schemas.openxmlformats.org/drawingml/2006/picture">
-                            <pic:pic xmlns:pic="http://schemas.openxmlformats.org/drawingml/2006/picture">
-                              <pic:nvPicPr>
-                                <pic:cNvPr id="0" name="Picture 2" descr="C:\foo\files\barcode_produit.png"/>
-                                <pic:cNvPicPr>
-                                  <a:picLocks noChangeAspect="1" noChangeArrowheads="1"/>
-                                </pic:cNvPicPr>
-                              </pic:nvPicPr>
-                              <pic:blipFill>
-                                <a:blip r:embed="rId7">
-                                  <a:extLst>
-                                    <a:ext uri="{28A0092B-C50C-407E-A947-70E740481C1C}">
-                                      <a14:useLocalDpi xmlns:a14="http://schemas.microsoft.com/office/drawing/2010/main" val="0"/>
-                                    </a:ext>
-                                  </a:extLst>
-                                </a:blip>
-                                <a:srcRect/>
-                                <a:stretch>
-                                  <a:fillRect/>
-                                </a:stretch>
-                              </pic:blipFill>
-                              <pic:spPr bwMode="auto">
-                                <a:xfrm>
-                                  <a:off x="0" y="0"/>
-                                  <a:ext cx="1492250" cy="190500"/>
-                                </a:xfrm>
-                                <a:prstGeom prst="rect">
-                                  <a:avLst/>
-                                </a:prstGeom>
-                                <a:noFill/>
-                                <a:ln>
-                                  <a:noFill/>
-                                </a:ln>
-                              </pic:spPr>
-                            </pic:pic>
-                          </a:graphicData>
-                        </a:graphic>
-                      </wp:inline>
-                    </w:drawing>
-                  </w:r>
-                  <w:r>
-                    <w:rPr>
-                      <w:rFonts w:ascii="Arial" w:eastAsia="Times New Roman" w:hAnsi="Arial" w:cs="Arial"/>
-                      <w:sz w:val="20"/>
-                      <w:szCs w:val="20"/>
-                      <w:lang w:val="de-CH"/>
-                    </w:rPr>
-                    <w:br/>
-                  </w:r>
-                  <w:r>
-                    <w:rPr>
-                      <w:rFonts w:ascii="Arial" w:eastAsia="Times New Roman" w:hAnsi="Arial" w:cs="Arial"/>
-                      <w:b/>
-                      <w:bCs/>
-                      <w:sz w:val="18"/>
-                      <w:szCs w:val="18"/>
-                      <w:lang w:val="de-CH"/>
-                    </w:rPr>
-                    <w:t>98.41.900053.10482536</w:t>
-                  </w:r>
-                </w:p>
-              </w:tc>
-            </w:tr>
-            <w:tr>
-              <w:tc>
-                <w:tcPr>
-                  <w:tcW w:w="300" w:type="dxa"/>
-                  <w:gridSpan w:val="2"/>
-                  <w:hideMark/>
-                </w:tcPr>
-                <w:p>
-                  <w:pPr>
-                    <w:rPr>
-                      <w:rFonts w:ascii="Arial" w:eastAsia="Times New Roman" w:hAnsi="Arial" w:cs="Arial"/>
-                      <w:sz w:val="20"/>
-                      <w:szCs w:val="20"/>
-                    </w:rPr>
-                  </w:pPr>
-                  <w:r>
-                    <w:rPr>
-                      <w:rFonts w:ascii="Arial" w:eastAsia="Times New Roman" w:hAnsi="Arial" w:cs="Arial"/>
-                      <w:noProof/>
-                      <w:sz w:val="20"/>
-                      <w:szCs w:val="20"/>
-                      <w:lang w:eastAsia="fr-CH"/>
-                    </w:rPr>
-                    <w:drawing>
-                      <wp:inline distT="0" distB="0" distL="0" distR="0" wp14:anchorId="258EF123" wp14:editId="77C59B5C">
-                        <wp:extent cx="321945" cy="87630"/>
-                        <wp:effectExtent l="0" t="0" r="1905" b="7620"/>
-                        <wp:docPr id="3" name="Image 3" descr="C:\foo\files\post-logo_FR.jpg"/>
-                        <wp:cNvGraphicFramePr>
-                          <a:graphicFrameLocks xmlns:a="http://schemas.openxmlformats.org/drawingml/2006/main" noChangeAspect="1"/>
-                        </wp:cNvGraphicFramePr>
-                        <a:graphic xmlns:a="http://schemas.openxmlformats.org/drawingml/2006/main">
-                          <a:graphicData uri="http://schemas.openxmlformats.org/drawingml/2006/picture">
-                            <pic:pic xmlns:pic="http://schemas.openxmlformats.org/drawingml/2006/picture">
-                              <pic:nvPicPr>
-                                <pic:cNvPr id="0" name="Picture 3" descr="C:\foo\files\post-logo_FR.jpg"/>
-                                <pic:cNvPicPr>
-                                  <a:picLocks noChangeAspect="1" noChangeArrowheads="1"/>
-                                </pic:cNvPicPr>
-                              </pic:nvPicPr>
-                              <pic:blipFill>
-                                <a:blip r:embed="rId8" cstate="print">
-                                  <a:extLst>
-                                    <a:ext uri="{28A0092B-C50C-407E-A947-70E740481C1C}">
-                                      <a14:useLocalDpi xmlns:a14="http://schemas.microsoft.com/office/drawing/2010/main" val="0"/>
-                                    </a:ext>
-                                  </a:extLst>
-                                </a:blip>
-                                <a:srcRect/>
-                                <a:stretch>
-                                  <a:fillRect/>
-                                </a:stretch>
-                              </pic:blipFill>
-                              <pic:spPr bwMode="auto">
-                                <a:xfrm>
-                                  <a:off x="0" y="0"/>
-                                  <a:ext cx="321945" cy="87630"/>
-                                </a:xfrm>
-                                <a:prstGeom prst="rect">
-                                  <a:avLst/>
-                                </a:prstGeom>
-                                <a:noFill/>
-                                <a:ln>
-                                  <a:noFill/>
-                                </a:ln>
-                              </pic:spPr>
-                            </pic:pic>
-                          </a:graphicData>
-                        </a:graphic>
-                      </wp:inline>
-                    </w:drawing>
-                  </w:r>
-                </w:p>
-              </w:tc>
-              <w:tc>
-                <w:tcPr>
-                  <w:tcW w:w="0" w:type="auto"/>
-                  <w:gridSpan w:val="3"/>
-                  <w:vAlign w:val="center"/>
-                  <w:hideMark/>
-                </w:tcPr>
-                <w:p>
-                  <w:pPr>
-                    <w:spacing w:after="113"/>
-                    <w:jc w:val="center"/>
-                    <w:rPr>
-                      <w:rFonts w:ascii="Arial" w:eastAsia="Times New Roman" w:hAnsi="Arial" w:cs="Arial"/>
-                      <w:b/>
-                      <w:bCs/>
-                      <w:sz w:val="10"/>
-                      <w:szCs w:val="10"/>
-                    </w:rPr>
-                  </w:pPr>
-                  <w:r>
-                    <w:rPr>
-                      <w:rFonts w:ascii="Arial" w:eastAsia="Times New Roman" w:hAnsi="Arial" w:cs="Arial"/>
-                      <w:b/>
-                      <w:bCs/>
-                      <w:sz w:val="10"/>
-                      <w:szCs w:val="10"/>
-                    </w:rPr>
-                    <w:t> </w:t>
-                  </w:r>
-                  <w:r>
-                    <w:rPr>
-                      <w:rFonts w:ascii="Arial" w:eastAsia="Times New Roman" w:hAnsi="Arial" w:cs="Arial"/>
-                      <w:b/>
-                      <w:bCs/>
-                      <w:sz w:val="10"/>
-                      <w:szCs w:val="10"/>
-                    </w:rPr>
-                    <w:br/>
-                    <w:t xml:space="preserve">  </w:t>
-                  </w:r>
-                </w:p>
-              </w:tc>
-            </w:tr>
-          </w:tbl>
-          <w:p>
-            <w:pPr>
-              <w:spacing w:after="0"/>
-              <w:rPr>
-                <w:rFonts w:ascii="Arial" w:eastAsia="Times New Roman" w:hAnsi="Arial" w:cs="Arial"/>
-                <w:sz w:val="20"/>
-                <w:szCs w:val="20"/>
-              </w:rPr>
-            </w:pPr>
-          </w:p>
-        </w:tc>
-        <w:tc>
-          <w:tcPr>
-            <w:tcW w:w="1510" w:type="dxa"/>
-            <w:vMerge w:val="restart"/>
-            <w:tcMar>
-              <w:top w:w="0" w:type="dxa"/>
-              <w:left w:w="454" w:type="dxa"/>
-              <w:bottom w:w="0" w:type="dxa"/>
-              <w:right w:w="0" w:type="dxa"/>
-            </w:tcMar>
-            <w:vAlign w:val="bottom"/>
-            <w:hideMark/>
-          </w:tcPr>
-          <w:p>
-            <w:pPr>
-              <w:rPr>
-                <w:rFonts w:eastAsia="Times New Roman"/>
-                <w:sz w:val="20"/>
-                <w:szCs w:val="20"/>
-              </w:rPr>
-            </w:pPr>
-          </w:p>
-        </w:tc>
-      </w:tr>
-      <w:tr>
-        <w:trPr>
-          <w:trHeight w:val="1134"/>
-        </w:trPr>
-        <w:tc>
-          <w:tcPr>
-            <w:tcW w:w="3139" w:type="dxa"/>
-            <w:tcMar>
-              <w:top w:w="113" w:type="dxa"/>
-              <w:left w:w="57" w:type="dxa"/>
-              <w:bottom w:w="0" w:type="dxa"/>
-              <w:right w:w="0" w:type="dxa"/>
-            </w:tcMar>
-            <w:hideMark/>
-          </w:tcPr>
-          <w:p>
-            <w:pPr>
-              <w:rPr>
-                <w:rFonts w:ascii="Arial" w:eastAsia="Times New Roman" w:hAnsi="Arial" w:cs="Arial"/>
-                <w:sz w:val="20"/>
-                <w:szCs w:val="20"/>
-                <w:lang w:val="de-CH"/>
-              </w:rPr>
-            </w:pPr>
-            <w:r>
-              <w:rPr>
-                <w:rFonts w:ascii="Arial" w:eastAsia="Times New Roman" w:hAnsi="Arial" w:cs="Arial"/>
-                <w:sz w:val="18"/>
-                <w:szCs w:val="18"/>
-                <w:lang w:val="de-CH"/>
-              </w:rPr>
-              <w:t>Madame</w:t>
-            </w:r>
-            <w:r>
-              <w:rPr>
-                <w:rFonts w:ascii="Arial" w:eastAsia="Times New Roman" w:hAnsi="Arial" w:cs="Arial"/>
-                <w:sz w:val="18"/>
-                <w:szCs w:val="18"/>
-                <w:lang w:val="de-CH"/>
-              </w:rPr>
-              <w:br/>
-              <w:t>Racchumick Perez Teyo-Stiv</w:t>
-            </w:r>
-            <w:r>
-              <w:rPr>
-                <w:rFonts w:ascii="Arial" w:eastAsia="Times New Roman" w:hAnsi="Arial" w:cs="Arial"/>
-                <w:sz w:val="18"/>
-                <w:szCs w:val="18"/>
-                <w:lang w:val="de-CH"/>
-              </w:rPr>
-              <w:br/>
-              <w:t>Sandacker 61</w:t>
-            </w:r>
-            <w:r>
-              <w:rPr>
-                <w:rFonts w:ascii="Arial" w:eastAsia="Times New Roman" w:hAnsi="Arial" w:cs="Arial"/>
-                <w:sz w:val="18"/>
-                <w:szCs w:val="18"/>
-                <w:lang w:val="de-CH"/>
-              </w:rPr>
-              <w:br/>
-              <w:t>3993 Grengiols</w:t>
-            </w:r>
-            <w:r>
-              <w:rPr>
-                <w:rFonts w:ascii="Arial" w:eastAsia="Times New Roman" w:hAnsi="Arial" w:cs="Arial"/>
-                <w:sz w:val="20"/>
-                <w:szCs w:val="20"/>
-                <w:lang w:val="de-CH"/>
-              </w:rPr>
-              <w:t xml:space="preserve"> </w:t>
-            </w:r>
-          </w:p>
-        </w:tc>
-        <w:tc>
-          <w:tcPr>
-            <w:tcW w:w="0" w:type="auto"/>
-            <w:vMerge/>
-            <w:vAlign w:val="center"/>
-            <w:hideMark/>
-          </w:tcPr>
-          <w:p>
-            <w:pPr>
-              <w:rPr>
-                <w:rFonts w:eastAsia="Times New Roman"/>
-                <w:sz w:val="20"/>
-                <w:szCs w:val="20"/>
-                <w:lang w:val="de-CH"/>
-              </w:rPr>
-            </w:pPr>
-          </w:p>
-        </w:tc>
-      </w:tr>
-    </w:tbl>
-    <w:p>
-      <w:pPr>
-        <w:rPr>
-          <w:highlight w:val="green"/>
-        </w:rPr>
-      </w:pPr>
-      <w:r>
-        <w:rPr>
-          <w:highlight w:val="green"/>
-        </w:rPr>
-        <w:t xml:space="preserve">SET </w:t>
-      </w:r>
-      <w:r>
-        <w:rPr>
-          <w:highlight w:val="green"/>
-        </w:rPr>
-        <w:t>n_ext_envoi=888888888888888888</w:t>
+          <w:lang w:val="de-CH"/>
+        </w:rPr>
+      </w:pPr>
+      <w:bookmarkStart w:id="0" w:name="_GoBack"/>
+      <w:bookmarkEnd w:id="0"/>
+      <w:proofErr w:type="spellStart"/>
+      <w:r>
+        <w:rPr>
+          <w:lang w:val="de-CH"/>
+        </w:rPr>
+        <w:t>That’s</w:t>
+      </w:r>
+      <w:proofErr w:type="spellEnd"/>
+      <w:r>
+        <w:rPr>
+          <w:lang w:val="de-CH"/>
+        </w:rPr>
+        <w:t xml:space="preserve"> </w:t>
+      </w:r>
+      <w:proofErr w:type="spellStart"/>
+      <w:r>
+        <w:rPr>
+          <w:lang w:val="de-CH"/>
+        </w:rPr>
+        <w:t>the</w:t>
+      </w:r>
+      <w:proofErr w:type="spellEnd"/>
+      <w:r>
+        <w:rPr>
+          <w:lang w:val="de-CH"/>
+        </w:rPr>
+        <w:t xml:space="preserve"> end</w:t>
+      </w:r>
+      <w:r>
+        <w:rPr>
+          <w:lang w:val="de-CH"/>
+        </w:rPr>
+        <w:t>…</w:t>
       </w:r>
     </w:p>
     <w:p>
-      <w:bookmarkStart w:id="0" w:name="_GoBack"/>
-      <w:bookmarkEnd w:id="0"/>
-      <w:r>
-        <w:rPr>
-          <w:highlight w:val="green"/>
-        </w:rPr>
-        <w:t xml:space="preserve">PROCESS </w:t>
-      </w:r>
-      <w:r>
-        <w:rPr>
-          <w:highlight w:val="green"/>
-        </w:rPr>
-        <w:t>barcode img="generated_barcode"</w:t>
-      </w:r>
-      <w:r>
-        <w:rPr>
-          <w:highlight w:val="green"/>
-        </w:rPr>
-        <w:t xml:space="preserve"> content=n_ext_envoi</w:t>
-      </w:r>
-    </w:p>
-    <w:p/>
-    <w:p>
-      <w:r>
-        <w:rPr>
-          <w:rFonts w:ascii="Arial" w:eastAsia="Times New Roman" w:hAnsi="Arial" w:cs="Arial"/>
-          <w:b/>
-          <w:bCs/>
-          <w:sz w:val="18"/>
-          <w:szCs w:val="18"/>
-        </w:rPr>
-        <w:lastRenderedPageBreak/>
-        <w:t>98.41.900053.10482536</w:t>
-      </w:r>
+      <w:pPr>
+        <w:rPr>
+          <w:lang w:val="de-CH"/>
+        </w:rPr>
+      </w:pPr>
+      <w:r>
+        <w:rPr>
+          <w:lang w:val="de-CH"/>
+        </w:rPr>
+        <w:t>…</w:t>
+      </w:r>
+      <w:proofErr w:type="spellStart"/>
+      <w:r>
+        <w:rPr>
+          <w:lang w:val="de-CH"/>
+        </w:rPr>
+        <w:t>Well</w:t>
+      </w:r>
+      <w:proofErr w:type="spellEnd"/>
+      <w:r>
+        <w:rPr>
+          <w:lang w:val="de-CH"/>
+        </w:rPr>
+        <w:t xml:space="preserve">, not </w:t>
+      </w:r>
+      <w:proofErr w:type="spellStart"/>
+      <w:r>
+        <w:rPr>
+          <w:lang w:val="de-CH"/>
+        </w:rPr>
+        <w:t>really</w:t>
+      </w:r>
+      <w:proofErr w:type="spellEnd"/>
+      <w:r>
+        <w:rPr>
+          <w:lang w:val="de-CH"/>
+        </w:rPr>
+        <w:t xml:space="preserve">, </w:t>
+      </w:r>
+      <w:proofErr w:type="spellStart"/>
+      <w:r>
+        <w:rPr>
+          <w:lang w:val="de-CH"/>
+        </w:rPr>
+        <w:t>here</w:t>
+      </w:r>
+      <w:proofErr w:type="spellEnd"/>
+      <w:r>
+        <w:rPr>
+          <w:lang w:val="de-CH"/>
+        </w:rPr>
+        <w:t xml:space="preserve"> </w:t>
+      </w:r>
+      <w:proofErr w:type="spellStart"/>
+      <w:r>
+        <w:rPr>
+          <w:lang w:val="de-CH"/>
+        </w:rPr>
+        <w:t>is</w:t>
+      </w:r>
+      <w:proofErr w:type="spellEnd"/>
+      <w:r>
+        <w:rPr>
+          <w:lang w:val="de-CH"/>
+        </w:rPr>
+        <w:t xml:space="preserve"> </w:t>
+      </w:r>
+      <w:proofErr w:type="spellStart"/>
+      <w:proofErr w:type="gramStart"/>
+      <w:r>
+        <w:rPr>
+          <w:lang w:val="de-CH"/>
+        </w:rPr>
+        <w:t>more</w:t>
+      </w:r>
+      <w:proofErr w:type="spellEnd"/>
+      <w:r>
+        <w:rPr>
+          <w:lang w:val="de-CH"/>
+        </w:rPr>
+        <w:t xml:space="preserve"> :</w:t>
+      </w:r>
+      <w:proofErr w:type="gramEnd"/>
+      <w:r>
+        <w:rPr>
+          <w:lang w:val="de-CH"/>
+        </w:rPr>
+        <w:t xml:space="preserve"> </w:t>
+      </w:r>
+      <w:proofErr w:type="spellStart"/>
+      <w:r>
+        <w:rPr>
+          <w:lang w:val="de-CH"/>
+        </w:rPr>
+        <w:t>we</w:t>
+      </w:r>
+      <w:proofErr w:type="spellEnd"/>
+      <w:r>
+        <w:rPr>
+          <w:lang w:val="de-CH"/>
+        </w:rPr>
+        <w:t xml:space="preserve"> </w:t>
+      </w:r>
+      <w:proofErr w:type="spellStart"/>
+      <w:r>
+        <w:rPr>
+          <w:lang w:val="de-CH"/>
+        </w:rPr>
+        <w:t>can</w:t>
+      </w:r>
+      <w:proofErr w:type="spellEnd"/>
+      <w:r>
+        <w:rPr>
+          <w:lang w:val="de-CH"/>
+        </w:rPr>
+        <w:t xml:space="preserve"> </w:t>
+      </w:r>
+      <w:proofErr w:type="spellStart"/>
+      <w:r>
+        <w:rPr>
+          <w:lang w:val="de-CH"/>
+        </w:rPr>
+        <w:t>can</w:t>
+      </w:r>
+      <w:proofErr w:type="spellEnd"/>
+      <w:r>
+        <w:rPr>
+          <w:lang w:val="de-CH"/>
+        </w:rPr>
+        <w:t xml:space="preserve"> </w:t>
+      </w:r>
+      <w:r>
+        <w:rPr>
+          <w:highlight w:val="green"/>
+          <w:lang w:val="de-CH"/>
+        </w:rPr>
+        <w:t>WRA</w:t>
+      </w:r>
+      <w:r>
+        <w:rPr>
+          <w:highlight w:val="green"/>
+          <w:lang w:val="de-CH"/>
+        </w:rPr>
+        <w:t xml:space="preserve">PPER bookmark </w:t>
+      </w:r>
+      <w:proofErr w:type="spellStart"/>
+      <w:r>
+        <w:rPr>
+          <w:highlight w:val="green"/>
+          <w:lang w:val="de-CH"/>
+        </w:rPr>
+        <w:t>name</w:t>
+      </w:r>
+      <w:proofErr w:type="spellEnd"/>
+      <w:r>
+        <w:rPr>
+          <w:highlight w:val="green"/>
+          <w:lang w:val="de-CH"/>
+        </w:rPr>
+        <w:t>="bkm1</w:t>
+      </w:r>
+      <w:r>
+        <w:rPr>
+          <w:highlight w:val="green"/>
+          <w:lang w:val="de-CH"/>
+        </w:rPr>
+        <w:t>"</w:t>
+      </w:r>
+      <w:r>
+        <w:rPr>
+          <w:lang w:val="de-CH"/>
+        </w:rPr>
+        <w:t xml:space="preserve">bookmark </w:t>
+      </w:r>
+      <w:proofErr w:type="spellStart"/>
+      <w:r>
+        <w:rPr>
+          <w:lang w:val="de-CH"/>
+        </w:rPr>
+        <w:t>some</w:t>
+      </w:r>
+      <w:proofErr w:type="spellEnd"/>
+      <w:r>
+        <w:rPr>
+          <w:lang w:val="de-CH"/>
+        </w:rPr>
+        <w:t xml:space="preserve"> </w:t>
+      </w:r>
+      <w:proofErr w:type="spellStart"/>
+      <w:r>
+        <w:rPr>
+          <w:lang w:val="de-CH"/>
+        </w:rPr>
+        <w:t>content</w:t>
+      </w:r>
+      <w:r>
+        <w:rPr>
+          <w:highlight w:val="green"/>
+          <w:lang w:val="de-CH"/>
+        </w:rPr>
+        <w:t>END</w:t>
+      </w:r>
+      <w:proofErr w:type="spellEnd"/>
+      <w:r>
+        <w:rPr>
+          <w:lang w:val="de-CH"/>
+        </w:rPr>
+        <w:t xml:space="preserve"> </w:t>
+      </w:r>
+      <w:r>
+        <w:rPr>
+          <w:lang w:val="de-CH"/>
+        </w:rPr>
+        <w:t xml:space="preserve">, </w:t>
+      </w:r>
+      <w:proofErr w:type="spellStart"/>
+      <w:r>
+        <w:rPr>
+          <w:lang w:val="de-CH"/>
+        </w:rPr>
+        <w:t>as</w:t>
+      </w:r>
+      <w:proofErr w:type="spellEnd"/>
+      <w:r>
+        <w:rPr>
+          <w:lang w:val="de-CH"/>
+        </w:rPr>
+        <w:t xml:space="preserve">  </w:t>
+      </w:r>
+      <w:r>
+        <w:rPr>
+          <w:highlight w:val="green"/>
+          <w:lang w:val="de-CH"/>
+        </w:rPr>
+        <w:t>WRA</w:t>
+      </w:r>
+      <w:r>
+        <w:rPr>
+          <w:highlight w:val="green"/>
+          <w:lang w:val="de-CH"/>
+        </w:rPr>
+        <w:t xml:space="preserve">PPER bookmark </w:t>
+      </w:r>
+      <w:proofErr w:type="spellStart"/>
+      <w:r>
+        <w:rPr>
+          <w:highlight w:val="green"/>
+          <w:lang w:val="de-CH"/>
+        </w:rPr>
+        <w:t>name</w:t>
+      </w:r>
+      <w:proofErr w:type="spellEnd"/>
+      <w:r>
+        <w:rPr>
+          <w:highlight w:val="green"/>
+          <w:lang w:val="de-CH"/>
+        </w:rPr>
+        <w:t>="bkm</w:t>
+      </w:r>
+      <w:r>
+        <w:rPr>
+          <w:highlight w:val="green"/>
+          <w:lang w:val="de-CH"/>
+        </w:rPr>
+        <w:t>2</w:t>
+      </w:r>
+      <w:r>
+        <w:rPr>
+          <w:highlight w:val="green"/>
+          <w:lang w:val="de-CH"/>
+        </w:rPr>
+        <w:t>"</w:t>
+      </w:r>
+      <w:r>
+        <w:rPr>
+          <w:lang w:val="de-CH"/>
+        </w:rPr>
+        <w:t xml:space="preserve">demonstrated </w:t>
+      </w:r>
+      <w:proofErr w:type="spellStart"/>
+      <w:r>
+        <w:rPr>
+          <w:lang w:val="de-CH"/>
+        </w:rPr>
+        <w:t>here</w:t>
+      </w:r>
+      <w:r>
+        <w:rPr>
+          <w:highlight w:val="green"/>
+          <w:lang w:val="de-CH"/>
+        </w:rPr>
+        <w:t>END</w:t>
+      </w:r>
+      <w:proofErr w:type="spellEnd"/>
     </w:p>
     <w:p>
       <w:pPr>
-        <w:rPr>
-          <w:lang w:val="de-CH"/>
-        </w:rPr>
-      </w:pPr>
-      <w:r>
-        <w:rPr>
-          <w:lang w:val="de-CH"/>
-        </w:rPr>
-        <w:t>That’s the end</w:t>
-      </w:r>
-      <w:r>
-        <w:rPr>
-          <w:lang w:val="de-CH"/>
-        </w:rPr>
-        <w:t>…</w:t>
-      </w:r>
+        <w:pStyle w:val="Titre2"/>
+        <w:rPr>
+          <w:lang w:val="de-CH"/>
+        </w:rPr>
+      </w:pPr>
+      <w:r>
+        <w:rPr>
+          <w:lang w:val="de-CH"/>
+        </w:rPr>
+        <w:t xml:space="preserve">Title 2 </w:t>
+      </w:r>
+      <w:proofErr w:type="spellStart"/>
+      <w:r>
+        <w:rPr>
+          <w:lang w:val="de-CH"/>
+        </w:rPr>
+        <w:t>with</w:t>
+      </w:r>
+      <w:proofErr w:type="spellEnd"/>
+      <w:r>
+        <w:rPr>
+          <w:lang w:val="de-CH"/>
+        </w:rPr>
+        <w:t xml:space="preserve"> an </w:t>
+      </w:r>
+      <w:r>
+        <w:rPr>
+          <w:highlight w:val="green"/>
+          <w:lang w:val="de-CH"/>
+        </w:rPr>
+        <w:t>WRA</w:t>
+      </w:r>
+      <w:r>
+        <w:rPr>
+          <w:highlight w:val="green"/>
+          <w:lang w:val="de-CH"/>
+        </w:rPr>
+        <w:t xml:space="preserve">PPER bookmark </w:t>
+      </w:r>
+      <w:proofErr w:type="spellStart"/>
+      <w:r>
+        <w:rPr>
+          <w:highlight w:val="green"/>
+          <w:lang w:val="de-CH"/>
+        </w:rPr>
+        <w:t>name</w:t>
+      </w:r>
+      <w:proofErr w:type="spellEnd"/>
+      <w:r>
+        <w:rPr>
+          <w:highlight w:val="green"/>
+          <w:lang w:val="de-CH"/>
+        </w:rPr>
+        <w:t>="bkm3</w:t>
+      </w:r>
+      <w:r>
+        <w:rPr>
+          <w:highlight w:val="green"/>
+          <w:lang w:val="de-CH"/>
+        </w:rPr>
+        <w:t>"</w:t>
+      </w:r>
+      <w:r>
+        <w:rPr>
+          <w:lang w:val="de-CH"/>
+        </w:rPr>
+        <w:t xml:space="preserve">embedded </w:t>
+      </w:r>
+      <w:proofErr w:type="spellStart"/>
+      <w:r>
+        <w:rPr>
+          <w:lang w:val="de-CH"/>
+        </w:rPr>
+        <w:t>bookmark</w:t>
+      </w:r>
+      <w:r>
+        <w:rPr>
+          <w:highlight w:val="green"/>
+          <w:lang w:val="de-CH"/>
+        </w:rPr>
+        <w:t>END</w:t>
+      </w:r>
+      <w:proofErr w:type="spellEnd"/>
     </w:p>
     <w:p>
       <w:pPr>
@@ -1322,188 +1604,16 @@
         <w:rPr>
           <w:lang w:val="de-CH"/>
         </w:rPr>
-        <w:t>…</w:t>
-      </w:r>
-      <w:r>
-        <w:rPr>
-          <w:lang w:val="de-CH"/>
-        </w:rPr>
-        <w:t xml:space="preserve">Well, not really, here is more : we can </w:t>
-      </w:r>
-      <w:r>
-        <w:rPr>
-          <w:lang w:val="de-CH"/>
-        </w:rPr>
-        <w:t xml:space="preserve">can </w:t>
-      </w:r>
-      <w:r>
-        <w:rPr>
-          <w:highlight w:val="green"/>
-          <w:lang w:val="de-CH"/>
-        </w:rPr>
-        <w:t>WRA</w:t>
-      </w:r>
-      <w:r>
-        <w:rPr>
-          <w:highlight w:val="green"/>
-          <w:lang w:val="de-CH"/>
-        </w:rPr>
-        <w:t xml:space="preserve">PPER bookmark </w:t>
-      </w:r>
-      <w:r>
-        <w:rPr>
-          <w:highlight w:val="green"/>
-          <w:lang w:val="de-CH"/>
-        </w:rPr>
-        <w:t>name="bkm1</w:t>
-      </w:r>
-      <w:r>
-        <w:rPr>
-          <w:highlight w:val="green"/>
-          <w:lang w:val="de-CH"/>
-        </w:rPr>
-        <w:t>"</w:t>
-      </w:r>
-      <w:r>
-        <w:rPr>
-          <w:lang w:val="de-CH"/>
-        </w:rPr>
-        <w:t>bookmark some content</w:t>
-      </w:r>
-      <w:r>
-        <w:rPr>
-          <w:highlight w:val="green"/>
-          <w:lang w:val="de-CH"/>
-        </w:rPr>
-        <w:t>END</w:t>
-      </w:r>
-      <w:r>
-        <w:rPr>
-          <w:lang w:val="de-CH"/>
-        </w:rPr>
-        <w:t xml:space="preserve"> </w:t>
-      </w:r>
-      <w:r>
-        <w:rPr>
-          <w:lang w:val="de-CH"/>
-        </w:rPr>
-        <w:t>, as</w:t>
-      </w:r>
-      <w:r>
-        <w:rPr>
-          <w:lang w:val="de-CH"/>
-        </w:rPr>
-        <w:t xml:space="preserve">  </w:t>
-      </w:r>
-      <w:r>
-        <w:rPr>
-          <w:highlight w:val="green"/>
-          <w:lang w:val="de-CH"/>
-        </w:rPr>
-        <w:t>WRA</w:t>
-      </w:r>
-      <w:r>
-        <w:rPr>
-          <w:highlight w:val="green"/>
-          <w:lang w:val="de-CH"/>
-        </w:rPr>
-        <w:t xml:space="preserve">PPER bookmark </w:t>
-      </w:r>
-      <w:r>
-        <w:rPr>
-          <w:highlight w:val="green"/>
-          <w:lang w:val="de-CH"/>
-        </w:rPr>
-        <w:t>name="bkm</w:t>
-      </w:r>
-      <w:r>
-        <w:rPr>
-          <w:highlight w:val="green"/>
-          <w:lang w:val="de-CH"/>
-        </w:rPr>
-        <w:t>2</w:t>
-      </w:r>
-      <w:r>
-        <w:rPr>
-          <w:highlight w:val="green"/>
-          <w:lang w:val="de-CH"/>
-        </w:rPr>
-        <w:t>"</w:t>
-      </w:r>
-      <w:r>
-        <w:rPr>
-          <w:lang w:val="de-CH"/>
-        </w:rPr>
-        <w:t>demonstrated here</w:t>
-      </w:r>
-      <w:r>
-        <w:rPr>
-          <w:highlight w:val="green"/>
-          <w:lang w:val="de-CH"/>
-        </w:rPr>
-        <w:t>END</w:t>
-      </w:r>
-    </w:p>
-    <w:p>
-      <w:pPr>
-        <w:pStyle w:val="Titre2"/>
-        <w:rPr>
-          <w:lang w:val="de-CH"/>
-        </w:rPr>
-      </w:pPr>
-      <w:r>
-        <w:rPr>
-          <w:lang w:val="de-CH"/>
-        </w:rPr>
-        <w:t xml:space="preserve">Title 2 with an </w:t>
-      </w:r>
-      <w:r>
-        <w:rPr>
-          <w:highlight w:val="green"/>
-          <w:lang w:val="de-CH"/>
-        </w:rPr>
-        <w:t>WRA</w:t>
-      </w:r>
-      <w:r>
-        <w:rPr>
-          <w:highlight w:val="green"/>
-          <w:lang w:val="de-CH"/>
-        </w:rPr>
-        <w:t>PPER bookmark name="bkm3</w:t>
-      </w:r>
-      <w:r>
-        <w:rPr>
-          <w:highlight w:val="green"/>
-          <w:lang w:val="de-CH"/>
-        </w:rPr>
-        <w:t>"</w:t>
-      </w:r>
-      <w:r>
-        <w:rPr>
-          <w:lang w:val="de-CH"/>
-        </w:rPr>
-        <w:t>embedded bookmark</w:t>
-      </w:r>
-      <w:r>
-        <w:rPr>
-          <w:highlight w:val="green"/>
-          <w:lang w:val="de-CH"/>
-        </w:rPr>
-        <w:t>END</w:t>
-      </w:r>
-    </w:p>
-    <w:p>
-      <w:pPr>
-        <w:rPr>
-          <w:lang w:val="de-CH"/>
-        </w:rPr>
-      </w:pPr>
-      <w:r>
-        <w:rPr>
-          <w:lang w:val="de-CH"/>
-        </w:rPr>
-        <w:t>Bullet list</w:t>
-      </w:r>
+        <w:t xml:space="preserve">Bullet </w:t>
+      </w:r>
+      <w:proofErr w:type="spellStart"/>
+      <w:r>
+        <w:rPr>
+          <w:lang w:val="de-CH"/>
+        </w:rPr>
+        <w:t>list</w:t>
+      </w:r>
+      <w:proofErr w:type="spellEnd"/>
     </w:p>
     <w:p>
       <w:pPr>
@@ -1528,7 +1638,23 @@
           <w:highlight w:val="green"/>
           <w:lang w:val="de-CH"/>
         </w:rPr>
-        <w:t>PPER bookmark name="bkm4</w:t>
+        <w:t xml:space="preserve">PPER bookmark </w:t>
+      </w:r>
+      <w:proofErr w:type="spellStart"/>
+      <w:r>
+        <w:rPr>
+          <w:highlight w:val="green"/>
+          <w:lang w:val="de-CH"/>
+        </w:rPr>
+        <w:t>name</w:t>
+      </w:r>
+      <w:proofErr w:type="spellEnd"/>
+      <w:r>
+        <w:rPr>
+          <w:highlight w:val="green"/>
+          <w:lang w:val="de-CH"/>
+        </w:rPr>
+        <w:t>="bkm4</w:t>
       </w:r>
       <w:r>
         <w:rPr>
@@ -1541,7 +1667,29 @@
         <w:rPr>
           <w:lang w:val="de-CH"/>
         </w:rPr>
-        <w:t>bookmarked list item</w:t>
+        <w:t xml:space="preserve">bookmarked </w:t>
+      </w:r>
+      <w:proofErr w:type="spellStart"/>
+      <w:r>
+        <w:rPr>
+          <w:lang w:val="de-CH"/>
+        </w:rPr>
+        <w:t>list</w:t>
+      </w:r>
+      <w:proofErr w:type="spellEnd"/>
+      <w:r>
+        <w:rPr>
+          <w:lang w:val="de-CH"/>
+        </w:rPr>
+        <w:t xml:space="preserve"> </w:t>
+      </w:r>
+      <w:proofErr w:type="spellStart"/>
+      <w:proofErr w:type="gramStart"/>
+      <w:r>
+        <w:rPr>
+          <w:lang w:val="de-CH"/>
+        </w:rPr>
+        <w:t>item</w:t>
       </w:r>
       <w:r>
         <w:rPr>
@@ -1550,12 +1698,42 @@
         </w:rPr>
         <w:t>END</w:t>
       </w:r>
-      <w:r>
-        <w:rPr>
-          <w:lang w:val="de-CH"/>
-        </w:rPr>
-        <w:t xml:space="preserve"> : bla bla</w:t>
-      </w:r>
+      <w:proofErr w:type="spellEnd"/>
+      <w:r>
+        <w:rPr>
+          <w:lang w:val="de-CH"/>
+        </w:rPr>
+        <w:t xml:space="preserve"> :</w:t>
+      </w:r>
+      <w:proofErr w:type="gramEnd"/>
+      <w:r>
+        <w:rPr>
+          <w:lang w:val="de-CH"/>
+        </w:rPr>
+        <w:t xml:space="preserve"> </w:t>
+      </w:r>
+      <w:proofErr w:type="spellStart"/>
+      <w:r>
+        <w:rPr>
+          <w:lang w:val="de-CH"/>
+        </w:rPr>
+        <w:t>bla</w:t>
+      </w:r>
+      <w:proofErr w:type="spellEnd"/>
+      <w:r>
+        <w:rPr>
+          <w:lang w:val="de-CH"/>
+        </w:rPr>
+        <w:t xml:space="preserve"> </w:t>
+      </w:r>
+      <w:proofErr w:type="spellStart"/>
+      <w:r>
+        <w:rPr>
+          <w:lang w:val="de-CH"/>
+        </w:rPr>
+        <w:t>bla</w:t>
+      </w:r>
+      <w:proofErr w:type="spellEnd"/>
     </w:p>
     <w:p>
       <w:pPr>
@@ -1566,12 +1744,12 @@
       </w:pPr>
     </w:p>
     <w:sectPr>
-      <w:headerReference w:type="even" r:id="rId9"/>
-      <w:headerReference w:type="default" r:id="rId10"/>
-      <w:footerReference w:type="even" r:id="rId11"/>
-      <w:footerReference w:type="default" r:id="rId12"/>
-      <w:headerReference w:type="first" r:id="rId13"/>
-      <w:footerReference w:type="first" r:id="rId14"/>
+      <w:headerReference w:type="even" r:id="rId7"/>
+      <w:headerReference w:type="default" r:id="rId8"/>
+      <w:footerReference w:type="even" r:id="rId9"/>
+      <w:footerReference w:type="default" r:id="rId10"/>
+      <w:headerReference w:type="first" r:id="rId11"/>
+      <w:footerReference w:type="first" r:id="rId12"/>
       <w:pgSz w:w="11906" w:h="16838"/>
       <w:pgMar w:top="1417" w:right="1417" w:bottom="1417" w:left="1417" w:header="708" w:footer="708" w:gutter="0"/>
       <w:cols w:space="708"/>
@@ -1622,9 +1800,11 @@
     <w:pPr>
       <w:pStyle w:val="Pieddepage"/>
     </w:pPr>
+    <w:proofErr w:type="spellStart"/>
     <w:r>
       <w:t>Footer</w:t>
     </w:r>
+    <w:proofErr w:type="spellEnd"/>
     <w:r>
       <w:tab/>
     </w:r>
@@ -1642,7 +1822,21 @@
       <w:rPr>
         <w:highlight w:val="green"/>
       </w:rPr>
-      <w:t xml:space="preserve"> field code="page"</w:t>
+      <w:t xml:space="preserve"> </w:t>
+    </w:r>
+    <w:proofErr w:type="spellStart"/>
+    <w:r>
+      <w:rPr>
+        <w:highlight w:val="green"/>
+      </w:rPr>
+      <w:t>field</w:t>
+    </w:r>
+    <w:proofErr w:type="spellEnd"/>
+    <w:r>
+      <w:rPr>
+        <w:highlight w:val="green"/>
+      </w:rPr>
+      <w:t xml:space="preserve"> code="page"</w:t>
     </w:r>
   </w:p>
 </w:ftr>
@@ -1702,12 +1896,77 @@
         <w:lang w:val="de-CH"/>
       </w:rPr>
     </w:pPr>
+    <w:proofErr w:type="spellStart"/>
     <w:r>
       <w:rPr>
         <w:lang w:val="de-CH"/>
       </w:rPr>
-      <w:t xml:space="preserve">Here is the header for </w:t>
+      <w:t>Here</w:t>
     </w:r>
+    <w:proofErr w:type="spellEnd"/>
+    <w:r>
+      <w:rPr>
+        <w:lang w:val="de-CH"/>
+      </w:rPr>
+      <w:t xml:space="preserve"> </w:t>
+    </w:r>
+    <w:proofErr w:type="spellStart"/>
+    <w:r>
+      <w:rPr>
+        <w:lang w:val="de-CH"/>
+      </w:rPr>
+      <w:t>is</w:t>
+    </w:r>
+    <w:proofErr w:type="spellEnd"/>
+    <w:r>
+      <w:rPr>
+        <w:lang w:val="de-CH"/>
+      </w:rPr>
+      <w:t xml:space="preserve"> </w:t>
+    </w:r>
+    <w:proofErr w:type="spellStart"/>
+    <w:r>
+      <w:rPr>
+        <w:lang w:val="de-CH"/>
+      </w:rPr>
+      <w:t>the</w:t>
+    </w:r>
+    <w:proofErr w:type="spellEnd"/>
+    <w:r>
+      <w:rPr>
+        <w:lang w:val="de-CH"/>
+      </w:rPr>
+      <w:t xml:space="preserve"> </w:t>
+    </w:r>
+    <w:proofErr w:type="spellStart"/>
+    <w:r>
+      <w:rPr>
+        <w:lang w:val="de-CH"/>
+      </w:rPr>
+      <w:t>header</w:t>
+    </w:r>
+    <w:proofErr w:type="spellEnd"/>
+    <w:r>
+      <w:rPr>
+        <w:lang w:val="de-CH"/>
+      </w:rPr>
+      <w:t xml:space="preserve"> </w:t>
+    </w:r>
+    <w:proofErr w:type="spellStart"/>
+    <w:r>
+      <w:rPr>
+        <w:lang w:val="de-CH"/>
+      </w:rPr>
+      <w:t>for</w:t>
+    </w:r>
+    <w:proofErr w:type="spellEnd"/>
+    <w:r>
+      <w:rPr>
+        <w:lang w:val="de-CH"/>
+      </w:rPr>
+      <w:t xml:space="preserve"> </w:t>
+    </w:r>
+    <w:proofErr w:type="spellStart"/>
     <w:r>
       <w:rPr>
         <w:highlight w:val="yellow"/>
@@ -1715,11 +1974,26 @@
       </w:rPr>
       <w:t>foo</w:t>
     </w:r>
+    <w:proofErr w:type="spellEnd"/>
     <w:r>
       <w:rPr>
         <w:lang w:val="de-CH"/>
       </w:rPr>
-      <w:t xml:space="preserve"> and </w:t>
+      <w:t xml:space="preserve"> </w:t>
+    </w:r>
+    <w:proofErr w:type="spellStart"/>
+    <w:r>
+      <w:rPr>
+        <w:lang w:val="de-CH"/>
+      </w:rPr>
+      <w:t>and</w:t>
+    </w:r>
+    <w:proofErr w:type="spellEnd"/>
+    <w:r>
+      <w:rPr>
+        <w:lang w:val="de-CH"/>
+      </w:rPr>
+      <w:t xml:space="preserve"> </w:t>
     </w:r>
     <w:r>
       <w:rPr>

</xml_diff>

<commit_message>
support for barcodes and for metadata
</commit_message>
<xml_diff>
--- a/t/etc/tt2_template.docx
+++ b/t/etc/tt2_template.docx
@@ -3,6 +3,8 @@
 <w:document xmlns:wpc="http://schemas.microsoft.com/office/word/2010/wordprocessingCanvas" xmlns:cx="http://schemas.microsoft.com/office/drawing/2014/chartex" xmlns:cx1="http://schemas.microsoft.com/office/drawing/2015/9/8/chartex" xmlns:mc="http://schemas.openxmlformats.org/markup-compatibility/2006" xmlns:o="urn:schemas-microsoft-com:office:office" xmlns:r="http://schemas.openxmlformats.org/officeDocument/2006/relationships" xmlns:m="http://schemas.openxmlformats.org/officeDocument/2006/math" xmlns:v="urn:schemas-microsoft-com:vml" xmlns:wp14="http://schemas.microsoft.com/office/word/2010/wordprocessingDrawing" xmlns:wp="http://schemas.openxmlformats.org/drawingml/2006/wordprocessingDrawing" xmlns:w10="urn:schemas-microsoft-com:office:word" xmlns:w="http://schemas.openxmlformats.org/wordprocessingml/2006/main" xmlns:w14="http://schemas.microsoft.com/office/word/2010/wordml" xmlns:w15="http://schemas.microsoft.com/office/word/2012/wordml" xmlns:w16se="http://schemas.microsoft.com/office/word/2015/wordml/symex" xmlns:wpg="http://schemas.microsoft.com/office/word/2010/wordprocessingGroup" xmlns:wpi="http://schemas.microsoft.com/office/word/2010/wordprocessingInk" xmlns:wne="http://schemas.microsoft.com/office/word/2006/wordml" xmlns:wps="http://schemas.microsoft.com/office/word/2010/wordprocessingShape" mc:Ignorable="w14 w15 w16se wp14">
   <w:body>
     <w:p>
+      <w:bookmarkStart w:id="0" w:name="_GoBack"/>
+      <w:bookmarkEnd w:id="0"/>
       <w:r>
         <w:rPr>
           <w:highlight w:val="yellow"/>
@@ -1175,8 +1177,6 @@
           <w:lang w:val="de-CH"/>
         </w:rPr>
       </w:pPr>
-      <w:bookmarkStart w:id="0" w:name="_GoBack"/>
-      <w:bookmarkEnd w:id="0"/>
       <w:proofErr w:type="spellStart"/>
       <w:r>
         <w:rPr>

</xml_diff>

<commit_message>
support for INSERT/INCLUDE/PROCESS other .docx fragments; dep on Word::Surgeon 2.06
</commit_message>
<xml_diff>
--- a/t/etc/tt2_template.docx
+++ b/t/etc/tt2_template.docx
@@ -3,43 +3,36 @@
 <w:document xmlns:wpc="http://schemas.microsoft.com/office/word/2010/wordprocessingCanvas" xmlns:cx="http://schemas.microsoft.com/office/drawing/2014/chartex" xmlns:cx1="http://schemas.microsoft.com/office/drawing/2015/9/8/chartex" xmlns:mc="http://schemas.openxmlformats.org/markup-compatibility/2006" xmlns:o="urn:schemas-microsoft-com:office:office" xmlns:r="http://schemas.openxmlformats.org/officeDocument/2006/relationships" xmlns:m="http://schemas.openxmlformats.org/officeDocument/2006/math" xmlns:v="urn:schemas-microsoft-com:vml" xmlns:wp14="http://schemas.microsoft.com/office/word/2010/wordprocessingDrawing" xmlns:wp="http://schemas.openxmlformats.org/drawingml/2006/wordprocessingDrawing" xmlns:w10="urn:schemas-microsoft-com:office:word" xmlns:w="http://schemas.openxmlformats.org/wordprocessingml/2006/main" xmlns:w14="http://schemas.microsoft.com/office/word/2010/wordml" xmlns:w15="http://schemas.microsoft.com/office/word/2012/wordml" xmlns:w16se="http://schemas.microsoft.com/office/word/2015/wordml/symex" xmlns:wpg="http://schemas.microsoft.com/office/word/2010/wordprocessingGroup" xmlns:wpi="http://schemas.microsoft.com/office/word/2010/wordprocessingInk" xmlns:wne="http://schemas.microsoft.com/office/word/2006/wordml" xmlns:wps="http://schemas.microsoft.com/office/word/2010/wordprocessingShape" mc:Ignorable="w14 w15 w16se wp14">
   <w:body>
     <w:p>
-      <w:bookmarkStart w:id="0" w:name="_GoBack"/>
-      <w:bookmarkEnd w:id="0"/>
+      <w:pPr>
+        <w:rPr>
+          <w:lang w:val="en-GB"/>
+        </w:rPr>
+      </w:pPr>
       <w:r>
         <w:rPr>
           <w:highlight w:val="yellow"/>
+          <w:lang w:val="en-GB"/>
         </w:rPr>
         <w:br/>
       </w:r>
       <w:r>
         <w:rPr>
           <w:highlight w:val="green"/>
+          <w:lang w:val="en-GB"/>
         </w:rPr>
         <w:t>WRAPPER</w:t>
       </w:r>
       <w:r>
         <w:rPr>
           <w:highlight w:val="green"/>
-        </w:rPr>
-        <w:t xml:space="preserve"> </w:t>
-      </w:r>
-      <w:proofErr w:type="spellStart"/>
-      <w:r>
-        <w:rPr>
-          <w:highlight w:val="green"/>
-        </w:rPr>
-        <w:t>field</w:t>
-      </w:r>
-      <w:proofErr w:type="spellEnd"/>
-      <w:r>
-        <w:rPr>
-          <w:highlight w:val="green"/>
-        </w:rPr>
-        <w:t xml:space="preserve"> code</w:t>
-      </w:r>
-      <w:r>
-        <w:rPr>
-          <w:highlight w:val="green"/>
+          <w:lang w:val="en-GB"/>
+        </w:rPr>
+        <w:t xml:space="preserve"> field code</w:t>
+      </w:r>
+      <w:r>
+        <w:rPr>
+          <w:highlight w:val="green"/>
+          <w:lang w:val="en-GB"/>
         </w:rPr>
         <w:t>="TOC \o \"1-3\" \h \z \</w:t>
       </w:r>
@@ -47,12 +40,14 @@
       <w:r>
         <w:rPr>
           <w:highlight w:val="green"/>
+          <w:lang w:val="en-GB"/>
         </w:rPr>
         <w:t>u"</w:t>
       </w:r>
       <w:r>
         <w:rPr>
           <w:b/>
+          <w:lang w:val="en-GB"/>
         </w:rPr>
         <w:t>Table</w:t>
       </w:r>
@@ -60,33 +55,22 @@
       <w:r>
         <w:rPr>
           <w:b/>
-        </w:rPr>
-        <w:t xml:space="preserve"> of contents – </w:t>
+          <w:lang w:val="en-GB"/>
+        </w:rPr>
+        <w:t xml:space="preserve"> of contents – press F9 to </w:t>
       </w:r>
       <w:proofErr w:type="spellStart"/>
       <w:r>
         <w:rPr>
           <w:b/>
-        </w:rPr>
-        <w:t>press</w:t>
-      </w:r>
-      <w:proofErr w:type="spellEnd"/>
-      <w:r>
-        <w:rPr>
-          <w:b/>
-        </w:rPr>
-        <w:t xml:space="preserve"> F9 to </w:t>
-      </w:r>
-      <w:proofErr w:type="spellStart"/>
-      <w:r>
-        <w:rPr>
-          <w:b/>
+          <w:lang w:val="en-GB"/>
         </w:rPr>
         <w:t>update</w:t>
       </w:r>
       <w:r>
         <w:rPr>
           <w:highlight w:val="green"/>
+          <w:lang w:val="en-GB"/>
         </w:rPr>
         <w:t>END</w:t>
       </w:r>
@@ -95,268 +79,327 @@
     <w:p>
       <w:pPr>
         <w:pStyle w:val="Titre1"/>
-      </w:pPr>
-      <w:proofErr w:type="spellStart"/>
-      <w:r>
-        <w:t>Testing</w:t>
-      </w:r>
-      <w:proofErr w:type="spellEnd"/>
-      <w:r>
-        <w:t xml:space="preserve"> </w:t>
-      </w:r>
-      <w:proofErr w:type="spellStart"/>
-      <w:r>
-        <w:t>templates</w:t>
-      </w:r>
-      <w:proofErr w:type="spellEnd"/>
-    </w:p>
-    <w:p/>
-    <w:p>
-      <w:r>
-        <w:t xml:space="preserve">Hello, </w:t>
-      </w:r>
-      <w:proofErr w:type="spellStart"/>
-      <w:r>
-        <w:rPr>
-          <w:highlight w:val="yellow"/>
-        </w:rPr>
-        <w:t>foo</w:t>
-      </w:r>
-      <w:proofErr w:type="spellEnd"/>
+        <w:rPr>
+          <w:lang w:val="en-GB"/>
+        </w:rPr>
+      </w:pPr>
+      <w:r>
+        <w:rPr>
+          <w:lang w:val="en-GB"/>
+        </w:rPr>
+        <w:t>Testing templates</w:t>
+      </w:r>
     </w:p>
     <w:p>
-      <w:r>
-        <w:t xml:space="preserve">This </w:t>
-      </w:r>
-      <w:proofErr w:type="spellStart"/>
-      <w:r>
-        <w:t>is</w:t>
-      </w:r>
-      <w:proofErr w:type="spellEnd"/>
-      <w:r>
-        <w:t xml:space="preserve"> a </w:t>
-      </w:r>
-      <w:proofErr w:type="spellStart"/>
-      <w:r>
-        <w:t>nice</w:t>
-      </w:r>
-      <w:proofErr w:type="spellEnd"/>
-      <w:r>
-        <w:t xml:space="preserve"> </w:t>
-      </w:r>
-      <w:proofErr w:type="spellStart"/>
-      <w:r>
-        <w:t>template</w:t>
-      </w:r>
-      <w:proofErr w:type="spellEnd"/>
-      <w:r>
-        <w:t xml:space="preserve"> for </w:t>
-      </w:r>
-      <w:proofErr w:type="spellStart"/>
-      <w:r>
-        <w:rPr>
-          <w:highlight w:val="yellow"/>
-        </w:rPr>
-        <w:t>foo</w:t>
-      </w:r>
-      <w:proofErr w:type="spellEnd"/>
-      <w:r>
-        <w:t xml:space="preserve"> and </w:t>
-      </w:r>
-      <w:r>
-        <w:rPr>
-          <w:highlight w:val="yellow"/>
-        </w:rPr>
-        <w:t>bar</w:t>
-      </w:r>
-      <w:r>
-        <w:t>.</w:t>
-      </w:r>
+      <w:pPr>
+        <w:rPr>
+          <w:lang w:val="en-GB"/>
+        </w:rPr>
+      </w:pPr>
     </w:p>
     <w:p>
-      <w:proofErr w:type="spellStart"/>
-      <w:r>
-        <w:t>Here</w:t>
-      </w:r>
-      <w:proofErr w:type="spellEnd"/>
-      <w:r>
+      <w:pPr>
+        <w:rPr>
+          <w:lang w:val="en-GB"/>
+        </w:rPr>
+      </w:pPr>
+      <w:r>
+        <w:rPr>
+          <w:lang w:val="en-GB"/>
+        </w:rPr>
+        <w:t xml:space="preserve">Hello, </w:t>
+      </w:r>
+      <w:r>
+        <w:rPr>
+          <w:highlight w:val="yellow"/>
+          <w:lang w:val="en-GB"/>
+        </w:rPr>
+        <w:t>foo</w:t>
+      </w:r>
+    </w:p>
+    <w:p>
+      <w:pPr>
+        <w:rPr>
+          <w:lang w:val="en-GB"/>
+        </w:rPr>
+      </w:pPr>
+      <w:r>
+        <w:rPr>
+          <w:lang w:val="en-GB"/>
+        </w:rPr>
+        <w:t xml:space="preserve">This is a nice template for </w:t>
+      </w:r>
+      <w:r>
+        <w:rPr>
+          <w:highlight w:val="yellow"/>
+          <w:lang w:val="en-GB"/>
+        </w:rPr>
+        <w:t>foo</w:t>
+      </w:r>
+      <w:r>
+        <w:rPr>
+          <w:lang w:val="en-GB"/>
+        </w:rPr>
+        <w:t xml:space="preserve"> and </w:t>
+      </w:r>
+      <w:r>
+        <w:rPr>
+          <w:highlight w:val="yellow"/>
+          <w:lang w:val="en-GB"/>
+        </w:rPr>
+        <w:t>bar</w:t>
+      </w:r>
+      <w:r>
+        <w:rPr>
+          <w:lang w:val="en-GB"/>
+        </w:rPr>
+        <w:t>.</w:t>
+      </w:r>
+    </w:p>
+    <w:p>
+      <w:pPr>
+        <w:rPr>
+          <w:lang w:val="en-GB"/>
+        </w:rPr>
+      </w:pPr>
+      <w:r>
+        <w:rPr>
+          <w:lang w:val="en-GB"/>
+        </w:rPr>
+        <w:t xml:space="preserve">Here </w:t>
+      </w:r>
+      <w:r>
+        <w:rPr>
+          <w:lang w:val="en-GB"/>
+        </w:rPr>
+        <w:t xml:space="preserve">are links </w:t>
+      </w:r>
+      <w:proofErr w:type="gramStart"/>
+      <w:r>
+        <w:rPr>
+          <w:lang w:val="en-GB"/>
+        </w:rPr>
+        <w:t xml:space="preserve">to </w:t>
+      </w:r>
+      <w:r>
+        <w:rPr>
+          <w:lang w:val="en-GB"/>
+        </w:rPr>
         <w:t xml:space="preserve"> </w:t>
       </w:r>
       <w:r>
-        <w:t xml:space="preserve">are links </w:t>
-      </w:r>
-      <w:proofErr w:type="gramStart"/>
-      <w:r>
-        <w:t xml:space="preserve">to </w:t>
-      </w:r>
-      <w:r>
+        <w:rPr>
+          <w:highlight w:val="green"/>
+          <w:lang w:val="en-GB"/>
+        </w:rPr>
+        <w:t>W</w:t>
+      </w:r>
+      <w:r>
+        <w:rPr>
+          <w:highlight w:val="green"/>
+          <w:lang w:val="en-GB"/>
+        </w:rPr>
+        <w:t>RAPPER</w:t>
+      </w:r>
+      <w:proofErr w:type="gramEnd"/>
+      <w:r>
+        <w:rPr>
+          <w:highlight w:val="green"/>
+          <w:lang w:val="en-GB"/>
+        </w:rPr>
         <w:t xml:space="preserve"> </w:t>
       </w:r>
-      <w:r>
-        <w:rPr>
-          <w:highlight w:val="green"/>
-        </w:rPr>
-        <w:t>W</w:t>
-      </w:r>
-      <w:r>
-        <w:rPr>
-          <w:highlight w:val="green"/>
-        </w:rPr>
-        <w:t>RAPPER</w:t>
-      </w:r>
-      <w:proofErr w:type="gramEnd"/>
-      <w:r>
-        <w:rPr>
-          <w:highlight w:val="green"/>
+      <w:proofErr w:type="spellStart"/>
+      <w:r>
+        <w:rPr>
+          <w:highlight w:val="green"/>
+          <w:lang w:val="en-GB"/>
+        </w:rPr>
+        <w:t>link_to_</w:t>
+      </w:r>
+      <w:r>
+        <w:rPr>
+          <w:highlight w:val="green"/>
+          <w:lang w:val="en-GB"/>
+        </w:rPr>
+        <w:t>bookmark</w:t>
+      </w:r>
+      <w:proofErr w:type="spellEnd"/>
+      <w:r>
+        <w:rPr>
+          <w:highlight w:val="green"/>
+          <w:lang w:val="en-GB"/>
         </w:rPr>
         <w:t xml:space="preserve"> </w:t>
       </w:r>
-      <w:proofErr w:type="spellStart"/>
-      <w:r>
-        <w:rPr>
-          <w:highlight w:val="green"/>
-        </w:rPr>
-        <w:t>link_to_</w:t>
-      </w:r>
-      <w:r>
-        <w:rPr>
-          <w:highlight w:val="green"/>
-        </w:rPr>
-        <w:t>bookmark</w:t>
-      </w:r>
-      <w:proofErr w:type="spellEnd"/>
-      <w:r>
-        <w:rPr>
-          <w:highlight w:val="green"/>
-        </w:rPr>
-        <w:t xml:space="preserve"> </w:t>
-      </w:r>
-      <w:proofErr w:type="spellStart"/>
-      <w:r>
-        <w:rPr>
-          <w:highlight w:val="green"/>
-        </w:rPr>
-        <w:t>name</w:t>
-      </w:r>
-      <w:proofErr w:type="spellEnd"/>
-      <w:r>
-        <w:rPr>
-          <w:highlight w:val="green"/>
-        </w:rPr>
-        <w:t>="bkm</w:t>
-      </w:r>
-      <w:r>
-        <w:rPr>
-          <w:highlight w:val="green"/>
+      <w:r>
+        <w:rPr>
+          <w:highlight w:val="green"/>
+          <w:lang w:val="en-GB"/>
+        </w:rPr>
+        <w:t>name="bkm</w:t>
+      </w:r>
+      <w:r>
+        <w:rPr>
+          <w:highlight w:val="green"/>
+          <w:lang w:val="en-GB"/>
         </w:rPr>
         <w:t>1</w:t>
       </w:r>
       <w:r>
         <w:rPr>
           <w:highlight w:val="green"/>
+          <w:lang w:val="en-GB"/>
         </w:rPr>
         <w:t>"</w:t>
       </w:r>
       <w:r>
         <w:rPr>
           <w:highlight w:val="green"/>
-        </w:rPr>
-        <w:t xml:space="preserve"> </w:t>
-      </w:r>
-      <w:proofErr w:type="spellStart"/>
-      <w:r>
-        <w:rPr>
-          <w:highlight w:val="green"/>
-        </w:rPr>
-        <w:t>tooltip</w:t>
-      </w:r>
-      <w:proofErr w:type="spellEnd"/>
-      <w:r>
-        <w:rPr>
-          <w:highlight w:val="green"/>
-        </w:rPr>
-        <w:t>="</w:t>
-      </w:r>
-      <w:proofErr w:type="spellStart"/>
-      <w:r>
-        <w:rPr>
-          <w:highlight w:val="green"/>
-        </w:rPr>
-        <w:t>yes</w:t>
-      </w:r>
-      <w:proofErr w:type="spellEnd"/>
-      <w:r>
-        <w:rPr>
-          <w:highlight w:val="green"/>
-        </w:rPr>
-        <w:t xml:space="preserve"> </w:t>
-      </w:r>
-      <w:proofErr w:type="spellStart"/>
-      <w:r>
-        <w:rPr>
-          <w:highlight w:val="green"/>
-        </w:rPr>
-        <w:t>you</w:t>
-      </w:r>
-      <w:proofErr w:type="spellEnd"/>
-      <w:r>
-        <w:rPr>
-          <w:highlight w:val="green"/>
-        </w:rPr>
-        <w:t xml:space="preserve"> </w:t>
-      </w:r>
-      <w:proofErr w:type="spellStart"/>
-      <w:r>
-        <w:rPr>
-          <w:highlight w:val="green"/>
-        </w:rPr>
-        <w:t>can</w:t>
-      </w:r>
-      <w:proofErr w:type="spellEnd"/>
-      <w:r>
-        <w:rPr>
-          <w:highlight w:val="green"/>
-        </w:rPr>
-        <w:t xml:space="preserve"> </w:t>
-      </w:r>
-      <w:proofErr w:type="spellStart"/>
-      <w:r>
-        <w:rPr>
-          <w:highlight w:val="green"/>
-        </w:rPr>
-        <w:t>click</w:t>
-      </w:r>
-      <w:r>
-        <w:rPr>
-          <w:highlight w:val="green"/>
+          <w:lang w:val="en-GB"/>
+        </w:rPr>
+        <w:t xml:space="preserve"> tooltip="yes you can </w:t>
+      </w:r>
+      <w:proofErr w:type="spellStart"/>
+      <w:r>
+        <w:rPr>
+          <w:highlight w:val="green"/>
+          <w:lang w:val="en-GB"/>
+        </w:rPr>
+        <w:t>click"</w:t>
+      </w:r>
+      <w:r>
+        <w:rPr>
+          <w:rStyle w:val="Lienhypertexte"/>
+          <w:lang w:val="en-GB"/>
+        </w:rPr>
+        <w:t>first</w:t>
+      </w:r>
+      <w:r>
+        <w:rPr>
+          <w:highlight w:val="green"/>
+          <w:lang w:val="en-GB"/>
+        </w:rPr>
+        <w:t>E</w:t>
+      </w:r>
+      <w:r>
+        <w:rPr>
+          <w:highlight w:val="green"/>
+          <w:lang w:val="en-GB"/>
+        </w:rPr>
+        <w:t>ND</w:t>
+      </w:r>
+      <w:proofErr w:type="spellEnd"/>
+      <w:r>
+        <w:rPr>
+          <w:lang w:val="en-GB"/>
+        </w:rPr>
+        <w:t xml:space="preserve"> and to  </w:t>
+      </w:r>
+      <w:r>
+        <w:rPr>
+          <w:highlight w:val="green"/>
+          <w:lang w:val="en-GB"/>
+        </w:rPr>
+        <w:t xml:space="preserve">WRAPPER </w:t>
+      </w:r>
+      <w:proofErr w:type="spellStart"/>
+      <w:r>
+        <w:rPr>
+          <w:highlight w:val="green"/>
+          <w:lang w:val="en-GB"/>
+        </w:rPr>
+        <w:t>link_to_bookmark</w:t>
+      </w:r>
+      <w:proofErr w:type="spellEnd"/>
+      <w:r>
+        <w:rPr>
+          <w:highlight w:val="green"/>
+          <w:lang w:val="en-GB"/>
+        </w:rPr>
+        <w:t xml:space="preserve"> name="bkm2"</w:t>
+      </w:r>
+      <w:r>
+        <w:rPr>
+          <w:rStyle w:val="Lienhypertexte"/>
+          <w:lang w:val="en-GB"/>
+        </w:rPr>
+        <w:t>second</w:t>
+      </w:r>
+      <w:r>
+        <w:rPr>
+          <w:highlight w:val="green"/>
+          <w:lang w:val="en-GB"/>
+        </w:rPr>
+        <w:t>END</w:t>
+      </w:r>
+      <w:r>
+        <w:rPr>
+          <w:lang w:val="en-GB"/>
+        </w:rPr>
+        <w:t xml:space="preserve">, </w:t>
+      </w:r>
+      <w:r>
+        <w:rPr>
+          <w:highlight w:val="green"/>
+          <w:lang w:val="en-GB"/>
+        </w:rPr>
+        <w:t xml:space="preserve">WRAPPER </w:t>
+      </w:r>
+      <w:proofErr w:type="spellStart"/>
+      <w:r>
+        <w:rPr>
+          <w:highlight w:val="green"/>
+          <w:lang w:val="en-GB"/>
+        </w:rPr>
+        <w:t>link_to_bookmark</w:t>
+      </w:r>
+      <w:proofErr w:type="spellEnd"/>
+      <w:r>
+        <w:rPr>
+          <w:highlight w:val="green"/>
+          <w:lang w:val="en-GB"/>
+        </w:rPr>
+        <w:t xml:space="preserve"> name="bkm</w:t>
+      </w:r>
+      <w:r>
+        <w:rPr>
+          <w:highlight w:val="green"/>
+          <w:lang w:val="en-GB"/>
+        </w:rPr>
+        <w:t>3</w:t>
+      </w:r>
+      <w:r>
+        <w:rPr>
+          <w:highlight w:val="green"/>
+          <w:lang w:val="en-GB"/>
         </w:rPr>
         <w:t>"</w:t>
       </w:r>
       <w:r>
         <w:rPr>
           <w:rStyle w:val="Lienhypertexte"/>
-        </w:rPr>
-        <w:t>first</w:t>
-      </w:r>
-      <w:r>
-        <w:rPr>
-          <w:highlight w:val="green"/>
-        </w:rPr>
-        <w:t>E</w:t>
-      </w:r>
-      <w:r>
-        <w:rPr>
-          <w:highlight w:val="green"/>
-        </w:rPr>
-        <w:t>ND</w:t>
-      </w:r>
-      <w:proofErr w:type="spellEnd"/>
-      <w:r>
-        <w:t xml:space="preserve"> and to  </w:t>
-      </w:r>
-      <w:r>
-        <w:rPr>
-          <w:highlight w:val="green"/>
+          <w:lang w:val="en-GB"/>
+        </w:rPr>
+        <w:t>third</w:t>
+      </w:r>
+      <w:r>
+        <w:rPr>
+          <w:highlight w:val="green"/>
+          <w:lang w:val="en-GB"/>
+        </w:rPr>
+        <w:t>END</w:t>
+      </w:r>
+      <w:r>
+        <w:rPr>
+          <w:lang w:val="en-GB"/>
+        </w:rPr>
+        <w:t xml:space="preserve"> AND </w:t>
+      </w:r>
+      <w:r>
+        <w:rPr>
+          <w:highlight w:val="green"/>
+          <w:lang w:val="en-GB"/>
         </w:rPr>
         <w:t xml:space="preserve">WRAPPER </w:t>
       </w:r>
@@ -364,6 +407,7 @@
       <w:r>
         <w:rPr>
           <w:highlight w:val="green"/>
+          <w:lang w:val="en-GB"/>
         </w:rPr>
         <w:t>link_to_bookmark</w:t>
       </w:r>
@@ -371,167 +415,29 @@
       <w:r>
         <w:rPr>
           <w:highlight w:val="green"/>
-        </w:rPr>
-        <w:t xml:space="preserve"> </w:t>
-      </w:r>
-      <w:proofErr w:type="spellStart"/>
-      <w:r>
-        <w:rPr>
-          <w:highlight w:val="green"/>
-        </w:rPr>
-        <w:t>name</w:t>
-      </w:r>
-      <w:proofErr w:type="spellEnd"/>
-      <w:r>
-        <w:rPr>
-          <w:highlight w:val="green"/>
-        </w:rPr>
-        <w:t>="bkm2"</w:t>
+          <w:lang w:val="en-GB"/>
+        </w:rPr>
+        <w:t xml:space="preserve"> name="bkm4"</w:t>
       </w:r>
       <w:r>
         <w:rPr>
           <w:rStyle w:val="Lienhypertexte"/>
-        </w:rPr>
-        <w:t>second</w:t>
-      </w:r>
-      <w:r>
-        <w:rPr>
-          <w:highlight w:val="green"/>
+          <w:lang w:val="en-GB"/>
+        </w:rPr>
+        <w:t>fourth</w:t>
+      </w:r>
+      <w:r>
+        <w:rPr>
+          <w:highlight w:val="green"/>
+          <w:lang w:val="en-GB"/>
         </w:rPr>
         <w:t>END</w:t>
       </w:r>
       <w:r>
-        <w:t xml:space="preserve">, </w:t>
-      </w:r>
-      <w:r>
-        <w:rPr>
-          <w:highlight w:val="green"/>
-        </w:rPr>
-        <w:t xml:space="preserve">WRAPPER </w:t>
-      </w:r>
-      <w:proofErr w:type="spellStart"/>
-      <w:r>
-        <w:rPr>
-          <w:highlight w:val="green"/>
-        </w:rPr>
-        <w:t>link_to_bookmark</w:t>
-      </w:r>
-      <w:proofErr w:type="spellEnd"/>
-      <w:r>
-        <w:rPr>
-          <w:highlight w:val="green"/>
-        </w:rPr>
-        <w:t xml:space="preserve"> </w:t>
-      </w:r>
-      <w:proofErr w:type="spellStart"/>
-      <w:r>
-        <w:rPr>
-          <w:highlight w:val="green"/>
-        </w:rPr>
-        <w:t>name</w:t>
-      </w:r>
-      <w:proofErr w:type="spellEnd"/>
-      <w:r>
-        <w:rPr>
-          <w:highlight w:val="green"/>
-        </w:rPr>
-        <w:t>="bkm</w:t>
-      </w:r>
-      <w:r>
-        <w:rPr>
-          <w:highlight w:val="green"/>
-        </w:rPr>
-        <w:t>3</w:t>
-      </w:r>
-      <w:r>
-        <w:rPr>
-          <w:highlight w:val="green"/>
-        </w:rPr>
-        <w:t>"</w:t>
-      </w:r>
-      <w:r>
-        <w:rPr>
-          <w:rStyle w:val="Lienhypertexte"/>
-        </w:rPr>
-        <w:t>third</w:t>
-      </w:r>
-      <w:r>
-        <w:rPr>
-          <w:highlight w:val="green"/>
-        </w:rPr>
-        <w:t>END</w:t>
-      </w:r>
-      <w:r>
-        <w:t xml:space="preserve"> AND </w:t>
-      </w:r>
-      <w:r>
-        <w:rPr>
-          <w:highlight w:val="green"/>
-        </w:rPr>
-        <w:t xml:space="preserve">WRAPPER </w:t>
-      </w:r>
-      <w:proofErr w:type="spellStart"/>
-      <w:r>
-        <w:rPr>
-          <w:highlight w:val="green"/>
-        </w:rPr>
-        <w:t>link_to_bookmark</w:t>
-      </w:r>
-      <w:proofErr w:type="spellEnd"/>
-      <w:r>
-        <w:rPr>
-          <w:highlight w:val="green"/>
-        </w:rPr>
-        <w:t xml:space="preserve"> </w:t>
-      </w:r>
-      <w:proofErr w:type="spellStart"/>
-      <w:r>
-        <w:rPr>
-          <w:highlight w:val="green"/>
-        </w:rPr>
-        <w:t>name</w:t>
-      </w:r>
-      <w:proofErr w:type="spellEnd"/>
-      <w:r>
-        <w:rPr>
-          <w:highlight w:val="green"/>
-        </w:rPr>
-        <w:t>="bkm</w:t>
-      </w:r>
-      <w:r>
-        <w:rPr>
-          <w:highlight w:val="green"/>
-        </w:rPr>
-        <w:t>4</w:t>
-      </w:r>
-      <w:r>
-        <w:rPr>
-          <w:highlight w:val="green"/>
-        </w:rPr>
-        <w:t>"</w:t>
-      </w:r>
-      <w:r>
-        <w:rPr>
-          <w:rStyle w:val="Lienhypertexte"/>
-        </w:rPr>
-        <w:t>fourth</w:t>
-      </w:r>
-      <w:r>
-        <w:rPr>
-          <w:highlight w:val="green"/>
-        </w:rPr>
-        <w:t>END</w:t>
-      </w:r>
-      <w:r>
-        <w:t xml:space="preserve"> bookmarks in last </w:t>
-      </w:r>
-      <w:proofErr w:type="spellStart"/>
-      <w:r>
-        <w:t>paragraph</w:t>
-      </w:r>
-      <w:proofErr w:type="spellEnd"/>
-      <w:r>
-        <w:t>.</w:t>
+        <w:rPr>
+          <w:lang w:val="en-GB"/>
+        </w:rPr>
+        <w:t xml:space="preserve"> bookmarks in last paragraph.</w:t>
       </w:r>
     </w:p>
     <w:p>
@@ -593,7 +499,43 @@
       </w:r>
       <w:proofErr w:type="spellEnd"/>
     </w:p>
-    <w:p/>
+    <w:p>
+      <w:pPr>
+        <w:rPr>
+          <w:lang w:val="en-GB"/>
+        </w:rPr>
+      </w:pPr>
+      <w:r>
+        <w:rPr>
+          <w:highlight w:val="green"/>
+          <w:lang w:val="en-GB"/>
+        </w:rPr>
+        <w:t>PROCESS</w:t>
+      </w:r>
+      <w:r>
+        <w:rPr>
+          <w:highlight w:val="green"/>
+          <w:lang w:val="en-GB"/>
+        </w:rPr>
+        <w:t xml:space="preserve"> </w:t>
+      </w:r>
+      <w:bookmarkStart w:id="0" w:name="_GoBack"/>
+      <w:bookmarkEnd w:id="0"/>
+      <w:r>
+        <w:rPr>
+          <w:highlight w:val="green"/>
+          <w:lang w:val="en-GB"/>
+        </w:rPr>
+        <w:t>inserted_doc.docx | none</w:t>
+      </w:r>
+    </w:p>
+    <w:p>
+      <w:pPr>
+        <w:rPr>
+          <w:lang w:val="en-GB"/>
+        </w:rPr>
+      </w:pPr>
+    </w:p>
     <w:p>
       <w:r>
         <w:t xml:space="preserve">And </w:t>
@@ -725,13 +667,13 @@
     <w:p>
       <w:pPr>
         <w:rPr>
-          <w:lang w:val="de-CH"/>
-        </w:rPr>
-      </w:pPr>
-      <w:r>
-        <w:rPr>
-          <w:highlight w:val="green"/>
-          <w:lang w:val="de-CH"/>
+          <w:lang w:val="en-GB"/>
+        </w:rPr>
+      </w:pPr>
+      <w:r>
+        <w:rPr>
+          <w:highlight w:val="green"/>
+          <w:lang w:val="en-GB"/>
         </w:rPr>
         <w:t xml:space="preserve">FOREACH </w:t>
       </w:r>
@@ -739,7 +681,7 @@
       <w:r>
         <w:rPr>
           <w:highlight w:val="green"/>
-          <w:lang w:val="de-CH"/>
+          <w:lang w:val="en-GB"/>
         </w:rPr>
         <w:t>num</w:t>
       </w:r>
@@ -747,51 +689,35 @@
       <w:r>
         <w:rPr>
           <w:highlight w:val="green"/>
-          <w:lang w:val="de-CH"/>
+          <w:lang w:val="en-GB"/>
         </w:rPr>
         <w:t xml:space="preserve"> IN </w:t>
       </w:r>
       <w:r>
         <w:rPr>
           <w:highlight w:val="green"/>
-          <w:lang w:val="de-CH"/>
+          <w:lang w:val="en-GB"/>
         </w:rPr>
         <w:t xml:space="preserve">[ </w:t>
       </w:r>
       <w:r>
         <w:rPr>
           <w:highlight w:val="green"/>
-          <w:lang w:val="de-CH"/>
-        </w:rPr>
-        <w:t>1</w:t>
-      </w:r>
-      <w:proofErr w:type="gramStart"/>
-      <w:r>
-        <w:rPr>
-          <w:highlight w:val="green"/>
-          <w:lang w:val="de-CH"/>
-        </w:rPr>
-        <w:t xml:space="preserve"> ..</w:t>
-      </w:r>
-      <w:proofErr w:type="gramEnd"/>
-      <w:r>
-        <w:rPr>
-          <w:highlight w:val="green"/>
-          <w:lang w:val="de-CH"/>
-        </w:rPr>
-        <w:t xml:space="preserve"> 5 </w:t>
-      </w:r>
-      <w:r>
-        <w:rPr>
-          <w:highlight w:val="green"/>
-          <w:lang w:val="de-CH"/>
+          <w:lang w:val="en-GB"/>
+        </w:rPr>
+        <w:t xml:space="preserve">1 .. 5 </w:t>
+      </w:r>
+      <w:r>
+        <w:rPr>
+          <w:highlight w:val="green"/>
+          <w:lang w:val="en-GB"/>
         </w:rPr>
         <w:t>] ;</w:t>
       </w:r>
       <w:r>
         <w:rPr>
           <w:highlight w:val="green"/>
-          <w:lang w:val="de-CH"/>
+          <w:lang w:val="en-GB"/>
         </w:rPr>
         <w:br/>
         <w:t xml:space="preserve">    </w:t>
@@ -799,14 +725,14 @@
       <w:r>
         <w:rPr>
           <w:highlight w:val="green"/>
-          <w:lang w:val="de-CH"/>
+          <w:lang w:val="en-GB"/>
         </w:rPr>
         <w:t xml:space="preserve">GET </w:t>
       </w:r>
       <w:r>
         <w:rPr>
           <w:highlight w:val="green"/>
-          <w:lang w:val="de-CH"/>
+          <w:lang w:val="en-GB"/>
         </w:rPr>
         <w:t>"&lt;</w:t>
       </w:r>
@@ -814,7 +740,7 @@
       <w:r>
         <w:rPr>
           <w:highlight w:val="green"/>
-          <w:lang w:val="de-CH"/>
+          <w:lang w:val="en-GB"/>
         </w:rPr>
         <w:t>w:p</w:t>
       </w:r>
@@ -822,7 +748,7 @@
       <w:r>
         <w:rPr>
           <w:highlight w:val="green"/>
-          <w:lang w:val="de-CH"/>
+          <w:lang w:val="en-GB"/>
         </w:rPr>
         <w:t>&gt;&lt;</w:t>
       </w:r>
@@ -830,7 +756,7 @@
       <w:r>
         <w:rPr>
           <w:highlight w:val="green"/>
-          <w:lang w:val="de-CH"/>
+          <w:lang w:val="en-GB"/>
         </w:rPr>
         <w:t>w:r</w:t>
       </w:r>
@@ -838,7 +764,7 @@
       <w:r>
         <w:rPr>
           <w:highlight w:val="green"/>
-          <w:lang w:val="de-CH"/>
+          <w:lang w:val="en-GB"/>
         </w:rPr>
         <w:t>&gt;&lt;</w:t>
       </w:r>
@@ -846,7 +772,7 @@
       <w:r>
         <w:rPr>
           <w:highlight w:val="green"/>
-          <w:lang w:val="de-CH"/>
+          <w:lang w:val="en-GB"/>
         </w:rPr>
         <w:t>w:t</w:t>
       </w:r>
@@ -854,79 +780,29 @@
       <w:r>
         <w:rPr>
           <w:highlight w:val="green"/>
-          <w:lang w:val="de-CH"/>
-        </w:rPr>
-        <w:t>&gt;</w:t>
-      </w:r>
-      <w:proofErr w:type="spellStart"/>
-      <w:r>
-        <w:rPr>
-          <w:highlight w:val="green"/>
-          <w:lang w:val="de-CH"/>
-        </w:rPr>
-        <w:t>Here</w:t>
-      </w:r>
-      <w:proofErr w:type="spellEnd"/>
-      <w:r>
-        <w:rPr>
-          <w:highlight w:val="green"/>
-          <w:lang w:val="de-CH"/>
-        </w:rPr>
-        <w:t xml:space="preserve"> </w:t>
-      </w:r>
-      <w:proofErr w:type="spellStart"/>
-      <w:r>
-        <w:rPr>
-          <w:highlight w:val="green"/>
-          <w:lang w:val="de-CH"/>
-        </w:rPr>
-        <w:t>is</w:t>
-      </w:r>
-      <w:proofErr w:type="spellEnd"/>
-      <w:r>
-        <w:rPr>
-          <w:highlight w:val="green"/>
-          <w:lang w:val="de-CH"/>
-        </w:rPr>
-        <w:t xml:space="preserve"> </w:t>
-      </w:r>
-      <w:proofErr w:type="spellStart"/>
-      <w:r>
-        <w:rPr>
-          <w:highlight w:val="green"/>
-          <w:lang w:val="de-CH"/>
-        </w:rPr>
-        <w:t>computed</w:t>
-      </w:r>
-      <w:proofErr w:type="spellEnd"/>
-      <w:r>
-        <w:rPr>
-          <w:highlight w:val="green"/>
-          <w:lang w:val="de-CH"/>
-        </w:rPr>
-        <w:t xml:space="preserve"> </w:t>
-      </w:r>
-      <w:proofErr w:type="spellStart"/>
-      <w:r>
-        <w:rPr>
-          <w:highlight w:val="green"/>
-          <w:lang w:val="de-CH"/>
-        </w:rPr>
-        <w:t>paragraph</w:t>
-      </w:r>
-      <w:proofErr w:type="spellEnd"/>
-      <w:r>
-        <w:rPr>
-          <w:highlight w:val="green"/>
-          <w:lang w:val="de-CH"/>
-        </w:rPr>
-        <w:t xml:space="preserve"> N° " _ </w:t>
-      </w:r>
-      <w:proofErr w:type="spellStart"/>
-      <w:r>
-        <w:rPr>
-          <w:highlight w:val="green"/>
-          <w:lang w:val="de-CH"/>
+          <w:lang w:val="en-GB"/>
+        </w:rPr>
+        <w:t xml:space="preserve">&gt;Here is </w:t>
+      </w:r>
+      <w:r>
+        <w:rPr>
+          <w:highlight w:val="green"/>
+          <w:lang w:val="en-GB"/>
+        </w:rPr>
+        <w:t xml:space="preserve">computed </w:t>
+      </w:r>
+      <w:r>
+        <w:rPr>
+          <w:highlight w:val="green"/>
+          <w:lang w:val="en-GB"/>
+        </w:rPr>
+        <w:t xml:space="preserve">paragraph N° " _ </w:t>
+      </w:r>
+      <w:proofErr w:type="spellStart"/>
+      <w:r>
+        <w:rPr>
+          <w:highlight w:val="green"/>
+          <w:lang w:val="en-GB"/>
         </w:rPr>
         <w:t>num</w:t>
       </w:r>
@@ -934,7 +810,7 @@
       <w:r>
         <w:rPr>
           <w:highlight w:val="green"/>
-          <w:lang w:val="de-CH"/>
+          <w:lang w:val="en-GB"/>
         </w:rPr>
         <w:t xml:space="preserve"> _ "&lt;/</w:t>
       </w:r>
@@ -942,7 +818,7 @@
       <w:r>
         <w:rPr>
           <w:highlight w:val="green"/>
-          <w:lang w:val="de-CH"/>
+          <w:lang w:val="en-GB"/>
         </w:rPr>
         <w:t>w:t</w:t>
       </w:r>
@@ -950,7 +826,7 @@
       <w:r>
         <w:rPr>
           <w:highlight w:val="green"/>
-          <w:lang w:val="de-CH"/>
+          <w:lang w:val="en-GB"/>
         </w:rPr>
         <w:t>&gt;&lt;/</w:t>
       </w:r>
@@ -958,7 +834,7 @@
       <w:r>
         <w:rPr>
           <w:highlight w:val="green"/>
-          <w:lang w:val="de-CH"/>
+          <w:lang w:val="en-GB"/>
         </w:rPr>
         <w:t>w:r</w:t>
       </w:r>
@@ -966,7 +842,7 @@
       <w:r>
         <w:rPr>
           <w:highlight w:val="green"/>
-          <w:lang w:val="de-CH"/>
+          <w:lang w:val="en-GB"/>
         </w:rPr>
         <w:t>&gt;&lt;/</w:t>
       </w:r>
@@ -974,7 +850,7 @@
       <w:r>
         <w:rPr>
           <w:highlight w:val="green"/>
-          <w:lang w:val="de-CH"/>
+          <w:lang w:val="en-GB"/>
         </w:rPr>
         <w:t>w:p</w:t>
       </w:r>
@@ -982,37 +858,28 @@
       <w:r>
         <w:rPr>
           <w:highlight w:val="green"/>
-          <w:lang w:val="de-CH"/>
+          <w:lang w:val="en-GB"/>
         </w:rPr>
         <w:t>&gt;"</w:t>
       </w:r>
       <w:r>
         <w:rPr>
           <w:highlight w:val="green"/>
-          <w:lang w:val="de-CH"/>
-        </w:rPr>
-        <w:t xml:space="preserve"> | </w:t>
-      </w:r>
-      <w:proofErr w:type="spellStart"/>
-      <w:r>
-        <w:rPr>
-          <w:highlight w:val="green"/>
-          <w:lang w:val="de-CH"/>
-        </w:rPr>
-        <w:t>none</w:t>
-      </w:r>
-      <w:proofErr w:type="spellEnd"/>
-      <w:r>
-        <w:rPr>
-          <w:highlight w:val="green"/>
-          <w:lang w:val="de-CH"/>
+          <w:lang w:val="en-GB"/>
+        </w:rPr>
+        <w:t xml:space="preserve"> | none</w:t>
+      </w:r>
+      <w:r>
+        <w:rPr>
+          <w:highlight w:val="green"/>
+          <w:lang w:val="en-GB"/>
         </w:rPr>
         <w:t>;</w:t>
       </w:r>
       <w:r>
         <w:rPr>
           <w:highlight w:val="green"/>
-          <w:lang w:val="de-CH"/>
+          <w:lang w:val="en-GB"/>
         </w:rPr>
         <w:br/>
         <w:t>END ; # FOREACH</w:t>
@@ -1021,7 +888,7 @@
     <w:p>
       <w:pPr>
         <w:rPr>
-          <w:lang w:val="de-CH"/>
+          <w:lang w:val="en-GB"/>
         </w:rPr>
       </w:pPr>
     </w:p>
@@ -1029,77 +896,61 @@
       <w:pPr>
         <w:rPr>
           <w:i/>
-        </w:rPr>
-      </w:pPr>
-      <w:proofErr w:type="spellStart"/>
+          <w:lang w:val="en-GB"/>
+        </w:rPr>
+      </w:pPr>
       <w:r>
         <w:rPr>
           <w:i/>
-        </w:rPr>
-        <w:t>Today</w:t>
-      </w:r>
-      <w:proofErr w:type="spellEnd"/>
-      <w:r>
-        <w:rPr>
-          <w:i/>
-        </w:rPr>
-        <w:t xml:space="preserve"> </w:t>
-      </w:r>
-      <w:proofErr w:type="spellStart"/>
-      <w:r>
-        <w:rPr>
-          <w:i/>
-        </w:rPr>
-        <w:t>is</w:t>
-      </w:r>
-      <w:proofErr w:type="spellEnd"/>
-      <w:r>
-        <w:rPr>
-          <w:i/>
-        </w:rPr>
-        <w:t xml:space="preserve"> </w:t>
+          <w:lang w:val="en-GB"/>
+        </w:rPr>
+        <w:t xml:space="preserve">Today is </w:t>
       </w:r>
       <w:r>
         <w:rPr>
           <w:i/>
           <w:highlight w:val="yellow"/>
-        </w:rPr>
-        <w:t xml:space="preserve">PROCESS </w:t>
-      </w:r>
-      <w:proofErr w:type="spellStart"/>
+          <w:lang w:val="en-GB"/>
+        </w:rPr>
+        <w:t>PROCESS field code="</w:t>
+      </w:r>
       <w:r>
         <w:rPr>
           <w:i/>
           <w:highlight w:val="yellow"/>
-        </w:rPr>
-        <w:t>field</w:t>
-      </w:r>
-      <w:proofErr w:type="spellEnd"/>
+          <w:lang w:val="en-GB"/>
+        </w:rPr>
+        <w:t>DATE</w:t>
+      </w:r>
       <w:r>
         <w:rPr>
           <w:i/>
           <w:highlight w:val="yellow"/>
-        </w:rPr>
-        <w:t xml:space="preserve"> code="</w:t>
+          <w:lang w:val="en-GB"/>
+        </w:rPr>
+        <w:t xml:space="preserve"> \</w:t>
       </w:r>
       <w:r>
         <w:rPr>
           <w:i/>
           <w:highlight w:val="yellow"/>
-        </w:rPr>
-        <w:t>DATE</w:t>
+          <w:lang w:val="en-GB"/>
+        </w:rPr>
+        <w:t>\</w:t>
       </w:r>
       <w:r>
         <w:rPr>
           <w:i/>
           <w:highlight w:val="yellow"/>
-        </w:rPr>
-        <w:t xml:space="preserve"> \</w:t>
+          <w:lang w:val="en-GB"/>
+        </w:rPr>
+        <w:t xml:space="preserve">@ </w:t>
       </w:r>
       <w:r>
         <w:rPr>
           <w:i/>
           <w:highlight w:val="yellow"/>
+          <w:lang w:val="en-GB"/>
         </w:rPr>
         <w:t>\</w:t>
       </w:r>
@@ -1107,66 +958,41 @@
         <w:rPr>
           <w:i/>
           <w:highlight w:val="yellow"/>
-        </w:rPr>
-        <w:t xml:space="preserve">@ </w:t>
-      </w:r>
+          <w:lang w:val="en-GB"/>
+        </w:rPr>
+        <w:t xml:space="preserve">"h:mm am/pm, </w:t>
+      </w:r>
+      <w:proofErr w:type="spellStart"/>
       <w:r>
         <w:rPr>
           <w:i/>
           <w:highlight w:val="yellow"/>
-        </w:rPr>
-        <w:t>\</w:t>
-      </w:r>
+          <w:lang w:val="en-GB"/>
+        </w:rPr>
+        <w:t>dddd</w:t>
+      </w:r>
+      <w:proofErr w:type="spellEnd"/>
       <w:r>
         <w:rPr>
           <w:i/>
           <w:highlight w:val="yellow"/>
-        </w:rPr>
-        <w:t xml:space="preserve">"h:mm </w:t>
-      </w:r>
-      <w:proofErr w:type="spellStart"/>
+          <w:lang w:val="en-GB"/>
+        </w:rPr>
+        <w:t>, MMMM d</w:t>
+      </w:r>
       <w:r>
         <w:rPr>
           <w:i/>
           <w:highlight w:val="yellow"/>
-        </w:rPr>
-        <w:t>am</w:t>
-      </w:r>
-      <w:proofErr w:type="spellEnd"/>
+          <w:lang w:val="en-GB"/>
+        </w:rPr>
+        <w:t>\"</w:t>
+      </w:r>
       <w:r>
         <w:rPr>
           <w:i/>
           <w:highlight w:val="yellow"/>
-        </w:rPr>
-        <w:t xml:space="preserve">/pm, </w:t>
-      </w:r>
-      <w:proofErr w:type="spellStart"/>
-      <w:r>
-        <w:rPr>
-          <w:i/>
-          <w:highlight w:val="yellow"/>
-        </w:rPr>
-        <w:t>dddd</w:t>
-      </w:r>
-      <w:proofErr w:type="spellEnd"/>
-      <w:r>
-        <w:rPr>
-          <w:i/>
-          <w:highlight w:val="yellow"/>
-        </w:rPr>
-        <w:t>, MMMM d</w:t>
-      </w:r>
-      <w:r>
-        <w:rPr>
-          <w:i/>
-          <w:highlight w:val="yellow"/>
-        </w:rPr>
-        <w:t>\"</w:t>
-      </w:r>
-      <w:r>
-        <w:rPr>
-          <w:i/>
-          <w:highlight w:val="yellow"/>
+          <w:lang w:val="en-GB"/>
         </w:rPr>
         <w:t xml:space="preserve"> </w:t>
       </w:r>
@@ -1215,294 +1041,161 @@
     <w:p>
       <w:pPr>
         <w:rPr>
-          <w:lang w:val="de-CH"/>
-        </w:rPr>
-      </w:pPr>
-      <w:r>
-        <w:rPr>
-          <w:lang w:val="de-CH"/>
+          <w:lang w:val="en-GB"/>
+        </w:rPr>
+      </w:pPr>
+      <w:r>
+        <w:rPr>
+          <w:lang w:val="en-GB"/>
         </w:rPr>
         <w:t>…</w:t>
       </w:r>
-      <w:proofErr w:type="spellStart"/>
-      <w:r>
-        <w:rPr>
-          <w:lang w:val="de-CH"/>
-        </w:rPr>
-        <w:t>Well</w:t>
-      </w:r>
-      <w:proofErr w:type="spellEnd"/>
-      <w:r>
-        <w:rPr>
-          <w:lang w:val="de-CH"/>
-        </w:rPr>
-        <w:t xml:space="preserve">, not </w:t>
-      </w:r>
-      <w:proofErr w:type="spellStart"/>
-      <w:r>
-        <w:rPr>
-          <w:lang w:val="de-CH"/>
-        </w:rPr>
-        <w:t>really</w:t>
-      </w:r>
-      <w:proofErr w:type="spellEnd"/>
-      <w:r>
-        <w:rPr>
-          <w:lang w:val="de-CH"/>
-        </w:rPr>
-        <w:t xml:space="preserve">, </w:t>
-      </w:r>
-      <w:proofErr w:type="spellStart"/>
-      <w:r>
-        <w:rPr>
-          <w:lang w:val="de-CH"/>
+      <w:r>
+        <w:rPr>
+          <w:lang w:val="en-GB"/>
+        </w:rPr>
+        <w:t xml:space="preserve">Well, not really, here is </w:t>
+      </w:r>
+      <w:proofErr w:type="gramStart"/>
+      <w:r>
+        <w:rPr>
+          <w:lang w:val="en-GB"/>
+        </w:rPr>
+        <w:t>more :</w:t>
+      </w:r>
+      <w:proofErr w:type="gramEnd"/>
+      <w:r>
+        <w:rPr>
+          <w:lang w:val="en-GB"/>
+        </w:rPr>
+        <w:t xml:space="preserve"> we can </w:t>
+      </w:r>
+      <w:proofErr w:type="spellStart"/>
+      <w:r>
+        <w:rPr>
+          <w:lang w:val="en-GB"/>
+        </w:rPr>
+        <w:t>can</w:t>
+      </w:r>
+      <w:proofErr w:type="spellEnd"/>
+      <w:r>
+        <w:rPr>
+          <w:lang w:val="en-GB"/>
+        </w:rPr>
+        <w:t xml:space="preserve"> </w:t>
+      </w:r>
+      <w:r>
+        <w:rPr>
+          <w:highlight w:val="green"/>
+          <w:lang w:val="en-GB"/>
+        </w:rPr>
+        <w:t>WRA</w:t>
+      </w:r>
+      <w:r>
+        <w:rPr>
+          <w:highlight w:val="green"/>
+          <w:lang w:val="en-GB"/>
+        </w:rPr>
+        <w:t xml:space="preserve">PPER bookmark </w:t>
+      </w:r>
+      <w:r>
+        <w:rPr>
+          <w:highlight w:val="green"/>
+          <w:lang w:val="en-GB"/>
+        </w:rPr>
+        <w:t>name="bkm1</w:t>
+      </w:r>
+      <w:r>
+        <w:rPr>
+          <w:highlight w:val="green"/>
+          <w:lang w:val="en-GB"/>
+        </w:rPr>
+        <w:t>"</w:t>
+      </w:r>
+      <w:r>
+        <w:rPr>
+          <w:lang w:val="en-GB"/>
+        </w:rPr>
+        <w:t xml:space="preserve">bookmark some </w:t>
+      </w:r>
+      <w:proofErr w:type="spellStart"/>
+      <w:r>
+        <w:rPr>
+          <w:lang w:val="en-GB"/>
+        </w:rPr>
+        <w:t>content</w:t>
+      </w:r>
+      <w:r>
+        <w:rPr>
+          <w:highlight w:val="green"/>
+          <w:lang w:val="en-GB"/>
+        </w:rPr>
+        <w:t>END</w:t>
+      </w:r>
+      <w:proofErr w:type="spellEnd"/>
+      <w:r>
+        <w:rPr>
+          <w:lang w:val="en-GB"/>
+        </w:rPr>
+        <w:t xml:space="preserve"> </w:t>
+      </w:r>
+      <w:r>
+        <w:rPr>
+          <w:lang w:val="en-GB"/>
+        </w:rPr>
+        <w:t>, as</w:t>
+      </w:r>
+      <w:r>
+        <w:rPr>
+          <w:lang w:val="en-GB"/>
+        </w:rPr>
+        <w:t xml:space="preserve">  </w:t>
+      </w:r>
+      <w:r>
+        <w:rPr>
+          <w:highlight w:val="green"/>
+          <w:lang w:val="en-GB"/>
+        </w:rPr>
+        <w:t>WRA</w:t>
+      </w:r>
+      <w:r>
+        <w:rPr>
+          <w:highlight w:val="green"/>
+          <w:lang w:val="en-GB"/>
+        </w:rPr>
+        <w:t xml:space="preserve">PPER bookmark </w:t>
+      </w:r>
+      <w:r>
+        <w:rPr>
+          <w:highlight w:val="green"/>
+          <w:lang w:val="en-GB"/>
+        </w:rPr>
+        <w:t>name="bkm</w:t>
+      </w:r>
+      <w:r>
+        <w:rPr>
+          <w:highlight w:val="green"/>
+          <w:lang w:val="en-GB"/>
+        </w:rPr>
+        <w:t>2"</w:t>
+      </w:r>
+      <w:r>
+        <w:rPr>
+          <w:lang w:val="en-GB"/>
+        </w:rPr>
+        <w:t xml:space="preserve">demonstrated </w:t>
+      </w:r>
+      <w:proofErr w:type="spellStart"/>
+      <w:r>
+        <w:rPr>
+          <w:lang w:val="en-GB"/>
         </w:rPr>
         <w:t>here</w:t>
       </w:r>
-      <w:proofErr w:type="spellEnd"/>
-      <w:r>
-        <w:rPr>
-          <w:lang w:val="de-CH"/>
-        </w:rPr>
-        <w:t xml:space="preserve"> </w:t>
-      </w:r>
-      <w:proofErr w:type="spellStart"/>
-      <w:r>
-        <w:rPr>
-          <w:lang w:val="de-CH"/>
-        </w:rPr>
-        <w:t>is</w:t>
-      </w:r>
-      <w:proofErr w:type="spellEnd"/>
-      <w:r>
-        <w:rPr>
-          <w:lang w:val="de-CH"/>
-        </w:rPr>
-        <w:t xml:space="preserve"> </w:t>
-      </w:r>
-      <w:proofErr w:type="spellStart"/>
-      <w:proofErr w:type="gramStart"/>
-      <w:r>
-        <w:rPr>
-          <w:lang w:val="de-CH"/>
-        </w:rPr>
-        <w:t>more</w:t>
-      </w:r>
-      <w:proofErr w:type="spellEnd"/>
-      <w:r>
-        <w:rPr>
-          <w:lang w:val="de-CH"/>
-        </w:rPr>
-        <w:t xml:space="preserve"> :</w:t>
-      </w:r>
-      <w:proofErr w:type="gramEnd"/>
-      <w:r>
-        <w:rPr>
-          <w:lang w:val="de-CH"/>
-        </w:rPr>
-        <w:t xml:space="preserve"> </w:t>
-      </w:r>
-      <w:proofErr w:type="spellStart"/>
-      <w:r>
-        <w:rPr>
-          <w:lang w:val="de-CH"/>
-        </w:rPr>
-        <w:t>we</w:t>
-      </w:r>
-      <w:proofErr w:type="spellEnd"/>
-      <w:r>
-        <w:rPr>
-          <w:lang w:val="de-CH"/>
-        </w:rPr>
-        <w:t xml:space="preserve"> </w:t>
-      </w:r>
-      <w:proofErr w:type="spellStart"/>
-      <w:r>
-        <w:rPr>
-          <w:lang w:val="de-CH"/>
-        </w:rPr>
-        <w:t>can</w:t>
-      </w:r>
-      <w:proofErr w:type="spellEnd"/>
-      <w:r>
-        <w:rPr>
-          <w:lang w:val="de-CH"/>
-        </w:rPr>
-        <w:t xml:space="preserve"> </w:t>
-      </w:r>
-      <w:proofErr w:type="spellStart"/>
-      <w:r>
-        <w:rPr>
-          <w:lang w:val="de-CH"/>
-        </w:rPr>
-        <w:t>can</w:t>
-      </w:r>
-      <w:proofErr w:type="spellEnd"/>
-      <w:r>
-        <w:rPr>
-          <w:lang w:val="de-CH"/>
-        </w:rPr>
-        <w:t xml:space="preserve"> </w:t>
-      </w:r>
-      <w:r>
-        <w:rPr>
-          <w:highlight w:val="green"/>
-          <w:lang w:val="de-CH"/>
-        </w:rPr>
-        <w:t>WRA</w:t>
-      </w:r>
-      <w:r>
-        <w:rPr>
-          <w:highlight w:val="green"/>
-          <w:lang w:val="de-CH"/>
-        </w:rPr>
-        <w:t xml:space="preserve">PPER bookmark </w:t>
-      </w:r>
-      <w:proofErr w:type="spellStart"/>
-      <w:r>
-        <w:rPr>
-          <w:highlight w:val="green"/>
-          <w:lang w:val="de-CH"/>
-        </w:rPr>
-        <w:t>name</w:t>
-      </w:r>
-      <w:proofErr w:type="spellEnd"/>
-      <w:r>
-        <w:rPr>
-          <w:highlight w:val="green"/>
-          <w:lang w:val="de-CH"/>
-        </w:rPr>
-        <w:t>="bkm1</w:t>
-      </w:r>
-      <w:r>
-        <w:rPr>
-          <w:highlight w:val="green"/>
-          <w:lang w:val="de-CH"/>
-        </w:rPr>
-        <w:t>"</w:t>
-      </w:r>
-      <w:r>
-        <w:rPr>
-          <w:lang w:val="de-CH"/>
-        </w:rPr>
-        <w:t xml:space="preserve">bookmark </w:t>
-      </w:r>
-      <w:proofErr w:type="spellStart"/>
-      <w:r>
-        <w:rPr>
-          <w:lang w:val="de-CH"/>
-        </w:rPr>
-        <w:t>some</w:t>
-      </w:r>
-      <w:proofErr w:type="spellEnd"/>
-      <w:r>
-        <w:rPr>
-          <w:lang w:val="de-CH"/>
-        </w:rPr>
-        <w:t xml:space="preserve"> </w:t>
-      </w:r>
-      <w:proofErr w:type="spellStart"/>
-      <w:r>
-        <w:rPr>
-          <w:lang w:val="de-CH"/>
-        </w:rPr>
-        <w:t>content</w:t>
-      </w:r>
-      <w:r>
-        <w:rPr>
-          <w:highlight w:val="green"/>
-          <w:lang w:val="de-CH"/>
-        </w:rPr>
-        <w:t>END</w:t>
-      </w:r>
-      <w:proofErr w:type="spellEnd"/>
-      <w:r>
-        <w:rPr>
-          <w:lang w:val="de-CH"/>
-        </w:rPr>
-        <w:t xml:space="preserve"> </w:t>
-      </w:r>
-      <w:r>
-        <w:rPr>
-          <w:lang w:val="de-CH"/>
-        </w:rPr>
-        <w:t xml:space="preserve">, </w:t>
-      </w:r>
-      <w:proofErr w:type="spellStart"/>
-      <w:r>
-        <w:rPr>
-          <w:lang w:val="de-CH"/>
-        </w:rPr>
-        <w:t>as</w:t>
-      </w:r>
-      <w:proofErr w:type="spellEnd"/>
-      <w:r>
-        <w:rPr>
-          <w:lang w:val="de-CH"/>
-        </w:rPr>
-        <w:t xml:space="preserve">  </w:t>
-      </w:r>
-      <w:r>
-        <w:rPr>
-          <w:highlight w:val="green"/>
-          <w:lang w:val="de-CH"/>
-        </w:rPr>
-        <w:t>WRA</w:t>
-      </w:r>
-      <w:r>
-        <w:rPr>
-          <w:highlight w:val="green"/>
-          <w:lang w:val="de-CH"/>
-        </w:rPr>
-        <w:t xml:space="preserve">PPER bookmark </w:t>
-      </w:r>
-      <w:proofErr w:type="spellStart"/>
-      <w:r>
-        <w:rPr>
-          <w:highlight w:val="green"/>
-          <w:lang w:val="de-CH"/>
-        </w:rPr>
-        <w:t>name</w:t>
-      </w:r>
-      <w:proofErr w:type="spellEnd"/>
-      <w:r>
-        <w:rPr>
-          <w:highlight w:val="green"/>
-          <w:lang w:val="de-CH"/>
-        </w:rPr>
-        <w:t>="bkm</w:t>
-      </w:r>
-      <w:r>
-        <w:rPr>
-          <w:highlight w:val="green"/>
-          <w:lang w:val="de-CH"/>
-        </w:rPr>
-        <w:t>2</w:t>
-      </w:r>
-      <w:r>
-        <w:rPr>
-          <w:highlight w:val="green"/>
-          <w:lang w:val="de-CH"/>
-        </w:rPr>
-        <w:t>"</w:t>
-      </w:r>
-      <w:r>
-        <w:rPr>
-          <w:lang w:val="de-CH"/>
-        </w:rPr>
-        <w:t xml:space="preserve">demonstrated </w:t>
-      </w:r>
-      <w:proofErr w:type="spellStart"/>
-      <w:r>
-        <w:rPr>
-          <w:lang w:val="de-CH"/>
-        </w:rPr>
-        <w:t>here</w:t>
-      </w:r>
-      <w:r>
-        <w:rPr>
-          <w:highlight w:val="green"/>
-          <w:lang w:val="de-CH"/>
+      <w:r>
+        <w:rPr>
+          <w:highlight w:val="green"/>
+          <w:lang w:val="en-GB"/>
         </w:rPr>
         <w:t>END</w:t>
       </w:r>
@@ -1512,83 +1205,39 @@
       <w:pPr>
         <w:pStyle w:val="Titre2"/>
         <w:rPr>
-          <w:lang w:val="de-CH"/>
-        </w:rPr>
-      </w:pPr>
-      <w:r>
-        <w:rPr>
-          <w:lang w:val="de-CH"/>
-        </w:rPr>
-        <w:t xml:space="preserve">Title 2 </w:t>
-      </w:r>
-      <w:proofErr w:type="spellStart"/>
-      <w:r>
-        <w:rPr>
-          <w:lang w:val="de-CH"/>
-        </w:rPr>
-        <w:t>with</w:t>
-      </w:r>
-      <w:proofErr w:type="spellEnd"/>
-      <w:r>
-        <w:rPr>
-          <w:lang w:val="de-CH"/>
-        </w:rPr>
-        <w:t xml:space="preserve"> an </w:t>
-      </w:r>
-      <w:r>
-        <w:rPr>
-          <w:highlight w:val="green"/>
-          <w:lang w:val="de-CH"/>
-        </w:rPr>
-        <w:t>WRA</w:t>
-      </w:r>
-      <w:r>
-        <w:rPr>
-          <w:highlight w:val="green"/>
-          <w:lang w:val="de-CH"/>
-        </w:rPr>
-        <w:t xml:space="preserve">PPER bookmark </w:t>
-      </w:r>
-      <w:proofErr w:type="spellStart"/>
-      <w:r>
-        <w:rPr>
-          <w:highlight w:val="green"/>
-          <w:lang w:val="de-CH"/>
-        </w:rPr>
-        <w:t>name</w:t>
-      </w:r>
-      <w:proofErr w:type="spellEnd"/>
-      <w:r>
-        <w:rPr>
-          <w:highlight w:val="green"/>
-          <w:lang w:val="de-CH"/>
-        </w:rPr>
-        <w:t>="bkm3</w:t>
-      </w:r>
-      <w:r>
-        <w:rPr>
-          <w:highlight w:val="green"/>
-          <w:lang w:val="de-CH"/>
-        </w:rPr>
-        <w:t>"</w:t>
-      </w:r>
-      <w:r>
-        <w:rPr>
-          <w:lang w:val="de-CH"/>
+          <w:lang w:val="en-GB"/>
+        </w:rPr>
+      </w:pPr>
+      <w:r>
+        <w:rPr>
+          <w:lang w:val="en-GB"/>
+        </w:rPr>
+        <w:t xml:space="preserve">Title 2 with an </w:t>
+      </w:r>
+      <w:r>
+        <w:rPr>
+          <w:highlight w:val="green"/>
+          <w:lang w:val="en-GB"/>
+        </w:rPr>
+        <w:t>WRAPPER bookmark name="bkm3"</w:t>
+      </w:r>
+      <w:r>
+        <w:rPr>
+          <w:lang w:val="en-GB"/>
         </w:rPr>
         <w:t xml:space="preserve">embedded </w:t>
       </w:r>
       <w:proofErr w:type="spellStart"/>
       <w:r>
         <w:rPr>
-          <w:lang w:val="de-CH"/>
+          <w:lang w:val="en-GB"/>
         </w:rPr>
         <w:t>bookmark</w:t>
       </w:r>
       <w:r>
         <w:rPr>
           <w:highlight w:val="green"/>
-          <w:lang w:val="de-CH"/>
+          <w:lang w:val="en-GB"/>
         </w:rPr>
         <w:t>END</w:t>
       </w:r>
@@ -1623,113 +1272,61 @@
           <w:numId w:val="2"/>
         </w:numPr>
         <w:rPr>
-          <w:lang w:val="de-CH"/>
-        </w:rPr>
-      </w:pPr>
-      <w:r>
-        <w:rPr>
-          <w:highlight w:val="green"/>
-          <w:lang w:val="de-CH"/>
-        </w:rPr>
-        <w:t>WRA</w:t>
-      </w:r>
-      <w:r>
-        <w:rPr>
-          <w:highlight w:val="green"/>
-          <w:lang w:val="de-CH"/>
-        </w:rPr>
-        <w:t xml:space="preserve">PPER bookmark </w:t>
-      </w:r>
-      <w:proofErr w:type="spellStart"/>
-      <w:r>
-        <w:rPr>
-          <w:highlight w:val="green"/>
-          <w:lang w:val="de-CH"/>
-        </w:rPr>
-        <w:t>name</w:t>
-      </w:r>
-      <w:proofErr w:type="spellEnd"/>
-      <w:r>
-        <w:rPr>
-          <w:highlight w:val="green"/>
-          <w:lang w:val="de-CH"/>
-        </w:rPr>
-        <w:t>="bkm4</w:t>
-      </w:r>
-      <w:r>
-        <w:rPr>
-          <w:highlight w:val="green"/>
-          <w:lang w:val="de-CH"/>
-        </w:rPr>
-        <w:t>"</w:t>
-      </w:r>
-      <w:r>
-        <w:rPr>
-          <w:lang w:val="de-CH"/>
-        </w:rPr>
-        <w:t xml:space="preserve">bookmarked </w:t>
-      </w:r>
-      <w:proofErr w:type="spellStart"/>
-      <w:r>
-        <w:rPr>
-          <w:lang w:val="de-CH"/>
-        </w:rPr>
-        <w:t>list</w:t>
-      </w:r>
-      <w:proofErr w:type="spellEnd"/>
-      <w:r>
-        <w:rPr>
-          <w:lang w:val="de-CH"/>
+          <w:lang w:val="en-GB"/>
+        </w:rPr>
+      </w:pPr>
+      <w:r>
+        <w:rPr>
+          <w:highlight w:val="green"/>
+          <w:lang w:val="en-GB"/>
+        </w:rPr>
+        <w:t>WRAPPER bookmark name="bkm4"</w:t>
+      </w:r>
+      <w:r>
+        <w:rPr>
+          <w:lang w:val="en-GB"/>
+        </w:rPr>
+        <w:t xml:space="preserve">bookmarked list </w:t>
+      </w:r>
+      <w:proofErr w:type="spellStart"/>
+      <w:r>
+        <w:rPr>
+          <w:lang w:val="en-GB"/>
+        </w:rPr>
+        <w:t>item</w:t>
+      </w:r>
+      <w:r>
+        <w:rPr>
+          <w:highlight w:val="green"/>
+          <w:lang w:val="en-GB"/>
+        </w:rPr>
+        <w:t>END</w:t>
+      </w:r>
+      <w:proofErr w:type="spellEnd"/>
+      <w:r>
+        <w:rPr>
+          <w:lang w:val="en-GB"/>
+        </w:rPr>
+        <w:t xml:space="preserve"> : </w:t>
+      </w:r>
+      <w:proofErr w:type="spellStart"/>
+      <w:r>
+        <w:rPr>
+          <w:lang w:val="en-GB"/>
+        </w:rPr>
+        <w:t>bla</w:t>
+      </w:r>
+      <w:proofErr w:type="spellEnd"/>
+      <w:r>
+        <w:rPr>
+          <w:lang w:val="en-GB"/>
         </w:rPr>
         <w:t xml:space="preserve"> </w:t>
       </w:r>
       <w:proofErr w:type="spellStart"/>
-      <w:proofErr w:type="gramStart"/>
-      <w:r>
-        <w:rPr>
-          <w:lang w:val="de-CH"/>
-        </w:rPr>
-        <w:t>item</w:t>
-      </w:r>
-      <w:r>
-        <w:rPr>
-          <w:highlight w:val="green"/>
-          <w:lang w:val="de-CH"/>
-        </w:rPr>
-        <w:t>END</w:t>
-      </w:r>
-      <w:proofErr w:type="spellEnd"/>
-      <w:r>
-        <w:rPr>
-          <w:lang w:val="de-CH"/>
-        </w:rPr>
-        <w:t xml:space="preserve"> :</w:t>
-      </w:r>
-      <w:proofErr w:type="gramEnd"/>
-      <w:r>
-        <w:rPr>
-          <w:lang w:val="de-CH"/>
-        </w:rPr>
-        <w:t xml:space="preserve"> </w:t>
-      </w:r>
-      <w:proofErr w:type="spellStart"/>
-      <w:r>
-        <w:rPr>
-          <w:lang w:val="de-CH"/>
-        </w:rPr>
-        <w:t>bla</w:t>
-      </w:r>
-      <w:proofErr w:type="spellEnd"/>
-      <w:r>
-        <w:rPr>
-          <w:lang w:val="de-CH"/>
-        </w:rPr>
-        <w:t xml:space="preserve"> </w:t>
-      </w:r>
-      <w:proofErr w:type="spellStart"/>
-      <w:r>
-        <w:rPr>
-          <w:lang w:val="de-CH"/>
+      <w:r>
+        <w:rPr>
+          <w:lang w:val="en-GB"/>
         </w:rPr>
         <w:t>bla</w:t>
       </w:r>
@@ -1738,10 +1335,71 @@
     <w:p>
       <w:pPr>
         <w:rPr>
-          <w:b/>
-          <w:lang w:val="de-CH"/>
-        </w:rPr>
-      </w:pPr>
+          <w:lang w:val="en-GB"/>
+        </w:rPr>
+      </w:pPr>
+    </w:p>
+    <w:p>
+      <w:pPr>
+        <w:rPr>
+          <w:lang w:val="en-GB"/>
+        </w:rPr>
+      </w:pPr>
+      <w:r>
+        <w:rPr>
+          <w:highlight w:val="green"/>
+          <w:lang w:val="en-GB"/>
+        </w:rPr>
+        <w:t xml:space="preserve">PROCESS </w:t>
+      </w:r>
+      <w:proofErr w:type="spellStart"/>
+      <w:r>
+        <w:rPr>
+          <w:highlight w:val="green"/>
+          <w:lang w:val="en-GB"/>
+        </w:rPr>
+        <w:t>imported_block</w:t>
+      </w:r>
+      <w:proofErr w:type="spellEnd"/>
+      <w:r>
+        <w:rPr>
+          <w:highlight w:val="green"/>
+          <w:lang w:val="en-GB"/>
+        </w:rPr>
+        <w:t xml:space="preserve"> FOREACH </w:t>
+      </w:r>
+      <w:proofErr w:type="spellStart"/>
+      <w:r>
+        <w:rPr>
+          <w:highlight w:val="green"/>
+          <w:lang w:val="en-GB"/>
+        </w:rPr>
+        <w:t>num</w:t>
+      </w:r>
+      <w:proofErr w:type="spellEnd"/>
+      <w:r>
+        <w:rPr>
+          <w:highlight w:val="green"/>
+          <w:lang w:val="en-GB"/>
+        </w:rPr>
+        <w:t xml:space="preserve"> IN [</w:t>
+      </w:r>
+      <w:proofErr w:type="gramStart"/>
+      <w:r>
+        <w:rPr>
+          <w:highlight w:val="green"/>
+          <w:lang w:val="en-GB"/>
+        </w:rPr>
+        <w:t>1 ..</w:t>
+      </w:r>
+      <w:proofErr w:type="gramEnd"/>
+      <w:r>
+        <w:rPr>
+          <w:highlight w:val="green"/>
+          <w:lang w:val="en-GB"/>
+        </w:rPr>
+        <w:t xml:space="preserve"> 3]</w:t>
+      </w:r>
     </w:p>
     <w:sectPr>
       <w:headerReference w:type="even" r:id="rId7"/>
@@ -1893,112 +1551,32 @@
     <w:pPr>
       <w:pStyle w:val="En-tte"/>
       <w:rPr>
-        <w:lang w:val="de-CH"/>
+        <w:lang w:val="en-GB"/>
       </w:rPr>
     </w:pPr>
-    <w:proofErr w:type="spellStart"/>
     <w:r>
       <w:rPr>
-        <w:lang w:val="de-CH"/>
+        <w:lang w:val="en-GB"/>
       </w:rPr>
-      <w:t>Here</w:t>
-    </w:r>
-    <w:proofErr w:type="spellEnd"/>
-    <w:r>
-      <w:rPr>
-        <w:lang w:val="de-CH"/>
-      </w:rPr>
-      <w:t xml:space="preserve"> </w:t>
-    </w:r>
-    <w:proofErr w:type="spellStart"/>
-    <w:r>
-      <w:rPr>
-        <w:lang w:val="de-CH"/>
-      </w:rPr>
-      <w:t>is</w:t>
-    </w:r>
-    <w:proofErr w:type="spellEnd"/>
-    <w:r>
-      <w:rPr>
-        <w:lang w:val="de-CH"/>
-      </w:rPr>
-      <w:t xml:space="preserve"> </w:t>
-    </w:r>
-    <w:proofErr w:type="spellStart"/>
-    <w:r>
-      <w:rPr>
-        <w:lang w:val="de-CH"/>
-      </w:rPr>
-      <w:t>the</w:t>
-    </w:r>
-    <w:proofErr w:type="spellEnd"/>
-    <w:r>
-      <w:rPr>
-        <w:lang w:val="de-CH"/>
-      </w:rPr>
-      <w:t xml:space="preserve"> </w:t>
-    </w:r>
-    <w:proofErr w:type="spellStart"/>
-    <w:r>
-      <w:rPr>
-        <w:lang w:val="de-CH"/>
-      </w:rPr>
-      <w:t>header</w:t>
-    </w:r>
-    <w:proofErr w:type="spellEnd"/>
-    <w:r>
-      <w:rPr>
-        <w:lang w:val="de-CH"/>
-      </w:rPr>
-      <w:t xml:space="preserve"> </w:t>
-    </w:r>
-    <w:proofErr w:type="spellStart"/>
-    <w:r>
-      <w:rPr>
-        <w:lang w:val="de-CH"/>
-      </w:rPr>
-      <w:t>for</w:t>
-    </w:r>
-    <w:proofErr w:type="spellEnd"/>
-    <w:r>
-      <w:rPr>
-        <w:lang w:val="de-CH"/>
-      </w:rPr>
-      <w:t xml:space="preserve"> </w:t>
-    </w:r>
-    <w:proofErr w:type="spellStart"/>
-    <w:r>
-      <w:rPr>
-        <w:highlight w:val="yellow"/>
-        <w:lang w:val="de-CH"/>
-      </w:rPr>
-      <w:t>foo</w:t>
-    </w:r>
-    <w:proofErr w:type="spellEnd"/>
-    <w:r>
-      <w:rPr>
-        <w:lang w:val="de-CH"/>
-      </w:rPr>
-      <w:t xml:space="preserve"> </w:t>
-    </w:r>
-    <w:proofErr w:type="spellStart"/>
-    <w:r>
-      <w:rPr>
-        <w:lang w:val="de-CH"/>
-      </w:rPr>
-      <w:t>and</w:t>
-    </w:r>
-    <w:proofErr w:type="spellEnd"/>
-    <w:r>
-      <w:rPr>
-        <w:lang w:val="de-CH"/>
-      </w:rPr>
-      <w:t xml:space="preserve"> </w:t>
+      <w:t xml:space="preserve">Here is the header for </w:t>
     </w:r>
     <w:r>
       <w:rPr>
         <w:highlight w:val="yellow"/>
-        <w:lang w:val="de-CH"/>
+        <w:lang w:val="en-GB"/>
+      </w:rPr>
+      <w:t>foo</w:t>
+    </w:r>
+    <w:r>
+      <w:rPr>
+        <w:lang w:val="en-GB"/>
+      </w:rPr>
+      <w:t xml:space="preserve"> and </w:t>
+    </w:r>
+    <w:r>
+      <w:rPr>
+        <w:highlight w:val="yellow"/>
+        <w:lang w:val="en-GB"/>
       </w:rPr>
       <w:t>bar</w:t>
     </w:r>

</xml_diff>